<commit_message>
figures of part 1
</commit_message>
<xml_diff>
--- a/CS 440 Assignment 2.docx
+++ b/CS 440 Assignment 2.docx
@@ -6,9 +6,6 @@
       <w:pPr>
         <w:pStyle w:val="BodyA"/>
         <w:jc w:val="center"/>
-        <w:rPr>
-          <w:rFonts w:hint="eastAsia"/>
-        </w:rPr>
       </w:pPr>
     </w:p>
     <w:p>
@@ -320,49 +317,30 @@
           <w:sz w:val="24"/>
           <w:szCs w:val="24"/>
         </w:rPr>
-        <w:t>problems and g</w:t>
-      </w:r>
-      <w:r>
-        <w:rPr>
-          <w:sz w:val="24"/>
-          <w:szCs w:val="24"/>
-        </w:rPr>
-        <w:t>ames</w:t>
-      </w:r>
-      <w:r>
-        <w:rPr>
-          <w:sz w:val="24"/>
-          <w:szCs w:val="24"/>
-        </w:rPr>
-        <w:t>.</w:t>
-      </w:r>
-    </w:p>
-    <w:p>
-      <w:pPr>
-        <w:pStyle w:val="BodyA"/>
-        <w:shd w:val="clear" w:color="auto" w:fill="FFFFFF"/>
-        <w:spacing w:line="276" w:lineRule="auto"/>
-        <w:rPr>
-          <w:sz w:val="24"/>
-          <w:szCs w:val="24"/>
-        </w:rPr>
-      </w:pPr>
+        <w:t>problems and games.</w:t>
+      </w:r>
+    </w:p>
+    <w:p>
+      <w:pPr>
+        <w:pStyle w:val="BodyA"/>
+        <w:shd w:val="clear" w:color="auto" w:fill="FFFFFF"/>
+        <w:spacing w:line="276" w:lineRule="auto"/>
+        <w:rPr>
+          <w:sz w:val="24"/>
+          <w:szCs w:val="24"/>
+        </w:rPr>
+      </w:pPr>
+      <w:bookmarkStart w:id="0" w:name="_GoBack"/>
       <w:r>
         <w:rPr>
           <w:sz w:val="24"/>
           <w:szCs w:val="24"/>
         </w:rPr>
         <w:tab/>
-        <w:t xml:space="preserve">In the </w:t>
-      </w:r>
-      <w:r>
-        <w:rPr>
-          <w:sz w:val="24"/>
-          <w:szCs w:val="24"/>
-        </w:rPr>
-        <w:t>first part,</w:t>
-      </w:r>
-    </w:p>
+        <w:t>In the first part,</w:t>
+      </w:r>
+    </w:p>
+    <w:bookmarkEnd w:id="0"/>
     <w:p>
       <w:pPr>
         <w:pStyle w:val="BodyA"/>
@@ -658,7 +636,7 @@
         <w:shd w:val="clear" w:color="auto" w:fill="FFFFFF"/>
         <w:spacing w:line="276" w:lineRule="auto"/>
         <w:rPr>
-          <w:rFonts w:ascii="Arial" w:hAnsi="Arial" w:cs="Arial" w:hint="eastAsia"/>
+          <w:rFonts w:ascii="Arial" w:hAnsi="Arial" w:cs="Arial"/>
           <w:bCs/>
           <w:sz w:val="24"/>
           <w:szCs w:val="24"/>
@@ -807,7 +785,7 @@
         <w:shd w:val="clear" w:color="auto" w:fill="FFFFFF"/>
         <w:spacing w:line="276" w:lineRule="auto"/>
         <w:rPr>
-          <w:rFonts w:ascii="Arial" w:hAnsi="Arial" w:cs="Arial" w:hint="eastAsia"/>
+          <w:rFonts w:ascii="Arial" w:hAnsi="Arial" w:cs="Arial"/>
           <w:bCs/>
           <w:sz w:val="24"/>
           <w:szCs w:val="24"/>
@@ -821,27 +799,109 @@
           <w:szCs w:val="24"/>
         </w:rPr>
         <w:tab/>
-        <w:t>Since all the work are coded in Python, it might take significantly longer than C++ code. But with appropriate forward checking and pruning, the consumed time is acceptable.</w:t>
-      </w:r>
-    </w:p>
-    <w:p>
-      <w:pPr>
-        <w:pStyle w:val="BodyA"/>
-        <w:shd w:val="clear" w:color="auto" w:fill="FFFFFF"/>
-        <w:spacing w:line="276" w:lineRule="auto"/>
-        <w:rPr>
-          <w:rFonts w:ascii="Arial" w:hAnsi="Arial" w:cs="Arial" w:hint="eastAsia"/>
-          <w:bCs/>
-          <w:sz w:val="24"/>
-          <w:szCs w:val="24"/>
-        </w:rPr>
-      </w:pPr>
-    </w:p>
-    <w:p>
-      <w:pPr>
-        <w:pStyle w:val="BodyA"/>
-        <w:shd w:val="clear" w:color="auto" w:fill="FFFFFF"/>
-        <w:spacing w:line="276" w:lineRule="auto"/>
+        <w:t xml:space="preserve">Since all the work are coded in </w:t>
+      </w:r>
+      <w:r>
+        <w:rPr>
+          <w:rFonts w:ascii="Arial" w:hAnsi="Arial" w:cs="Arial" w:hint="eastAsia"/>
+          <w:b/>
+          <w:bCs/>
+          <w:sz w:val="24"/>
+          <w:szCs w:val="24"/>
+        </w:rPr>
+        <w:t>Python</w:t>
+      </w:r>
+      <w:r>
+        <w:rPr>
+          <w:rFonts w:ascii="Arial" w:hAnsi="Arial" w:cs="Arial" w:hint="eastAsia"/>
+          <w:bCs/>
+          <w:sz w:val="24"/>
+          <w:szCs w:val="24"/>
+        </w:rPr>
+        <w:t xml:space="preserve">, </w:t>
+      </w:r>
+      <w:r>
+        <w:rPr>
+          <w:rFonts w:ascii="Arial" w:hAnsi="Arial" w:cs="Arial" w:hint="eastAsia"/>
+          <w:bCs/>
+          <w:sz w:val="24"/>
+          <w:szCs w:val="24"/>
+        </w:rPr>
+        <w:t xml:space="preserve">run on </w:t>
+      </w:r>
+      <w:r>
+        <w:rPr>
+          <w:rFonts w:ascii="Arial" w:hAnsi="Arial" w:cs="Arial" w:hint="eastAsia"/>
+          <w:b/>
+          <w:bCs/>
+          <w:sz w:val="24"/>
+          <w:szCs w:val="24"/>
+        </w:rPr>
+        <w:t>Mac Air</w:t>
+      </w:r>
+      <w:r>
+        <w:rPr>
+          <w:rFonts w:ascii="Arial" w:hAnsi="Arial" w:cs="Arial" w:hint="eastAsia"/>
+          <w:bCs/>
+          <w:sz w:val="24"/>
+          <w:szCs w:val="24"/>
+        </w:rPr>
+        <w:t xml:space="preserve">, </w:t>
+      </w:r>
+      <w:r>
+        <w:rPr>
+          <w:rFonts w:ascii="Arial" w:hAnsi="Arial" w:cs="Arial" w:hint="eastAsia"/>
+          <w:bCs/>
+          <w:sz w:val="24"/>
+          <w:szCs w:val="24"/>
+        </w:rPr>
+        <w:t>it might take significantly longer than C++ code. But with appropriate forward checking and pruning, the consumed time is acceptable.</w:t>
+      </w:r>
+    </w:p>
+    <w:p>
+      <w:pPr>
+        <w:pStyle w:val="BodyA"/>
+        <w:shd w:val="clear" w:color="auto" w:fill="FFFFFF"/>
+        <w:spacing w:line="276" w:lineRule="auto"/>
+        <w:rPr>
+          <w:rFonts w:ascii="Arial" w:hAnsi="Arial" w:cs="Arial"/>
+          <w:bCs/>
+          <w:sz w:val="24"/>
+          <w:szCs w:val="24"/>
+        </w:rPr>
+      </w:pPr>
+    </w:p>
+    <w:p>
+      <w:pPr>
+        <w:pStyle w:val="BodyA"/>
+        <w:shd w:val="clear" w:color="auto" w:fill="FFFFFF"/>
+        <w:spacing w:line="276" w:lineRule="auto"/>
+        <w:rPr>
+          <w:b/>
+          <w:bCs/>
+          <w:sz w:val="36"/>
+          <w:szCs w:val="36"/>
+        </w:rPr>
+      </w:pPr>
+      <w:r>
+        <w:rPr>
+          <w:b/>
+          <w:bCs/>
+          <w:sz w:val="36"/>
+          <w:szCs w:val="36"/>
+        </w:rPr>
+        <w:t>3.1</w:t>
+      </w:r>
+      <w:r>
+        <w:rPr>
+          <w:b/>
+          <w:bCs/>
+          <w:sz w:val="36"/>
+          <w:szCs w:val="36"/>
+        </w:rPr>
+        <w:t xml:space="preserve">. </w:t>
+      </w:r>
+      <w:r>
         <w:rPr>
           <w:rFonts w:hint="eastAsia"/>
           <w:b/>
@@ -849,56 +909,29 @@
           <w:sz w:val="36"/>
           <w:szCs w:val="36"/>
         </w:rPr>
-      </w:pPr>
-      <w:r>
-        <w:rPr>
+        <w:t>Dumb Solution</w:t>
+      </w:r>
+    </w:p>
+    <w:p>
+      <w:pPr>
+        <w:pStyle w:val="BodyA"/>
+        <w:shd w:val="clear" w:color="auto" w:fill="FFFFFF"/>
+        <w:spacing w:line="276" w:lineRule="auto"/>
+        <w:rPr>
+          <w:rFonts w:ascii="Arial" w:hAnsi="Arial" w:cs="Arial"/>
+          <w:bCs/>
+          <w:sz w:val="24"/>
+          <w:szCs w:val="24"/>
+        </w:rPr>
+      </w:pPr>
+      <w:r>
+        <w:rPr>
+          <w:rFonts w:hint="eastAsia"/>
           <w:b/>
           <w:bCs/>
           <w:sz w:val="36"/>
           <w:szCs w:val="36"/>
         </w:rPr>
-        <w:t>3.1</w:t>
-      </w:r>
-      <w:r>
-        <w:rPr>
-          <w:b/>
-          <w:bCs/>
-          <w:sz w:val="36"/>
-          <w:szCs w:val="36"/>
-        </w:rPr>
-        <w:t xml:space="preserve">. </w:t>
-      </w:r>
-      <w:r>
-        <w:rPr>
-          <w:rFonts w:hint="eastAsia"/>
-          <w:b/>
-          <w:bCs/>
-          <w:sz w:val="36"/>
-          <w:szCs w:val="36"/>
-        </w:rPr>
-        <w:t>Dumb Solution</w:t>
-      </w:r>
-    </w:p>
-    <w:p>
-      <w:pPr>
-        <w:pStyle w:val="BodyA"/>
-        <w:shd w:val="clear" w:color="auto" w:fill="FFFFFF"/>
-        <w:spacing w:line="276" w:lineRule="auto"/>
-        <w:rPr>
-          <w:rFonts w:ascii="Arial" w:hAnsi="Arial" w:cs="Arial" w:hint="eastAsia"/>
-          <w:bCs/>
-          <w:sz w:val="24"/>
-          <w:szCs w:val="24"/>
-        </w:rPr>
-      </w:pPr>
-      <w:r>
-        <w:rPr>
-          <w:rFonts w:hint="eastAsia"/>
-          <w:b/>
-          <w:bCs/>
-          <w:sz w:val="36"/>
-          <w:szCs w:val="36"/>
-        </w:rPr>
         <w:tab/>
       </w:r>
       <w:r>
@@ -953,7 +986,7 @@
         <w:shd w:val="clear" w:color="auto" w:fill="FFFFFF"/>
         <w:spacing w:line="276" w:lineRule="auto"/>
         <w:rPr>
-          <w:rFonts w:ascii="Arial" w:hAnsi="Arial" w:cs="Arial" w:hint="eastAsia"/>
+          <w:rFonts w:ascii="Arial" w:hAnsi="Arial" w:cs="Arial"/>
           <w:bCs/>
           <w:sz w:val="24"/>
           <w:szCs w:val="24"/>
@@ -1017,7 +1050,7 @@
         <w:spacing w:line="276" w:lineRule="auto"/>
         <w:ind w:firstLine="720"/>
         <w:rPr>
-          <w:rFonts w:ascii="Arial" w:hAnsi="Arial" w:cs="Arial" w:hint="eastAsia"/>
+          <w:rFonts w:ascii="Arial" w:hAnsi="Arial" w:cs="Arial"/>
           <w:bCs/>
           <w:sz w:val="24"/>
           <w:szCs w:val="24"/>
@@ -1103,7 +1136,7 @@
         <w:spacing w:line="276" w:lineRule="auto"/>
         <w:jc w:val="center"/>
         <w:rPr>
-          <w:rFonts w:ascii="Arial" w:hAnsi="Arial" w:cs="Arial" w:hint="eastAsia"/>
+          <w:rFonts w:ascii="Arial" w:hAnsi="Arial" w:cs="Arial"/>
           <w:bCs/>
           <w:sz w:val="24"/>
           <w:szCs w:val="24"/>
@@ -1168,7 +1201,7 @@
         <w:spacing w:line="276" w:lineRule="auto"/>
         <w:jc w:val="center"/>
         <w:rPr>
-          <w:rFonts w:ascii="Arial" w:hAnsi="Arial" w:cs="Arial" w:hint="eastAsia"/>
+          <w:rFonts w:ascii="Arial" w:hAnsi="Arial" w:cs="Arial"/>
           <w:b/>
           <w:bCs/>
           <w:sz w:val="24"/>
@@ -1202,20 +1235,20 @@
         <w:shd w:val="clear" w:color="auto" w:fill="FFFFFF"/>
         <w:spacing w:line="276" w:lineRule="auto"/>
         <w:rPr>
-          <w:rFonts w:ascii="Arial" w:hAnsi="Arial" w:cs="Arial" w:hint="eastAsia"/>
-          <w:bCs/>
-          <w:sz w:val="24"/>
-          <w:szCs w:val="24"/>
-        </w:rPr>
-      </w:pPr>
-    </w:p>
-    <w:p>
-      <w:pPr>
-        <w:pStyle w:val="BodyA"/>
-        <w:shd w:val="clear" w:color="auto" w:fill="FFFFFF"/>
-        <w:spacing w:line="276" w:lineRule="auto"/>
-        <w:rPr>
-          <w:rFonts w:ascii="Arial" w:hAnsi="Arial" w:cs="Arial" w:hint="eastAsia"/>
+          <w:rFonts w:ascii="Arial" w:hAnsi="Arial" w:cs="Arial"/>
+          <w:bCs/>
+          <w:sz w:val="24"/>
+          <w:szCs w:val="24"/>
+        </w:rPr>
+      </w:pPr>
+    </w:p>
+    <w:p>
+      <w:pPr>
+        <w:pStyle w:val="BodyA"/>
+        <w:shd w:val="clear" w:color="auto" w:fill="FFFFFF"/>
+        <w:spacing w:line="276" w:lineRule="auto"/>
+        <w:rPr>
+          <w:rFonts w:ascii="Arial" w:hAnsi="Arial" w:cs="Arial"/>
           <w:bCs/>
           <w:sz w:val="24"/>
           <w:szCs w:val="24"/>
@@ -1302,7 +1335,7 @@
         <w:spacing w:line="276" w:lineRule="auto"/>
         <w:jc w:val="both"/>
         <w:rPr>
-          <w:rFonts w:ascii="Arial" w:hAnsi="Arial" w:cs="Arial" w:hint="eastAsia"/>
+          <w:rFonts w:ascii="Arial" w:hAnsi="Arial" w:cs="Arial"/>
           <w:bCs/>
           <w:sz w:val="24"/>
           <w:szCs w:val="24"/>
@@ -1316,73 +1349,28 @@
         <w:spacing w:line="276" w:lineRule="auto"/>
         <w:ind w:firstLine="720"/>
         <w:rPr>
-          <w:rFonts w:ascii="Arial" w:hAnsi="Arial" w:cs="Arial" w:hint="eastAsia"/>
-          <w:bCs/>
-          <w:sz w:val="24"/>
-          <w:szCs w:val="24"/>
-        </w:rPr>
-      </w:pPr>
-      <w:r>
-        <w:rPr>
-          <w:rFonts w:ascii="Arial" w:hAnsi="Arial" w:cs="Arial" w:hint="eastAsia"/>
-          <w:bCs/>
-          <w:sz w:val="24"/>
-          <w:szCs w:val="24"/>
-        </w:rPr>
-        <w:t>25657</w:t>
-      </w:r>
-      <w:r>
-        <w:rPr>
-          <w:rFonts w:ascii="Arial" w:hAnsi="Arial" w:cs="Arial" w:hint="eastAsia"/>
-          <w:bCs/>
-          <w:sz w:val="24"/>
-          <w:szCs w:val="24"/>
-        </w:rPr>
-        <w:t xml:space="preserve"> nodes were expanded, and </w:t>
-      </w:r>
-      <w:r>
-        <w:rPr>
-          <w:rFonts w:ascii="Arial" w:hAnsi="Arial" w:cs="Arial" w:hint="eastAsia"/>
-          <w:bCs/>
-          <w:sz w:val="24"/>
-          <w:szCs w:val="24"/>
-        </w:rPr>
-        <w:t>5.1944</w:t>
-      </w:r>
-      <w:r>
-        <w:rPr>
-          <w:rFonts w:ascii="Arial" w:hAnsi="Arial" w:cs="Arial" w:hint="eastAsia"/>
-          <w:bCs/>
-          <w:sz w:val="24"/>
-          <w:szCs w:val="24"/>
-        </w:rPr>
-        <w:t xml:space="preserve"> second</w:t>
-      </w:r>
-      <w:r>
-        <w:rPr>
-          <w:rFonts w:ascii="Arial" w:hAnsi="Arial" w:cs="Arial" w:hint="eastAsia"/>
-          <w:bCs/>
-          <w:sz w:val="24"/>
-          <w:szCs w:val="24"/>
-        </w:rPr>
-        <w:t>s</w:t>
-      </w:r>
-      <w:r>
-        <w:rPr>
-          <w:rFonts w:ascii="Arial" w:hAnsi="Arial" w:cs="Arial" w:hint="eastAsia"/>
-          <w:bCs/>
-          <w:sz w:val="24"/>
-          <w:szCs w:val="24"/>
-        </w:rPr>
-        <w:t xml:space="preserve"> was taken. Since the orders are randomized, the number of expanded nodes and </w:t>
-      </w:r>
-      <w:r>
-        <w:rPr>
           <w:rFonts w:ascii="Arial" w:hAnsi="Arial" w:cs="Arial"/>
           <w:bCs/>
           <w:sz w:val="24"/>
           <w:szCs w:val="24"/>
         </w:rPr>
+      </w:pPr>
+      <w:r>
+        <w:rPr>
+          <w:rFonts w:ascii="Arial" w:hAnsi="Arial" w:cs="Arial" w:hint="eastAsia"/>
+          <w:bCs/>
+          <w:sz w:val="24"/>
+          <w:szCs w:val="24"/>
+        </w:rPr>
+        <w:t xml:space="preserve">25657 nodes were expanded, and 5.1944 seconds was taken. Since the orders are randomized, the number of expanded nodes and </w:t>
+      </w:r>
+      <w:r>
+        <w:rPr>
+          <w:rFonts w:ascii="Arial" w:hAnsi="Arial" w:cs="Arial"/>
+          <w:bCs/>
+          <w:sz w:val="24"/>
+          <w:szCs w:val="24"/>
+        </w:rPr>
         <w:t>execution</w:t>
       </w:r>
       <w:r>
@@ -1401,7 +1389,7 @@
         <w:shd w:val="clear" w:color="auto" w:fill="FFFFFF"/>
         <w:spacing w:line="276" w:lineRule="auto"/>
         <w:rPr>
-          <w:rFonts w:ascii="Arial" w:hAnsi="Arial" w:cs="Arial" w:hint="eastAsia"/>
+          <w:rFonts w:ascii="Arial" w:hAnsi="Arial" w:cs="Arial"/>
           <w:bCs/>
           <w:sz w:val="24"/>
           <w:szCs w:val="24"/>
@@ -1415,7 +1403,7 @@
         <w:spacing w:line="276" w:lineRule="auto"/>
         <w:jc w:val="center"/>
         <w:rPr>
-          <w:rFonts w:ascii="Arial" w:hAnsi="Arial" w:cs="Arial" w:hint="eastAsia"/>
+          <w:rFonts w:ascii="Arial" w:hAnsi="Arial" w:cs="Arial"/>
           <w:bCs/>
           <w:sz w:val="24"/>
           <w:szCs w:val="24"/>
@@ -1478,7 +1466,7 @@
         <w:shd w:val="clear" w:color="auto" w:fill="FFFFFF"/>
         <w:spacing w:line="276" w:lineRule="auto"/>
         <w:rPr>
-          <w:rFonts w:ascii="Arial" w:hAnsi="Arial" w:cs="Arial" w:hint="eastAsia"/>
+          <w:rFonts w:ascii="Arial" w:hAnsi="Arial" w:cs="Arial"/>
           <w:bCs/>
           <w:sz w:val="24"/>
           <w:szCs w:val="24"/>
@@ -1492,7 +1480,7 @@
         <w:spacing w:line="276" w:lineRule="auto"/>
         <w:jc w:val="center"/>
         <w:rPr>
-          <w:rFonts w:ascii="Arial" w:hAnsi="Arial" w:cs="Arial" w:hint="eastAsia"/>
+          <w:rFonts w:ascii="Arial" w:hAnsi="Arial" w:cs="Arial"/>
           <w:b/>
           <w:bCs/>
           <w:sz w:val="24"/>
@@ -1526,20 +1514,20 @@
         <w:shd w:val="clear" w:color="auto" w:fill="FFFFFF"/>
         <w:spacing w:line="276" w:lineRule="auto"/>
         <w:rPr>
-          <w:rFonts w:ascii="Arial" w:hAnsi="Arial" w:cs="Arial" w:hint="eastAsia"/>
-          <w:bCs/>
-          <w:sz w:val="24"/>
-          <w:szCs w:val="24"/>
-        </w:rPr>
-      </w:pPr>
-    </w:p>
-    <w:p>
-      <w:pPr>
-        <w:pStyle w:val="BodyA"/>
-        <w:shd w:val="clear" w:color="auto" w:fill="FFFFFF"/>
-        <w:spacing w:line="276" w:lineRule="auto"/>
-        <w:rPr>
-          <w:rFonts w:ascii="Arial" w:hAnsi="Arial" w:cs="Arial" w:hint="eastAsia"/>
+          <w:rFonts w:ascii="Arial" w:hAnsi="Arial" w:cs="Arial"/>
+          <w:bCs/>
+          <w:sz w:val="24"/>
+          <w:szCs w:val="24"/>
+        </w:rPr>
+      </w:pPr>
+    </w:p>
+    <w:p>
+      <w:pPr>
+        <w:pStyle w:val="BodyA"/>
+        <w:shd w:val="clear" w:color="auto" w:fill="FFFFFF"/>
+        <w:spacing w:line="276" w:lineRule="auto"/>
+        <w:rPr>
+          <w:rFonts w:ascii="Arial" w:hAnsi="Arial" w:cs="Arial"/>
           <w:bCs/>
           <w:sz w:val="24"/>
           <w:szCs w:val="24"/>
@@ -1553,7 +1541,7 @@
         <w:spacing w:line="276" w:lineRule="auto"/>
         <w:ind w:firstLine="720"/>
         <w:rPr>
-          <w:rFonts w:ascii="Arial" w:hAnsi="Arial" w:cs="Arial" w:hint="eastAsia"/>
+          <w:rFonts w:ascii="Arial" w:hAnsi="Arial" w:cs="Arial"/>
           <w:bCs/>
           <w:sz w:val="24"/>
           <w:szCs w:val="24"/>
@@ -1593,7 +1581,7 @@
         <w:shd w:val="clear" w:color="auto" w:fill="FFFFFF"/>
         <w:spacing w:line="276" w:lineRule="auto"/>
         <w:rPr>
-          <w:rFonts w:ascii="Arial" w:hAnsi="Arial" w:cs="Arial" w:hint="eastAsia"/>
+          <w:rFonts w:ascii="Arial" w:hAnsi="Arial" w:cs="Arial"/>
           <w:bCs/>
           <w:sz w:val="24"/>
           <w:szCs w:val="24"/>
@@ -1657,55 +1645,28 @@
         <w:spacing w:line="276" w:lineRule="auto"/>
         <w:ind w:firstLine="720"/>
         <w:rPr>
-          <w:rFonts w:ascii="Arial" w:hAnsi="Arial" w:cs="Arial" w:hint="eastAsia"/>
-          <w:bCs/>
-          <w:sz w:val="24"/>
-          <w:szCs w:val="24"/>
-        </w:rPr>
-      </w:pPr>
-      <w:r>
-        <w:rPr>
-          <w:rFonts w:ascii="Arial" w:hAnsi="Arial" w:cs="Arial" w:hint="eastAsia"/>
-          <w:bCs/>
-          <w:sz w:val="24"/>
-          <w:szCs w:val="24"/>
-        </w:rPr>
-        <w:t>1186702</w:t>
-      </w:r>
-      <w:r>
-        <w:rPr>
-          <w:rFonts w:ascii="Arial" w:hAnsi="Arial" w:cs="Arial" w:hint="eastAsia"/>
-          <w:bCs/>
-          <w:sz w:val="24"/>
-          <w:szCs w:val="24"/>
-        </w:rPr>
-        <w:t xml:space="preserve"> nodes were expanded, and </w:t>
-      </w:r>
-      <w:r>
-        <w:rPr>
-          <w:rFonts w:ascii="Arial" w:hAnsi="Arial" w:cs="Arial" w:hint="eastAsia"/>
-          <w:bCs/>
-          <w:sz w:val="24"/>
-          <w:szCs w:val="24"/>
-        </w:rPr>
-        <w:t>164.29999</w:t>
-      </w:r>
-      <w:r>
-        <w:rPr>
-          <w:rFonts w:ascii="Arial" w:hAnsi="Arial" w:cs="Arial" w:hint="eastAsia"/>
-          <w:bCs/>
-          <w:sz w:val="24"/>
-          <w:szCs w:val="24"/>
-        </w:rPr>
-        <w:t xml:space="preserve"> seconds was taken. Since the orders are randomized, the number of expanded nodes and </w:t>
-      </w:r>
-      <w:r>
-        <w:rPr>
           <w:rFonts w:ascii="Arial" w:hAnsi="Arial" w:cs="Arial"/>
           <w:bCs/>
           <w:sz w:val="24"/>
           <w:szCs w:val="24"/>
         </w:rPr>
+      </w:pPr>
+      <w:r>
+        <w:rPr>
+          <w:rFonts w:ascii="Arial" w:hAnsi="Arial" w:cs="Arial" w:hint="eastAsia"/>
+          <w:bCs/>
+          <w:sz w:val="24"/>
+          <w:szCs w:val="24"/>
+        </w:rPr>
+        <w:t xml:space="preserve">1186702 nodes were expanded, and 164.29999 seconds was taken. Since the orders are randomized, the number of expanded nodes and </w:t>
+      </w:r>
+      <w:r>
+        <w:rPr>
+          <w:rFonts w:ascii="Arial" w:hAnsi="Arial" w:cs="Arial"/>
+          <w:bCs/>
+          <w:sz w:val="24"/>
+          <w:szCs w:val="24"/>
+        </w:rPr>
         <w:t>execution</w:t>
       </w:r>
       <w:r>
@@ -1724,7 +1685,7 @@
         <w:shd w:val="clear" w:color="auto" w:fill="FFFFFF"/>
         <w:spacing w:line="276" w:lineRule="auto"/>
         <w:rPr>
-          <w:rFonts w:ascii="Arial" w:hAnsi="Arial" w:cs="Arial" w:hint="eastAsia"/>
+          <w:rFonts w:ascii="Arial" w:hAnsi="Arial" w:cs="Arial"/>
           <w:bCs/>
           <w:sz w:val="24"/>
           <w:szCs w:val="24"/>
@@ -1738,7 +1699,7 @@
         <w:spacing w:line="276" w:lineRule="auto"/>
         <w:jc w:val="center"/>
         <w:rPr>
-          <w:rFonts w:ascii="Arial" w:hAnsi="Arial" w:cs="Arial" w:hint="eastAsia"/>
+          <w:rFonts w:ascii="Arial" w:hAnsi="Arial" w:cs="Arial"/>
           <w:bCs/>
           <w:sz w:val="24"/>
           <w:szCs w:val="24"/>
@@ -1802,7 +1763,7 @@
         <w:spacing w:line="276" w:lineRule="auto"/>
         <w:jc w:val="center"/>
         <w:rPr>
-          <w:rFonts w:ascii="Arial" w:hAnsi="Arial" w:cs="Arial" w:hint="eastAsia"/>
+          <w:rFonts w:ascii="Arial" w:hAnsi="Arial" w:cs="Arial"/>
           <w:b/>
           <w:bCs/>
           <w:sz w:val="24"/>
@@ -1836,7 +1797,7 @@
         <w:shd w:val="clear" w:color="auto" w:fill="FFFFFF"/>
         <w:spacing w:line="276" w:lineRule="auto"/>
         <w:rPr>
-          <w:rFonts w:ascii="Arial" w:hAnsi="Arial" w:cs="Arial" w:hint="eastAsia"/>
+          <w:rFonts w:ascii="Arial" w:hAnsi="Arial" w:cs="Arial"/>
           <w:bCs/>
           <w:sz w:val="24"/>
           <w:szCs w:val="24"/>
@@ -1850,7 +1811,7 @@
         <w:spacing w:line="276" w:lineRule="auto"/>
         <w:ind w:firstLine="720"/>
         <w:rPr>
-          <w:rFonts w:ascii="Arial" w:hAnsi="Arial" w:cs="Arial" w:hint="eastAsia"/>
+          <w:rFonts w:ascii="Arial" w:hAnsi="Arial" w:cs="Arial"/>
           <w:bCs/>
           <w:sz w:val="24"/>
           <w:szCs w:val="24"/>
@@ -1872,18 +1833,35 @@
         <w:shd w:val="clear" w:color="auto" w:fill="FFFFFF"/>
         <w:spacing w:line="276" w:lineRule="auto"/>
         <w:rPr>
-          <w:rFonts w:ascii="Arial" w:hAnsi="Arial" w:cs="Arial" w:hint="eastAsia"/>
-          <w:bCs/>
-          <w:sz w:val="24"/>
-          <w:szCs w:val="24"/>
-        </w:rPr>
-      </w:pPr>
-    </w:p>
-    <w:p>
-      <w:pPr>
-        <w:pStyle w:val="BodyA"/>
-        <w:shd w:val="clear" w:color="auto" w:fill="FFFFFF"/>
-        <w:spacing w:line="276" w:lineRule="auto"/>
+          <w:rFonts w:ascii="Arial" w:hAnsi="Arial" w:cs="Arial"/>
+          <w:bCs/>
+          <w:sz w:val="24"/>
+          <w:szCs w:val="24"/>
+        </w:rPr>
+      </w:pPr>
+    </w:p>
+    <w:p>
+      <w:pPr>
+        <w:pStyle w:val="BodyA"/>
+        <w:shd w:val="clear" w:color="auto" w:fill="FFFFFF"/>
+        <w:spacing w:line="276" w:lineRule="auto"/>
+        <w:rPr>
+          <w:b/>
+          <w:bCs/>
+          <w:sz w:val="36"/>
+          <w:szCs w:val="36"/>
+        </w:rPr>
+      </w:pPr>
+      <w:r>
+        <w:rPr>
+          <w:b/>
+          <w:bCs/>
+          <w:sz w:val="36"/>
+          <w:szCs w:val="36"/>
+        </w:rPr>
+        <w:t xml:space="preserve">3.2. </w:t>
+      </w:r>
+      <w:r>
         <w:rPr>
           <w:rFonts w:hint="eastAsia"/>
           <w:b/>
@@ -1891,7 +1869,8 @@
           <w:sz w:val="36"/>
           <w:szCs w:val="36"/>
         </w:rPr>
-      </w:pPr>
+        <w:t>Smart Solution</w:t>
+      </w:r>
       <w:r>
         <w:rPr>
           <w:b/>
@@ -1899,8 +1878,21 @@
           <w:sz w:val="36"/>
           <w:szCs w:val="36"/>
         </w:rPr>
-        <w:t xml:space="preserve">3.2. </w:t>
-      </w:r>
+        <w:t xml:space="preserve"> </w:t>
+      </w:r>
+    </w:p>
+    <w:p>
+      <w:pPr>
+        <w:pStyle w:val="BodyA"/>
+        <w:shd w:val="clear" w:color="auto" w:fill="FFFFFF"/>
+        <w:spacing w:line="276" w:lineRule="auto"/>
+        <w:rPr>
+          <w:rFonts w:ascii="Arial" w:hAnsi="Arial" w:cs="Arial"/>
+          <w:bCs/>
+          <w:sz w:val="24"/>
+          <w:szCs w:val="24"/>
+        </w:rPr>
+      </w:pPr>
       <w:r>
         <w:rPr>
           <w:rFonts w:hint="eastAsia"/>
@@ -1909,29 +1901,363 @@
           <w:sz w:val="36"/>
           <w:szCs w:val="36"/>
         </w:rPr>
-        <w:t>Smart Solution</w:t>
-      </w:r>
-      <w:r>
+        <w:tab/>
+      </w:r>
+      <w:r>
+        <w:rPr>
+          <w:rFonts w:ascii="Arial" w:hAnsi="Arial" w:cs="Arial" w:hint="eastAsia"/>
+          <w:bCs/>
+          <w:sz w:val="24"/>
+          <w:szCs w:val="24"/>
+        </w:rPr>
+        <w:t>To solve lar</w:t>
+      </w:r>
+      <w:r>
+        <w:rPr>
+          <w:rFonts w:ascii="Arial" w:hAnsi="Arial" w:cs="Arial" w:hint="eastAsia"/>
+          <w:bCs/>
+          <w:sz w:val="24"/>
+          <w:szCs w:val="24"/>
+        </w:rPr>
+        <w:t>ger puzzle, we mainly made two</w:t>
+      </w:r>
+      <w:r>
+        <w:rPr>
+          <w:rFonts w:ascii="Arial" w:hAnsi="Arial" w:cs="Arial" w:hint="eastAsia"/>
+          <w:bCs/>
+          <w:sz w:val="24"/>
+          <w:szCs w:val="24"/>
+        </w:rPr>
+        <w:t xml:space="preserve"> changes: order of variables, </w:t>
+      </w:r>
+      <w:r>
+        <w:rPr>
+          <w:rFonts w:ascii="Arial" w:hAnsi="Arial" w:cs="Arial" w:hint="eastAsia"/>
+          <w:bCs/>
+          <w:sz w:val="24"/>
+          <w:szCs w:val="24"/>
+        </w:rPr>
+        <w:t xml:space="preserve">and a simple forward checking at each step. </w:t>
+      </w:r>
+    </w:p>
+    <w:p>
+      <w:pPr>
+        <w:pStyle w:val="BodyA"/>
+        <w:shd w:val="clear" w:color="auto" w:fill="FFFFFF"/>
+        <w:spacing w:line="276" w:lineRule="auto"/>
+        <w:rPr>
+          <w:rFonts w:ascii="Arial" w:hAnsi="Arial" w:cs="Arial"/>
+          <w:bCs/>
+          <w:sz w:val="24"/>
+          <w:szCs w:val="24"/>
+        </w:rPr>
+      </w:pPr>
+      <w:r>
+        <w:rPr>
+          <w:rFonts w:ascii="Arial" w:hAnsi="Arial" w:cs="Arial" w:hint="eastAsia"/>
+          <w:bCs/>
+          <w:sz w:val="24"/>
+          <w:szCs w:val="24"/>
+        </w:rPr>
+        <w:tab/>
+        <w:t xml:space="preserve">We order the variable in this way: when reading the puzzle, whenever we encounter a source node for the first time, we put it in a list called </w:t>
+      </w:r>
+      <w:r>
+        <w:rPr>
+          <w:rFonts w:ascii="Arial" w:hAnsi="Arial" w:cs="Arial"/>
+          <w:bCs/>
+          <w:sz w:val="24"/>
+          <w:szCs w:val="24"/>
+        </w:rPr>
+        <w:t>“</w:t>
+      </w:r>
+      <w:r>
+        <w:rPr>
+          <w:rFonts w:ascii="Arial" w:hAnsi="Arial" w:cs="Arial" w:hint="eastAsia"/>
+          <w:bCs/>
+          <w:sz w:val="24"/>
+          <w:szCs w:val="24"/>
+        </w:rPr>
+        <w:t>sourceA</w:t>
+      </w:r>
+      <w:r>
+        <w:rPr>
+          <w:rFonts w:ascii="Arial" w:hAnsi="Arial" w:cs="Arial"/>
+          <w:bCs/>
+          <w:sz w:val="24"/>
+          <w:szCs w:val="24"/>
+        </w:rPr>
+        <w:t>”</w:t>
+      </w:r>
+      <w:r>
+        <w:rPr>
+          <w:rFonts w:ascii="Arial" w:hAnsi="Arial" w:cs="Arial" w:hint="eastAsia"/>
+          <w:bCs/>
+          <w:sz w:val="24"/>
+          <w:szCs w:val="24"/>
+        </w:rPr>
+        <w:t xml:space="preserve">, so the </w:t>
+      </w:r>
+      <w:r>
+        <w:rPr>
+          <w:rFonts w:ascii="Arial" w:hAnsi="Arial" w:cs="Arial" w:hint="eastAsia"/>
+          <w:bCs/>
+          <w:sz w:val="24"/>
+          <w:szCs w:val="24"/>
+        </w:rPr>
+        <w:lastRenderedPageBreak/>
+        <w:t xml:space="preserve">other source node in the same pair will be in the list called </w:t>
+      </w:r>
+      <w:r>
+        <w:rPr>
+          <w:rFonts w:ascii="Arial" w:hAnsi="Arial" w:cs="Arial"/>
+          <w:bCs/>
+          <w:sz w:val="24"/>
+          <w:szCs w:val="24"/>
+        </w:rPr>
+        <w:t>“</w:t>
+      </w:r>
+      <w:r>
+        <w:rPr>
+          <w:rFonts w:ascii="Arial" w:hAnsi="Arial" w:cs="Arial" w:hint="eastAsia"/>
+          <w:bCs/>
+          <w:sz w:val="24"/>
+          <w:szCs w:val="24"/>
+        </w:rPr>
+        <w:t>sourceB</w:t>
+      </w:r>
+      <w:r>
+        <w:rPr>
+          <w:rFonts w:ascii="Arial" w:hAnsi="Arial" w:cs="Arial"/>
+          <w:bCs/>
+          <w:sz w:val="24"/>
+          <w:szCs w:val="24"/>
+        </w:rPr>
+        <w:t>”</w:t>
+      </w:r>
+      <w:r>
+        <w:rPr>
+          <w:rFonts w:ascii="Arial" w:hAnsi="Arial" w:cs="Arial" w:hint="eastAsia"/>
+          <w:bCs/>
+          <w:sz w:val="24"/>
+          <w:szCs w:val="24"/>
+        </w:rPr>
+        <w:t xml:space="preserve">. Then we choose which color we want to use to fill in the cells with the order in </w:t>
+      </w:r>
+      <w:r>
+        <w:rPr>
+          <w:rFonts w:ascii="Arial" w:hAnsi="Arial" w:cs="Arial"/>
+          <w:bCs/>
+          <w:sz w:val="24"/>
+          <w:szCs w:val="24"/>
+        </w:rPr>
+        <w:t>“</w:t>
+      </w:r>
+      <w:r>
+        <w:rPr>
+          <w:rFonts w:ascii="Arial" w:hAnsi="Arial" w:cs="Arial" w:hint="eastAsia"/>
+          <w:bCs/>
+          <w:sz w:val="24"/>
+          <w:szCs w:val="24"/>
+        </w:rPr>
+        <w:t>sourceA</w:t>
+      </w:r>
+      <w:r>
+        <w:rPr>
+          <w:rFonts w:ascii="Arial" w:hAnsi="Arial" w:cs="Arial"/>
+          <w:bCs/>
+          <w:sz w:val="24"/>
+          <w:szCs w:val="24"/>
+        </w:rPr>
+        <w:t>”</w:t>
+      </w:r>
+      <w:r>
+        <w:rPr>
+          <w:rFonts w:ascii="Arial" w:hAnsi="Arial" w:cs="Arial" w:hint="eastAsia"/>
+          <w:bCs/>
+          <w:sz w:val="24"/>
+          <w:szCs w:val="24"/>
+        </w:rPr>
+        <w:t>.</w:t>
+      </w:r>
+      <w:r>
+        <w:rPr>
+          <w:rFonts w:ascii="Arial" w:hAnsi="Arial" w:cs="Arial" w:hint="eastAsia"/>
+          <w:bCs/>
+          <w:sz w:val="24"/>
+          <w:szCs w:val="24"/>
+        </w:rPr>
+        <w:t xml:space="preserve"> The order works well because the source cells on the relatively front positions </w:t>
+      </w:r>
+      <w:proofErr w:type="gramStart"/>
+      <w:r>
+        <w:rPr>
+          <w:rFonts w:ascii="Arial" w:hAnsi="Arial" w:cs="Arial" w:hint="eastAsia"/>
+          <w:bCs/>
+          <w:sz w:val="24"/>
+          <w:szCs w:val="24"/>
+        </w:rPr>
+        <w:t xml:space="preserve">of </w:t>
+      </w:r>
+      <w:r>
+        <w:rPr>
+          <w:rFonts w:ascii="Arial" w:hAnsi="Arial" w:cs="Arial"/>
+          <w:bCs/>
+          <w:sz w:val="24"/>
+          <w:szCs w:val="24"/>
+        </w:rPr>
+        <w:t>”</w:t>
+      </w:r>
+      <w:r>
+        <w:rPr>
+          <w:rFonts w:ascii="Arial" w:hAnsi="Arial" w:cs="Arial" w:hint="eastAsia"/>
+          <w:bCs/>
+          <w:sz w:val="24"/>
+          <w:szCs w:val="24"/>
+        </w:rPr>
+        <w:t>sourceA</w:t>
+      </w:r>
+      <w:proofErr w:type="gramEnd"/>
+      <w:r>
+        <w:rPr>
+          <w:rFonts w:ascii="Arial" w:hAnsi="Arial" w:cs="Arial"/>
+          <w:bCs/>
+          <w:sz w:val="24"/>
+          <w:szCs w:val="24"/>
+        </w:rPr>
+        <w:t>”</w:t>
+      </w:r>
+      <w:r>
+        <w:rPr>
+          <w:rFonts w:ascii="Arial" w:hAnsi="Arial" w:cs="Arial" w:hint="eastAsia"/>
+          <w:bCs/>
+          <w:sz w:val="24"/>
+          <w:szCs w:val="24"/>
+        </w:rPr>
+        <w:t xml:space="preserve"> tend to be closer to the corner or closer to the wall, while the cells at the end of </w:t>
+      </w:r>
+      <w:r>
+        <w:rPr>
+          <w:rFonts w:ascii="Arial" w:hAnsi="Arial" w:cs="Arial"/>
+          <w:bCs/>
+          <w:sz w:val="24"/>
+          <w:szCs w:val="24"/>
+        </w:rPr>
+        <w:t>“</w:t>
+      </w:r>
+      <w:r>
+        <w:rPr>
+          <w:rFonts w:ascii="Arial" w:hAnsi="Arial" w:cs="Arial" w:hint="eastAsia"/>
+          <w:bCs/>
+          <w:sz w:val="24"/>
+          <w:szCs w:val="24"/>
+        </w:rPr>
+        <w:t>sourceA</w:t>
+      </w:r>
+      <w:r>
+        <w:rPr>
+          <w:rFonts w:ascii="Arial" w:hAnsi="Arial" w:cs="Arial"/>
+          <w:bCs/>
+          <w:sz w:val="24"/>
+          <w:szCs w:val="24"/>
+        </w:rPr>
+        <w:t>”</w:t>
+      </w:r>
+      <w:r>
+        <w:rPr>
+          <w:rFonts w:ascii="Arial" w:hAnsi="Arial" w:cs="Arial" w:hint="eastAsia"/>
+          <w:bCs/>
+          <w:sz w:val="24"/>
+          <w:szCs w:val="24"/>
+        </w:rPr>
+        <w:t xml:space="preserve"> are usually near center. </w:t>
+      </w:r>
+      <w:proofErr w:type="gramStart"/>
+      <w:r>
+        <w:rPr>
+          <w:rFonts w:ascii="Arial" w:hAnsi="Arial" w:cs="Arial" w:hint="eastAsia"/>
+          <w:bCs/>
+          <w:sz w:val="24"/>
+          <w:szCs w:val="24"/>
+        </w:rPr>
+        <w:t>So</w:t>
+      </w:r>
+      <w:proofErr w:type="gramEnd"/>
+      <w:r>
+        <w:rPr>
+          <w:rFonts w:ascii="Arial" w:hAnsi="Arial" w:cs="Arial" w:hint="eastAsia"/>
+          <w:bCs/>
+          <w:sz w:val="24"/>
+          <w:szCs w:val="24"/>
+        </w:rPr>
+        <w:t xml:space="preserve"> when we start assigning colors to the neighbors of the source node, the empty cells, which are the values in our formulation, will give less constraints if they are located next to the wall. It is basically a Least Constraining Assignment Heuristic, but in a preliminary way.</w:t>
+      </w:r>
+    </w:p>
+    <w:p>
+      <w:pPr>
+        <w:pStyle w:val="BodyA"/>
+        <w:shd w:val="clear" w:color="auto" w:fill="FFFFFF"/>
+        <w:spacing w:line="276" w:lineRule="auto"/>
+        <w:rPr>
+          <w:rFonts w:ascii="Arial" w:hAnsi="Arial" w:cs="Arial"/>
+          <w:bCs/>
+          <w:sz w:val="24"/>
+          <w:szCs w:val="24"/>
+        </w:rPr>
+      </w:pPr>
+      <w:r>
+        <w:rPr>
+          <w:rFonts w:ascii="Arial" w:hAnsi="Arial" w:cs="Arial" w:hint="eastAsia"/>
+          <w:bCs/>
+          <w:sz w:val="24"/>
+          <w:szCs w:val="24"/>
+        </w:rPr>
+        <w:tab/>
+        <w:t>What</w:t>
+      </w:r>
+      <w:r>
+        <w:rPr>
+          <w:rFonts w:ascii="Arial" w:hAnsi="Arial" w:cs="Arial"/>
+          <w:bCs/>
+          <w:sz w:val="24"/>
+          <w:szCs w:val="24"/>
+        </w:rPr>
+        <w:t>’</w:t>
+      </w:r>
+      <w:r>
+        <w:rPr>
+          <w:rFonts w:ascii="Arial" w:hAnsi="Arial" w:cs="Arial" w:hint="eastAsia"/>
+          <w:bCs/>
+          <w:sz w:val="24"/>
+          <w:szCs w:val="24"/>
+        </w:rPr>
+        <w:t>s more important is the forward checking implemented here. At each step, we check if there is still a path connecting the unpaired source node, by BFS. It prevents a huge amount of invalid assignments at early stage. We will discuss the efficiency that it brought in the next subsection.</w:t>
+      </w:r>
+    </w:p>
+    <w:p>
+      <w:pPr>
+        <w:pStyle w:val="BodyA"/>
+        <w:shd w:val="clear" w:color="auto" w:fill="FFFFFF"/>
+        <w:spacing w:line="276" w:lineRule="auto"/>
+        <w:rPr>
+          <w:rFonts w:ascii="Arial" w:hAnsi="Arial" w:cs="Arial"/>
+          <w:bCs/>
+          <w:sz w:val="24"/>
+          <w:szCs w:val="24"/>
+        </w:rPr>
+      </w:pPr>
+    </w:p>
+    <w:p>
+      <w:pPr>
+        <w:pStyle w:val="BodyA"/>
+        <w:shd w:val="clear" w:color="auto" w:fill="FFFFFF"/>
+        <w:spacing w:line="276" w:lineRule="auto"/>
         <w:rPr>
           <w:b/>
           <w:bCs/>
           <w:sz w:val="36"/>
           <w:szCs w:val="36"/>
         </w:rPr>
-        <w:t xml:space="preserve"> </w:t>
-      </w:r>
-    </w:p>
-    <w:p>
-      <w:pPr>
-        <w:pStyle w:val="BodyA"/>
-        <w:shd w:val="clear" w:color="auto" w:fill="FFFFFF"/>
-        <w:spacing w:line="276" w:lineRule="auto"/>
-        <w:rPr>
-          <w:rFonts w:ascii="Arial" w:hAnsi="Arial" w:cs="Arial" w:hint="eastAsia"/>
-          <w:bCs/>
-          <w:sz w:val="24"/>
-          <w:szCs w:val="24"/>
-        </w:rPr>
       </w:pPr>
       <w:r>
         <w:rPr>
@@ -1941,383 +2267,16 @@
           <w:sz w:val="36"/>
           <w:szCs w:val="36"/>
         </w:rPr>
-        <w:tab/>
-      </w:r>
-      <w:r>
-        <w:rPr>
-          <w:rFonts w:ascii="Arial" w:hAnsi="Arial" w:cs="Arial" w:hint="eastAsia"/>
-          <w:bCs/>
-          <w:sz w:val="24"/>
-          <w:szCs w:val="24"/>
-        </w:rPr>
-        <w:t>To solve lar</w:t>
-      </w:r>
-      <w:r>
-        <w:rPr>
-          <w:rFonts w:ascii="Arial" w:hAnsi="Arial" w:cs="Arial" w:hint="eastAsia"/>
-          <w:bCs/>
-          <w:sz w:val="24"/>
-          <w:szCs w:val="24"/>
-        </w:rPr>
-        <w:t>ger puzzle, we mainly made two</w:t>
-      </w:r>
-      <w:r>
-        <w:rPr>
-          <w:rFonts w:ascii="Arial" w:hAnsi="Arial" w:cs="Arial" w:hint="eastAsia"/>
-          <w:bCs/>
-          <w:sz w:val="24"/>
-          <w:szCs w:val="24"/>
-        </w:rPr>
-        <w:t xml:space="preserve"> changes: order of variables, </w:t>
-      </w:r>
-      <w:r>
-        <w:rPr>
-          <w:rFonts w:ascii="Arial" w:hAnsi="Arial" w:cs="Arial" w:hint="eastAsia"/>
-          <w:bCs/>
-          <w:sz w:val="24"/>
-          <w:szCs w:val="24"/>
-        </w:rPr>
-        <w:t xml:space="preserve">and a simple forward checking at each step. </w:t>
-      </w:r>
-    </w:p>
-    <w:p>
-      <w:pPr>
-        <w:pStyle w:val="BodyA"/>
-        <w:shd w:val="clear" w:color="auto" w:fill="FFFFFF"/>
-        <w:spacing w:line="276" w:lineRule="auto"/>
-        <w:rPr>
-          <w:rFonts w:ascii="Arial" w:hAnsi="Arial" w:cs="Arial" w:hint="eastAsia"/>
-          <w:bCs/>
-          <w:sz w:val="24"/>
-          <w:szCs w:val="24"/>
-        </w:rPr>
-      </w:pPr>
-      <w:r>
-        <w:rPr>
-          <w:rFonts w:ascii="Arial" w:hAnsi="Arial" w:cs="Arial" w:hint="eastAsia"/>
-          <w:bCs/>
-          <w:sz w:val="24"/>
-          <w:szCs w:val="24"/>
-        </w:rPr>
-        <w:tab/>
-        <w:t xml:space="preserve">We order the variable in this way: when reading the puzzle, whenever we encounter a source node for the first time, we put it in a list called </w:t>
-      </w:r>
-      <w:r>
+        <w:t>3.2.1 3-Credit</w:t>
+      </w:r>
+    </w:p>
+    <w:p>
+      <w:pPr>
+        <w:pStyle w:val="BodyA"/>
+        <w:shd w:val="clear" w:color="auto" w:fill="FFFFFF"/>
+        <w:spacing w:line="276" w:lineRule="auto"/>
         <w:rPr>
           <w:rFonts w:ascii="Arial" w:hAnsi="Arial" w:cs="Arial"/>
-          <w:bCs/>
-          <w:sz w:val="24"/>
-          <w:szCs w:val="24"/>
-        </w:rPr>
-        <w:t>“</w:t>
-      </w:r>
-      <w:r>
-        <w:rPr>
-          <w:rFonts w:ascii="Arial" w:hAnsi="Arial" w:cs="Arial" w:hint="eastAsia"/>
-          <w:bCs/>
-          <w:sz w:val="24"/>
-          <w:szCs w:val="24"/>
-        </w:rPr>
-        <w:t>sourceA</w:t>
-      </w:r>
-      <w:r>
-        <w:rPr>
-          <w:rFonts w:ascii="Arial" w:hAnsi="Arial" w:cs="Arial"/>
-          <w:bCs/>
-          <w:sz w:val="24"/>
-          <w:szCs w:val="24"/>
-        </w:rPr>
-        <w:t>”</w:t>
-      </w:r>
-      <w:r>
-        <w:rPr>
-          <w:rFonts w:ascii="Arial" w:hAnsi="Arial" w:cs="Arial" w:hint="eastAsia"/>
-          <w:bCs/>
-          <w:sz w:val="24"/>
-          <w:szCs w:val="24"/>
-        </w:rPr>
-        <w:t xml:space="preserve">, so the </w:t>
-      </w:r>
-      <w:r>
-        <w:rPr>
-          <w:rFonts w:ascii="Arial" w:hAnsi="Arial" w:cs="Arial" w:hint="eastAsia"/>
-          <w:bCs/>
-          <w:sz w:val="24"/>
-          <w:szCs w:val="24"/>
-        </w:rPr>
-        <w:lastRenderedPageBreak/>
-        <w:t xml:space="preserve">other source node in the same pair will be in the list called </w:t>
-      </w:r>
-      <w:r>
-        <w:rPr>
-          <w:rFonts w:ascii="Arial" w:hAnsi="Arial" w:cs="Arial"/>
-          <w:bCs/>
-          <w:sz w:val="24"/>
-          <w:szCs w:val="24"/>
-        </w:rPr>
-        <w:t>“</w:t>
-      </w:r>
-      <w:r>
-        <w:rPr>
-          <w:rFonts w:ascii="Arial" w:hAnsi="Arial" w:cs="Arial" w:hint="eastAsia"/>
-          <w:bCs/>
-          <w:sz w:val="24"/>
-          <w:szCs w:val="24"/>
-        </w:rPr>
-        <w:t>sourceB</w:t>
-      </w:r>
-      <w:r>
-        <w:rPr>
-          <w:rFonts w:ascii="Arial" w:hAnsi="Arial" w:cs="Arial"/>
-          <w:bCs/>
-          <w:sz w:val="24"/>
-          <w:szCs w:val="24"/>
-        </w:rPr>
-        <w:t>”</w:t>
-      </w:r>
-      <w:r>
-        <w:rPr>
-          <w:rFonts w:ascii="Arial" w:hAnsi="Arial" w:cs="Arial" w:hint="eastAsia"/>
-          <w:bCs/>
-          <w:sz w:val="24"/>
-          <w:szCs w:val="24"/>
-        </w:rPr>
-        <w:t xml:space="preserve">. Then we choose which color we want to use to fill in the cells with the order in </w:t>
-      </w:r>
-      <w:r>
-        <w:rPr>
-          <w:rFonts w:ascii="Arial" w:hAnsi="Arial" w:cs="Arial"/>
-          <w:bCs/>
-          <w:sz w:val="24"/>
-          <w:szCs w:val="24"/>
-        </w:rPr>
-        <w:t>“</w:t>
-      </w:r>
-      <w:r>
-        <w:rPr>
-          <w:rFonts w:ascii="Arial" w:hAnsi="Arial" w:cs="Arial" w:hint="eastAsia"/>
-          <w:bCs/>
-          <w:sz w:val="24"/>
-          <w:szCs w:val="24"/>
-        </w:rPr>
-        <w:t>sourceA</w:t>
-      </w:r>
-      <w:r>
-        <w:rPr>
-          <w:rFonts w:ascii="Arial" w:hAnsi="Arial" w:cs="Arial"/>
-          <w:bCs/>
-          <w:sz w:val="24"/>
-          <w:szCs w:val="24"/>
-        </w:rPr>
-        <w:t>”</w:t>
-      </w:r>
-      <w:r>
-        <w:rPr>
-          <w:rFonts w:ascii="Arial" w:hAnsi="Arial" w:cs="Arial" w:hint="eastAsia"/>
-          <w:bCs/>
-          <w:sz w:val="24"/>
-          <w:szCs w:val="24"/>
-        </w:rPr>
-        <w:t>.</w:t>
-      </w:r>
-      <w:r>
-        <w:rPr>
-          <w:rFonts w:ascii="Arial" w:hAnsi="Arial" w:cs="Arial" w:hint="eastAsia"/>
-          <w:bCs/>
-          <w:sz w:val="24"/>
-          <w:szCs w:val="24"/>
-        </w:rPr>
-        <w:t xml:space="preserve"> The order works well because the source cells on the relatively front positions </w:t>
-      </w:r>
-      <w:proofErr w:type="gramStart"/>
-      <w:r>
-        <w:rPr>
-          <w:rFonts w:ascii="Arial" w:hAnsi="Arial" w:cs="Arial" w:hint="eastAsia"/>
-          <w:bCs/>
-          <w:sz w:val="24"/>
-          <w:szCs w:val="24"/>
-        </w:rPr>
-        <w:t xml:space="preserve">of </w:t>
-      </w:r>
-      <w:r>
-        <w:rPr>
-          <w:rFonts w:ascii="Arial" w:hAnsi="Arial" w:cs="Arial"/>
-          <w:bCs/>
-          <w:sz w:val="24"/>
-          <w:szCs w:val="24"/>
-        </w:rPr>
-        <w:t>”</w:t>
-      </w:r>
-      <w:r>
-        <w:rPr>
-          <w:rFonts w:ascii="Arial" w:hAnsi="Arial" w:cs="Arial" w:hint="eastAsia"/>
-          <w:bCs/>
-          <w:sz w:val="24"/>
-          <w:szCs w:val="24"/>
-        </w:rPr>
-        <w:t>sourceA</w:t>
-      </w:r>
-      <w:proofErr w:type="gramEnd"/>
-      <w:r>
-        <w:rPr>
-          <w:rFonts w:ascii="Arial" w:hAnsi="Arial" w:cs="Arial"/>
-          <w:bCs/>
-          <w:sz w:val="24"/>
-          <w:szCs w:val="24"/>
-        </w:rPr>
-        <w:t>”</w:t>
-      </w:r>
-      <w:r>
-        <w:rPr>
-          <w:rFonts w:ascii="Arial" w:hAnsi="Arial" w:cs="Arial" w:hint="eastAsia"/>
-          <w:bCs/>
-          <w:sz w:val="24"/>
-          <w:szCs w:val="24"/>
-        </w:rPr>
-        <w:t xml:space="preserve"> tend to be closer to the corner or closer to the wall, while the cells at the end of </w:t>
-      </w:r>
-      <w:r>
-        <w:rPr>
-          <w:rFonts w:ascii="Arial" w:hAnsi="Arial" w:cs="Arial"/>
-          <w:bCs/>
-          <w:sz w:val="24"/>
-          <w:szCs w:val="24"/>
-        </w:rPr>
-        <w:t>“</w:t>
-      </w:r>
-      <w:r>
-        <w:rPr>
-          <w:rFonts w:ascii="Arial" w:hAnsi="Arial" w:cs="Arial" w:hint="eastAsia"/>
-          <w:bCs/>
-          <w:sz w:val="24"/>
-          <w:szCs w:val="24"/>
-        </w:rPr>
-        <w:t>sourceA</w:t>
-      </w:r>
-      <w:r>
-        <w:rPr>
-          <w:rFonts w:ascii="Arial" w:hAnsi="Arial" w:cs="Arial"/>
-          <w:bCs/>
-          <w:sz w:val="24"/>
-          <w:szCs w:val="24"/>
-        </w:rPr>
-        <w:t>”</w:t>
-      </w:r>
-      <w:r>
-        <w:rPr>
-          <w:rFonts w:ascii="Arial" w:hAnsi="Arial" w:cs="Arial" w:hint="eastAsia"/>
-          <w:bCs/>
-          <w:sz w:val="24"/>
-          <w:szCs w:val="24"/>
-        </w:rPr>
-        <w:t xml:space="preserve"> are usually near center. </w:t>
-      </w:r>
-      <w:proofErr w:type="gramStart"/>
-      <w:r>
-        <w:rPr>
-          <w:rFonts w:ascii="Arial" w:hAnsi="Arial" w:cs="Arial" w:hint="eastAsia"/>
-          <w:bCs/>
-          <w:sz w:val="24"/>
-          <w:szCs w:val="24"/>
-        </w:rPr>
-        <w:t>So</w:t>
-      </w:r>
-      <w:proofErr w:type="gramEnd"/>
-      <w:r>
-        <w:rPr>
-          <w:rFonts w:ascii="Arial" w:hAnsi="Arial" w:cs="Arial" w:hint="eastAsia"/>
-          <w:bCs/>
-          <w:sz w:val="24"/>
-          <w:szCs w:val="24"/>
-        </w:rPr>
-        <w:t xml:space="preserve"> when we start assigning colors to the neighbors of the source node, the empty cells, which are the values in our formulation, will give less constraints if they are located next to the wall. It is basically a Least Constraining Assignment Heuristic, but in a preliminary way.</w:t>
-      </w:r>
-    </w:p>
-    <w:p>
-      <w:pPr>
-        <w:pStyle w:val="BodyA"/>
-        <w:shd w:val="clear" w:color="auto" w:fill="FFFFFF"/>
-        <w:spacing w:line="276" w:lineRule="auto"/>
-        <w:rPr>
-          <w:rFonts w:ascii="Arial" w:hAnsi="Arial" w:cs="Arial" w:hint="eastAsia"/>
-          <w:bCs/>
-          <w:sz w:val="24"/>
-          <w:szCs w:val="24"/>
-        </w:rPr>
-      </w:pPr>
-      <w:r>
-        <w:rPr>
-          <w:rFonts w:ascii="Arial" w:hAnsi="Arial" w:cs="Arial" w:hint="eastAsia"/>
-          <w:bCs/>
-          <w:sz w:val="24"/>
-          <w:szCs w:val="24"/>
-        </w:rPr>
-        <w:tab/>
-        <w:t>What</w:t>
-      </w:r>
-      <w:r>
-        <w:rPr>
-          <w:rFonts w:ascii="Arial" w:hAnsi="Arial" w:cs="Arial"/>
-          <w:bCs/>
-          <w:sz w:val="24"/>
-          <w:szCs w:val="24"/>
-        </w:rPr>
-        <w:t>’</w:t>
-      </w:r>
-      <w:r>
-        <w:rPr>
-          <w:rFonts w:ascii="Arial" w:hAnsi="Arial" w:cs="Arial" w:hint="eastAsia"/>
-          <w:bCs/>
-          <w:sz w:val="24"/>
-          <w:szCs w:val="24"/>
-        </w:rPr>
-        <w:t>s more important is the forward checking implemented here. At each step, we check if there is still a path connecting the unpaired source node, by BFS. It prevents a huge amount of invalid assignments at early stage. We will discuss the efficiency that it brought in the next subsection.</w:t>
-      </w:r>
-    </w:p>
-    <w:p>
-      <w:pPr>
-        <w:pStyle w:val="BodyA"/>
-        <w:shd w:val="clear" w:color="auto" w:fill="FFFFFF"/>
-        <w:spacing w:line="276" w:lineRule="auto"/>
-        <w:rPr>
-          <w:rFonts w:ascii="Arial" w:hAnsi="Arial" w:cs="Arial" w:hint="eastAsia"/>
-          <w:bCs/>
-          <w:sz w:val="24"/>
-          <w:szCs w:val="24"/>
-        </w:rPr>
-      </w:pPr>
-    </w:p>
-    <w:p>
-      <w:pPr>
-        <w:pStyle w:val="BodyA"/>
-        <w:shd w:val="clear" w:color="auto" w:fill="FFFFFF"/>
-        <w:spacing w:line="276" w:lineRule="auto"/>
-        <w:rPr>
-          <w:rFonts w:hint="eastAsia"/>
-          <w:b/>
-          <w:bCs/>
-          <w:sz w:val="36"/>
-          <w:szCs w:val="36"/>
-        </w:rPr>
-      </w:pPr>
-      <w:r>
-        <w:rPr>
-          <w:rFonts w:hint="eastAsia"/>
-          <w:b/>
-          <w:bCs/>
-          <w:sz w:val="36"/>
-          <w:szCs w:val="36"/>
-        </w:rPr>
-        <w:t>3.2.1 3-Credit</w:t>
-      </w:r>
-    </w:p>
-    <w:p>
-      <w:pPr>
-        <w:pStyle w:val="BodyA"/>
-        <w:shd w:val="clear" w:color="auto" w:fill="FFFFFF"/>
-        <w:spacing w:line="276" w:lineRule="auto"/>
-        <w:rPr>
-          <w:rFonts w:ascii="Arial" w:hAnsi="Arial" w:cs="Arial" w:hint="eastAsia"/>
           <w:bCs/>
           <w:sz w:val="24"/>
           <w:szCs w:val="24"/>
@@ -2349,20 +2308,19 @@
         <w:shd w:val="clear" w:color="auto" w:fill="FFFFFF"/>
         <w:spacing w:line="276" w:lineRule="auto"/>
         <w:rPr>
-          <w:rFonts w:ascii="Arial" w:hAnsi="Arial" w:cs="Arial" w:hint="eastAsia"/>
-          <w:bCs/>
-          <w:sz w:val="24"/>
-          <w:szCs w:val="24"/>
-        </w:rPr>
-      </w:pPr>
-    </w:p>
-    <w:p>
-      <w:pPr>
-        <w:pStyle w:val="BodyA"/>
-        <w:shd w:val="clear" w:color="auto" w:fill="FFFFFF"/>
-        <w:spacing w:line="276" w:lineRule="auto"/>
-        <w:rPr>
-          <w:rFonts w:hint="eastAsia"/>
+          <w:rFonts w:ascii="Arial" w:hAnsi="Arial" w:cs="Arial"/>
+          <w:bCs/>
+          <w:sz w:val="24"/>
+          <w:szCs w:val="24"/>
+        </w:rPr>
+      </w:pPr>
+    </w:p>
+    <w:p>
+      <w:pPr>
+        <w:pStyle w:val="BodyA"/>
+        <w:shd w:val="clear" w:color="auto" w:fill="FFFFFF"/>
+        <w:spacing w:line="276" w:lineRule="auto"/>
+        <w:rPr>
           <w:b/>
           <w:bCs/>
           <w:sz w:val="36"/>
@@ -2434,7 +2392,6 @@
         <w:shd w:val="clear" w:color="auto" w:fill="FFFFFF"/>
         <w:spacing w:line="276" w:lineRule="auto"/>
         <w:rPr>
-          <w:rFonts w:hint="eastAsia"/>
           <w:b/>
           <w:bCs/>
           <w:sz w:val="36"/>
@@ -2449,83 +2406,20 @@
         <w:spacing w:line="276" w:lineRule="auto"/>
         <w:ind w:firstLine="720"/>
         <w:rPr>
-          <w:rFonts w:ascii="Arial" w:hAnsi="Arial" w:cs="Arial" w:hint="eastAsia"/>
-          <w:bCs/>
-          <w:sz w:val="24"/>
-          <w:szCs w:val="24"/>
-        </w:rPr>
-      </w:pPr>
-      <w:r>
-        <w:rPr>
-          <w:rFonts w:ascii="Arial" w:hAnsi="Arial" w:cs="Arial" w:hint="eastAsia"/>
-          <w:bCs/>
-          <w:sz w:val="24"/>
-          <w:szCs w:val="24"/>
-        </w:rPr>
-        <w:t>Only 2030</w:t>
-      </w:r>
-      <w:r>
-        <w:rPr>
-          <w:rFonts w:ascii="Arial" w:hAnsi="Arial" w:cs="Arial" w:hint="eastAsia"/>
-          <w:bCs/>
-          <w:sz w:val="24"/>
-          <w:szCs w:val="24"/>
-        </w:rPr>
-        <w:t xml:space="preserve"> nodes were expanded</w:t>
-      </w:r>
-      <w:r>
-        <w:rPr>
-          <w:rFonts w:ascii="Arial" w:hAnsi="Arial" w:cs="Arial" w:hint="eastAsia"/>
-          <w:bCs/>
-          <w:sz w:val="24"/>
-          <w:szCs w:val="24"/>
-        </w:rPr>
-        <w:t>, around one-tenth of the dumb case</w:t>
-      </w:r>
-      <w:r>
-        <w:rPr>
-          <w:rFonts w:ascii="Arial" w:hAnsi="Arial" w:cs="Arial" w:hint="eastAsia"/>
-          <w:bCs/>
-          <w:sz w:val="24"/>
-          <w:szCs w:val="24"/>
-        </w:rPr>
-        <w:t xml:space="preserve">, and </w:t>
-      </w:r>
-      <w:r>
-        <w:rPr>
-          <w:rFonts w:ascii="Arial" w:hAnsi="Arial" w:cs="Arial" w:hint="eastAsia"/>
-          <w:bCs/>
-          <w:sz w:val="24"/>
-          <w:szCs w:val="24"/>
-        </w:rPr>
-        <w:t>0.8377</w:t>
-      </w:r>
-      <w:r>
-        <w:rPr>
-          <w:rFonts w:ascii="Arial" w:hAnsi="Arial" w:cs="Arial" w:hint="eastAsia"/>
-          <w:bCs/>
-          <w:sz w:val="24"/>
-          <w:szCs w:val="24"/>
-        </w:rPr>
-        <w:t xml:space="preserve"> second was taken</w:t>
-      </w:r>
-      <w:r>
-        <w:rPr>
-          <w:rFonts w:ascii="Arial" w:hAnsi="Arial" w:cs="Arial" w:hint="eastAsia"/>
-          <w:bCs/>
-          <w:sz w:val="24"/>
-          <w:szCs w:val="24"/>
-        </w:rPr>
-        <w:t>, way faster than 5 seconds in the dumb case</w:t>
-      </w:r>
-      <w:r>
-        <w:rPr>
-          <w:rFonts w:ascii="Arial" w:hAnsi="Arial" w:cs="Arial" w:hint="eastAsia"/>
-          <w:bCs/>
-          <w:sz w:val="24"/>
-          <w:szCs w:val="24"/>
-        </w:rPr>
-        <w:t xml:space="preserve">. </w:t>
+          <w:rFonts w:ascii="Arial" w:hAnsi="Arial" w:cs="Arial"/>
+          <w:bCs/>
+          <w:sz w:val="24"/>
+          <w:szCs w:val="24"/>
+        </w:rPr>
+      </w:pPr>
+      <w:r>
+        <w:rPr>
+          <w:rFonts w:ascii="Arial" w:hAnsi="Arial" w:cs="Arial" w:hint="eastAsia"/>
+          <w:bCs/>
+          <w:sz w:val="24"/>
+          <w:szCs w:val="24"/>
+        </w:rPr>
+        <w:t xml:space="preserve">Only 2030 nodes were expanded, around one-tenth of the dumb case, and 0.8377 second was taken, way faster than 5 seconds in the dumb case. </w:t>
       </w:r>
     </w:p>
     <w:p>
@@ -2535,7 +2429,7 @@
         <w:spacing w:line="276" w:lineRule="auto"/>
         <w:ind w:firstLine="720"/>
         <w:rPr>
-          <w:rFonts w:ascii="Arial" w:hAnsi="Arial" w:cs="Arial" w:hint="eastAsia"/>
+          <w:rFonts w:ascii="Arial" w:hAnsi="Arial" w:cs="Arial"/>
           <w:bCs/>
           <w:sz w:val="24"/>
           <w:szCs w:val="24"/>
@@ -2549,7 +2443,7 @@
         <w:spacing w:line="276" w:lineRule="auto"/>
         <w:ind w:firstLine="720"/>
         <w:rPr>
-          <w:rFonts w:ascii="Arial" w:hAnsi="Arial" w:cs="Arial" w:hint="eastAsia"/>
+          <w:rFonts w:ascii="Arial" w:hAnsi="Arial" w:cs="Arial"/>
           <w:bCs/>
           <w:sz w:val="24"/>
           <w:szCs w:val="24"/>
@@ -2572,7 +2466,7 @@
         <w:spacing w:line="276" w:lineRule="auto"/>
         <w:ind w:firstLine="720"/>
         <w:rPr>
-          <w:rFonts w:ascii="Arial" w:hAnsi="Arial" w:cs="Arial" w:hint="eastAsia"/>
+          <w:rFonts w:ascii="Arial" w:hAnsi="Arial" w:cs="Arial"/>
           <w:bCs/>
           <w:sz w:val="24"/>
           <w:szCs w:val="24"/>
@@ -2643,7 +2537,7 @@
         <w:spacing w:line="276" w:lineRule="auto"/>
         <w:ind w:firstLine="720"/>
         <w:rPr>
-          <w:rFonts w:ascii="Arial" w:hAnsi="Arial" w:cs="Arial" w:hint="eastAsia"/>
+          <w:rFonts w:ascii="Arial" w:hAnsi="Arial" w:cs="Arial"/>
           <w:bCs/>
           <w:sz w:val="24"/>
           <w:szCs w:val="24"/>
@@ -2657,7 +2551,7 @@
         <w:spacing w:line="276" w:lineRule="auto"/>
         <w:ind w:firstLine="720"/>
         <w:rPr>
-          <w:rFonts w:ascii="Arial" w:hAnsi="Arial" w:cs="Arial" w:hint="eastAsia"/>
+          <w:rFonts w:ascii="Arial" w:hAnsi="Arial" w:cs="Arial"/>
           <w:bCs/>
           <w:sz w:val="24"/>
           <w:szCs w:val="24"/>
@@ -2679,25 +2573,7 @@
           <w:sz w:val="24"/>
           <w:szCs w:val="24"/>
         </w:rPr>
-        <w:t xml:space="preserve"> nodes were expanded, around </w:t>
-      </w:r>
-      <w:r>
-        <w:rPr>
-          <w:rFonts w:ascii="Arial" w:hAnsi="Arial" w:cs="Arial" w:hint="eastAsia"/>
-          <w:bCs/>
-          <w:sz w:val="24"/>
-          <w:szCs w:val="24"/>
-        </w:rPr>
-        <w:t>1/420</w:t>
-      </w:r>
-      <w:r>
-        <w:rPr>
-          <w:rFonts w:ascii="Arial" w:hAnsi="Arial" w:cs="Arial" w:hint="eastAsia"/>
-          <w:bCs/>
-          <w:sz w:val="24"/>
-          <w:szCs w:val="24"/>
-        </w:rPr>
-        <w:t xml:space="preserve"> of the dumb case, and </w:t>
+        <w:t xml:space="preserve"> nodes were expanded, around 1/420 of the dumb case, and </w:t>
       </w:r>
       <w:r>
         <w:rPr>
@@ -2743,7 +2619,7 @@
         <w:spacing w:line="276" w:lineRule="auto"/>
         <w:ind w:firstLine="720"/>
         <w:rPr>
-          <w:rFonts w:ascii="Arial" w:hAnsi="Arial" w:cs="Arial" w:hint="eastAsia"/>
+          <w:rFonts w:ascii="Arial" w:hAnsi="Arial" w:cs="Arial"/>
           <w:bCs/>
           <w:sz w:val="24"/>
           <w:szCs w:val="24"/>
@@ -2757,7 +2633,7 @@
         <w:spacing w:line="276" w:lineRule="auto"/>
         <w:ind w:firstLine="720"/>
         <w:rPr>
-          <w:rFonts w:ascii="Arial" w:hAnsi="Arial" w:cs="Arial" w:hint="eastAsia"/>
+          <w:rFonts w:ascii="Arial" w:hAnsi="Arial" w:cs="Arial"/>
           <w:bCs/>
           <w:sz w:val="24"/>
           <w:szCs w:val="24"/>
@@ -2797,7 +2673,7 @@
         <w:shd w:val="clear" w:color="auto" w:fill="FFFFFF"/>
         <w:spacing w:line="276" w:lineRule="auto"/>
         <w:rPr>
-          <w:rFonts w:ascii="Arial" w:hAnsi="Arial" w:cs="Arial" w:hint="eastAsia"/>
+          <w:rFonts w:ascii="Arial" w:hAnsi="Arial" w:cs="Arial"/>
           <w:bCs/>
           <w:sz w:val="24"/>
           <w:szCs w:val="24"/>
@@ -2868,47 +2744,20 @@
         <w:spacing w:line="276" w:lineRule="auto"/>
         <w:ind w:firstLine="720"/>
         <w:rPr>
-          <w:rFonts w:ascii="Arial" w:hAnsi="Arial" w:cs="Arial" w:hint="eastAsia"/>
-          <w:bCs/>
-          <w:sz w:val="24"/>
-          <w:szCs w:val="24"/>
-        </w:rPr>
-      </w:pPr>
-      <w:r>
-        <w:rPr>
-          <w:rFonts w:ascii="Arial" w:hAnsi="Arial" w:cs="Arial" w:hint="eastAsia"/>
-          <w:bCs/>
-          <w:sz w:val="24"/>
-          <w:szCs w:val="24"/>
-        </w:rPr>
-        <w:t>Only 89</w:t>
-      </w:r>
-      <w:r>
-        <w:rPr>
-          <w:rFonts w:ascii="Arial" w:hAnsi="Arial" w:cs="Arial" w:hint="eastAsia"/>
-          <w:bCs/>
-          <w:sz w:val="24"/>
-          <w:szCs w:val="24"/>
-        </w:rPr>
-        <w:t xml:space="preserve"> nodes were expanded, and </w:t>
-      </w:r>
-      <w:r>
-        <w:rPr>
-          <w:rFonts w:ascii="Arial" w:hAnsi="Arial" w:cs="Arial" w:hint="eastAsia"/>
-          <w:bCs/>
-          <w:sz w:val="24"/>
-          <w:szCs w:val="24"/>
-        </w:rPr>
-        <w:t>2.25359</w:t>
-      </w:r>
-      <w:r>
-        <w:rPr>
-          <w:rFonts w:ascii="Arial" w:hAnsi="Arial" w:cs="Arial" w:hint="eastAsia"/>
-          <w:bCs/>
-          <w:sz w:val="24"/>
-          <w:szCs w:val="24"/>
-        </w:rPr>
-        <w:t xml:space="preserve"> seconds was taken. </w:t>
+          <w:rFonts w:ascii="Arial" w:hAnsi="Arial" w:cs="Arial"/>
+          <w:bCs/>
+          <w:sz w:val="24"/>
+          <w:szCs w:val="24"/>
+        </w:rPr>
+      </w:pPr>
+      <w:r>
+        <w:rPr>
+          <w:rFonts w:ascii="Arial" w:hAnsi="Arial" w:cs="Arial" w:hint="eastAsia"/>
+          <w:bCs/>
+          <w:sz w:val="24"/>
+          <w:szCs w:val="24"/>
+        </w:rPr>
+        <w:t xml:space="preserve">Only 89 nodes were expanded, and 2.25359 seconds was taken. </w:t>
       </w:r>
       <w:r>
         <w:rPr>
@@ -2962,20 +2811,20 @@
         <w:shd w:val="clear" w:color="auto" w:fill="FFFFFF"/>
         <w:spacing w:line="276" w:lineRule="auto"/>
         <w:rPr>
-          <w:rFonts w:ascii="Arial" w:hAnsi="Arial" w:cs="Arial" w:hint="eastAsia"/>
-          <w:bCs/>
-          <w:sz w:val="24"/>
-          <w:szCs w:val="24"/>
-        </w:rPr>
-      </w:pPr>
-    </w:p>
-    <w:p>
-      <w:pPr>
-        <w:pStyle w:val="BodyA"/>
-        <w:shd w:val="clear" w:color="auto" w:fill="FFFFFF"/>
-        <w:spacing w:line="276" w:lineRule="auto"/>
-        <w:rPr>
-          <w:rFonts w:ascii="Arial" w:hAnsi="Arial" w:cs="Arial" w:hint="eastAsia"/>
+          <w:rFonts w:ascii="Arial" w:hAnsi="Arial" w:cs="Arial"/>
+          <w:bCs/>
+          <w:sz w:val="24"/>
+          <w:szCs w:val="24"/>
+        </w:rPr>
+      </w:pPr>
+    </w:p>
+    <w:p>
+      <w:pPr>
+        <w:pStyle w:val="BodyA"/>
+        <w:shd w:val="clear" w:color="auto" w:fill="FFFFFF"/>
+        <w:spacing w:line="276" w:lineRule="auto"/>
+        <w:rPr>
+          <w:rFonts w:ascii="Arial" w:hAnsi="Arial" w:cs="Arial"/>
           <w:bCs/>
           <w:sz w:val="24"/>
           <w:szCs w:val="24"/>
@@ -2989,7 +2838,7 @@
         <w:spacing w:line="276" w:lineRule="auto"/>
         <w:jc w:val="center"/>
         <w:rPr>
-          <w:rFonts w:ascii="Arial" w:hAnsi="Arial" w:cs="Arial" w:hint="eastAsia"/>
+          <w:rFonts w:ascii="Arial" w:hAnsi="Arial" w:cs="Arial"/>
           <w:bCs/>
           <w:sz w:val="24"/>
           <w:szCs w:val="24"/>
@@ -3060,7 +2909,7 @@
         <w:spacing w:line="276" w:lineRule="auto"/>
         <w:jc w:val="center"/>
         <w:rPr>
-          <w:rFonts w:ascii="Arial" w:hAnsi="Arial" w:cs="Arial" w:hint="eastAsia"/>
+          <w:rFonts w:ascii="Arial" w:hAnsi="Arial" w:cs="Arial"/>
           <w:b/>
           <w:bCs/>
           <w:sz w:val="24"/>
@@ -3094,7 +2943,7 @@
         <w:shd w:val="clear" w:color="auto" w:fill="FFFFFF"/>
         <w:spacing w:line="276" w:lineRule="auto"/>
         <w:rPr>
-          <w:rFonts w:ascii="Arial" w:hAnsi="Arial" w:cs="Arial" w:hint="eastAsia"/>
+          <w:rFonts w:ascii="Arial" w:hAnsi="Arial" w:cs="Arial"/>
           <w:bCs/>
           <w:sz w:val="24"/>
           <w:szCs w:val="24"/>
@@ -3125,18 +2974,26 @@
         <w:shd w:val="clear" w:color="auto" w:fill="FFFFFF"/>
         <w:spacing w:line="276" w:lineRule="auto"/>
         <w:rPr>
-          <w:rFonts w:ascii="Arial" w:hAnsi="Arial" w:cs="Arial" w:hint="eastAsia"/>
-          <w:bCs/>
-          <w:sz w:val="24"/>
-          <w:szCs w:val="24"/>
-        </w:rPr>
-      </w:pPr>
-    </w:p>
-    <w:p>
-      <w:pPr>
-        <w:pStyle w:val="BodyA"/>
-        <w:shd w:val="clear" w:color="auto" w:fill="FFFFFF"/>
-        <w:spacing w:line="276" w:lineRule="auto"/>
+          <w:rFonts w:ascii="Arial" w:hAnsi="Arial" w:cs="Arial"/>
+          <w:bCs/>
+          <w:sz w:val="24"/>
+          <w:szCs w:val="24"/>
+        </w:rPr>
+      </w:pPr>
+    </w:p>
+    <w:p>
+      <w:pPr>
+        <w:pStyle w:val="BodyA"/>
+        <w:shd w:val="clear" w:color="auto" w:fill="FFFFFF"/>
+        <w:spacing w:line="276" w:lineRule="auto"/>
+        <w:rPr>
+          <w:b/>
+          <w:bCs/>
+          <w:sz w:val="36"/>
+          <w:szCs w:val="36"/>
+        </w:rPr>
+      </w:pPr>
+      <w:r>
         <w:rPr>
           <w:rFonts w:hint="eastAsia"/>
           <w:b/>
@@ -3144,15 +3001,6 @@
           <w:sz w:val="36"/>
           <w:szCs w:val="36"/>
         </w:rPr>
-      </w:pPr>
-      <w:r>
-        <w:rPr>
-          <w:rFonts w:hint="eastAsia"/>
-          <w:b/>
-          <w:bCs/>
-          <w:sz w:val="36"/>
-          <w:szCs w:val="36"/>
-        </w:rPr>
         <w:t>3.2.2 4-Credit (Bonus)</w:t>
       </w:r>
     </w:p>
@@ -3163,19 +3011,19 @@
         <w:spacing w:line="276" w:lineRule="auto"/>
         <w:ind w:firstLine="720"/>
         <w:rPr>
-          <w:rFonts w:ascii="Arial" w:hAnsi="Arial" w:cs="Arial" w:hint="eastAsia"/>
-          <w:bCs/>
-          <w:sz w:val="24"/>
-          <w:szCs w:val="24"/>
-        </w:rPr>
-      </w:pPr>
-      <w:r>
-        <w:rPr>
           <w:rFonts w:ascii="Arial" w:hAnsi="Arial" w:cs="Arial"/>
           <w:bCs/>
           <w:sz w:val="24"/>
           <w:szCs w:val="24"/>
         </w:rPr>
+      </w:pPr>
+      <w:r>
+        <w:rPr>
+          <w:rFonts w:ascii="Arial" w:hAnsi="Arial" w:cs="Arial"/>
+          <w:bCs/>
+          <w:sz w:val="24"/>
+          <w:szCs w:val="24"/>
+        </w:rPr>
         <w:t xml:space="preserve">Using Smart </w:t>
       </w:r>
       <w:r>
@@ -3213,7 +3061,7 @@
         <w:spacing w:line="276" w:lineRule="auto"/>
         <w:jc w:val="center"/>
         <w:rPr>
-          <w:rFonts w:ascii="Arial" w:hAnsi="Arial" w:cs="Arial" w:hint="eastAsia"/>
+          <w:rFonts w:ascii="Arial" w:hAnsi="Arial" w:cs="Arial"/>
           <w:bCs/>
           <w:sz w:val="24"/>
           <w:szCs w:val="24"/>
@@ -3284,7 +3132,7 @@
         <w:spacing w:line="276" w:lineRule="auto"/>
         <w:jc w:val="center"/>
         <w:rPr>
-          <w:rFonts w:ascii="Arial" w:hAnsi="Arial" w:cs="Arial" w:hint="eastAsia"/>
+          <w:rFonts w:ascii="Arial" w:hAnsi="Arial" w:cs="Arial"/>
           <w:b/>
           <w:bCs/>
           <w:sz w:val="24"/>
@@ -3318,7 +3166,7 @@
         <w:shd w:val="clear" w:color="auto" w:fill="FFFFFF"/>
         <w:spacing w:line="276" w:lineRule="auto"/>
         <w:rPr>
-          <w:rFonts w:ascii="Arial" w:hAnsi="Arial" w:cs="Arial" w:hint="eastAsia"/>
+          <w:rFonts w:ascii="Arial" w:hAnsi="Arial" w:cs="Arial"/>
           <w:bCs/>
           <w:sz w:val="24"/>
           <w:szCs w:val="24"/>
@@ -3340,85 +3188,85 @@
         <w:shd w:val="clear" w:color="auto" w:fill="FFFFFF"/>
         <w:spacing w:line="276" w:lineRule="auto"/>
         <w:rPr>
-          <w:rFonts w:ascii="Arial" w:hAnsi="Arial" w:cs="Arial" w:hint="eastAsia"/>
-          <w:bCs/>
-          <w:sz w:val="24"/>
-          <w:szCs w:val="24"/>
-        </w:rPr>
-      </w:pPr>
-    </w:p>
-    <w:p>
-      <w:pPr>
-        <w:pStyle w:val="BodyA"/>
-        <w:shd w:val="clear" w:color="auto" w:fill="FFFFFF"/>
-        <w:spacing w:line="276" w:lineRule="auto"/>
-        <w:rPr>
-          <w:rFonts w:ascii="Arial" w:hAnsi="Arial" w:cs="Arial" w:hint="eastAsia"/>
-          <w:bCs/>
-          <w:sz w:val="24"/>
-          <w:szCs w:val="24"/>
-        </w:rPr>
-      </w:pPr>
-    </w:p>
-    <w:p>
-      <w:pPr>
-        <w:pStyle w:val="BodyA"/>
-        <w:shd w:val="clear" w:color="auto" w:fill="FFFFFF"/>
-        <w:spacing w:line="276" w:lineRule="auto"/>
-        <w:rPr>
-          <w:rFonts w:ascii="Arial" w:hAnsi="Arial" w:cs="Arial" w:hint="eastAsia"/>
-          <w:bCs/>
-          <w:sz w:val="24"/>
-          <w:szCs w:val="24"/>
-        </w:rPr>
-      </w:pPr>
-    </w:p>
-    <w:p>
-      <w:pPr>
-        <w:pStyle w:val="BodyA"/>
-        <w:shd w:val="clear" w:color="auto" w:fill="FFFFFF"/>
-        <w:spacing w:line="276" w:lineRule="auto"/>
-        <w:rPr>
-          <w:rFonts w:ascii="Arial" w:hAnsi="Arial" w:cs="Arial" w:hint="eastAsia"/>
-          <w:bCs/>
-          <w:sz w:val="24"/>
-          <w:szCs w:val="24"/>
-        </w:rPr>
-      </w:pPr>
-    </w:p>
-    <w:p>
-      <w:pPr>
-        <w:pStyle w:val="BodyA"/>
-        <w:shd w:val="clear" w:color="auto" w:fill="FFFFFF"/>
-        <w:spacing w:line="276" w:lineRule="auto"/>
-        <w:rPr>
-          <w:rFonts w:ascii="Arial" w:hAnsi="Arial" w:cs="Arial" w:hint="eastAsia"/>
-          <w:bCs/>
-          <w:sz w:val="24"/>
-          <w:szCs w:val="24"/>
-        </w:rPr>
-      </w:pPr>
-    </w:p>
-    <w:p>
-      <w:pPr>
-        <w:pStyle w:val="BodyA"/>
-        <w:shd w:val="clear" w:color="auto" w:fill="FFFFFF"/>
-        <w:spacing w:line="276" w:lineRule="auto"/>
-        <w:rPr>
-          <w:rFonts w:ascii="Arial" w:hAnsi="Arial" w:cs="Arial" w:hint="eastAsia"/>
-          <w:bCs/>
-          <w:sz w:val="24"/>
-          <w:szCs w:val="24"/>
-        </w:rPr>
-      </w:pPr>
-    </w:p>
-    <w:p>
-      <w:pPr>
-        <w:pStyle w:val="BodyA"/>
-        <w:shd w:val="clear" w:color="auto" w:fill="FFFFFF"/>
-        <w:spacing w:line="276" w:lineRule="auto"/>
-        <w:rPr>
-          <w:rFonts w:ascii="Arial" w:hAnsi="Arial" w:cs="Arial" w:hint="eastAsia"/>
+          <w:rFonts w:ascii="Arial" w:hAnsi="Arial" w:cs="Arial"/>
+          <w:bCs/>
+          <w:sz w:val="24"/>
+          <w:szCs w:val="24"/>
+        </w:rPr>
+      </w:pPr>
+    </w:p>
+    <w:p>
+      <w:pPr>
+        <w:pStyle w:val="BodyA"/>
+        <w:shd w:val="clear" w:color="auto" w:fill="FFFFFF"/>
+        <w:spacing w:line="276" w:lineRule="auto"/>
+        <w:rPr>
+          <w:rFonts w:ascii="Arial" w:hAnsi="Arial" w:cs="Arial"/>
+          <w:bCs/>
+          <w:sz w:val="24"/>
+          <w:szCs w:val="24"/>
+        </w:rPr>
+      </w:pPr>
+    </w:p>
+    <w:p>
+      <w:pPr>
+        <w:pStyle w:val="BodyA"/>
+        <w:shd w:val="clear" w:color="auto" w:fill="FFFFFF"/>
+        <w:spacing w:line="276" w:lineRule="auto"/>
+        <w:rPr>
+          <w:rFonts w:ascii="Arial" w:hAnsi="Arial" w:cs="Arial"/>
+          <w:bCs/>
+          <w:sz w:val="24"/>
+          <w:szCs w:val="24"/>
+        </w:rPr>
+      </w:pPr>
+    </w:p>
+    <w:p>
+      <w:pPr>
+        <w:pStyle w:val="BodyA"/>
+        <w:shd w:val="clear" w:color="auto" w:fill="FFFFFF"/>
+        <w:spacing w:line="276" w:lineRule="auto"/>
+        <w:rPr>
+          <w:rFonts w:ascii="Arial" w:hAnsi="Arial" w:cs="Arial"/>
+          <w:bCs/>
+          <w:sz w:val="24"/>
+          <w:szCs w:val="24"/>
+        </w:rPr>
+      </w:pPr>
+    </w:p>
+    <w:p>
+      <w:pPr>
+        <w:pStyle w:val="BodyA"/>
+        <w:shd w:val="clear" w:color="auto" w:fill="FFFFFF"/>
+        <w:spacing w:line="276" w:lineRule="auto"/>
+        <w:rPr>
+          <w:rFonts w:ascii="Arial" w:hAnsi="Arial" w:cs="Arial"/>
+          <w:bCs/>
+          <w:sz w:val="24"/>
+          <w:szCs w:val="24"/>
+        </w:rPr>
+      </w:pPr>
+    </w:p>
+    <w:p>
+      <w:pPr>
+        <w:pStyle w:val="BodyA"/>
+        <w:shd w:val="clear" w:color="auto" w:fill="FFFFFF"/>
+        <w:spacing w:line="276" w:lineRule="auto"/>
+        <w:rPr>
+          <w:rFonts w:ascii="Arial" w:hAnsi="Arial" w:cs="Arial"/>
+          <w:bCs/>
+          <w:sz w:val="24"/>
+          <w:szCs w:val="24"/>
+        </w:rPr>
+      </w:pPr>
+    </w:p>
+    <w:p>
+      <w:pPr>
+        <w:pStyle w:val="BodyA"/>
+        <w:shd w:val="clear" w:color="auto" w:fill="FFFFFF"/>
+        <w:spacing w:line="276" w:lineRule="auto"/>
+        <w:rPr>
+          <w:rFonts w:ascii="Arial" w:hAnsi="Arial" w:cs="Arial"/>
           <w:bCs/>
           <w:sz w:val="24"/>
           <w:szCs w:val="24"/>
@@ -3432,7 +3280,7 @@
         <w:spacing w:line="276" w:lineRule="auto"/>
         <w:ind w:firstLine="720"/>
         <w:rPr>
-          <w:rFonts w:ascii="Arial" w:hAnsi="Arial" w:cs="Arial" w:hint="eastAsia"/>
+          <w:rFonts w:ascii="Arial" w:hAnsi="Arial" w:cs="Arial"/>
           <w:bCs/>
           <w:sz w:val="24"/>
           <w:szCs w:val="24"/>
@@ -3495,7 +3343,7 @@
         <w:shd w:val="clear" w:color="auto" w:fill="FFFFFF"/>
         <w:spacing w:line="276" w:lineRule="auto"/>
         <w:rPr>
-          <w:rFonts w:ascii="Arial" w:hAnsi="Arial" w:cs="Arial" w:hint="eastAsia"/>
+          <w:rFonts w:ascii="Arial" w:hAnsi="Arial" w:cs="Arial"/>
           <w:bCs/>
           <w:sz w:val="24"/>
           <w:szCs w:val="24"/>
@@ -3579,7 +3427,7 @@
         <w:shd w:val="clear" w:color="auto" w:fill="FFFFFF"/>
         <w:spacing w:line="276" w:lineRule="auto"/>
         <w:rPr>
-          <w:rFonts w:ascii="Arial" w:hAnsi="Arial" w:cs="Arial" w:hint="eastAsia"/>
+          <w:rFonts w:ascii="Arial" w:hAnsi="Arial" w:cs="Arial"/>
           <w:bCs/>
           <w:sz w:val="24"/>
           <w:szCs w:val="24"/>
@@ -3625,38 +3473,20 @@
         <w:shd w:val="clear" w:color="auto" w:fill="FFFFFF"/>
         <w:spacing w:line="276" w:lineRule="auto"/>
         <w:rPr>
-          <w:rFonts w:ascii="Arial" w:hAnsi="Arial" w:cs="Arial" w:hint="eastAsia"/>
-          <w:bCs/>
-          <w:sz w:val="24"/>
-          <w:szCs w:val="24"/>
-        </w:rPr>
-      </w:pPr>
-      <w:r>
-        <w:rPr>
-          <w:rFonts w:ascii="Arial" w:hAnsi="Arial" w:cs="Arial" w:hint="eastAsia"/>
-          <w:bCs/>
-          <w:sz w:val="24"/>
-          <w:szCs w:val="24"/>
-        </w:rPr>
-        <w:t>As before, a</w:t>
-      </w:r>
-      <w:r>
-        <w:rPr>
-          <w:rFonts w:ascii="Arial" w:hAnsi="Arial" w:cs="Arial" w:hint="eastAsia"/>
-          <w:bCs/>
-          <w:sz w:val="24"/>
-          <w:szCs w:val="24"/>
-        </w:rPr>
-        <w:t>t each step, we check if there is still a path connecting the unpaired source node, by BFS.</w:t>
-      </w:r>
-      <w:r>
-        <w:rPr>
-          <w:rFonts w:ascii="Arial" w:hAnsi="Arial" w:cs="Arial" w:hint="eastAsia"/>
-          <w:bCs/>
-          <w:sz w:val="24"/>
-          <w:szCs w:val="24"/>
-        </w:rPr>
-        <w:t xml:space="preserve"> If not, cut the branch.</w:t>
+          <w:rFonts w:ascii="Arial" w:hAnsi="Arial" w:cs="Arial"/>
+          <w:bCs/>
+          <w:sz w:val="24"/>
+          <w:szCs w:val="24"/>
+        </w:rPr>
+      </w:pPr>
+      <w:r>
+        <w:rPr>
+          <w:rFonts w:ascii="Arial" w:hAnsi="Arial" w:cs="Arial" w:hint="eastAsia"/>
+          <w:bCs/>
+          <w:sz w:val="24"/>
+          <w:szCs w:val="24"/>
+        </w:rPr>
+        <w:t>As before, at each step, we check if there is still a path connecting the unpaired source node, by BFS. If not, cut the branch.</w:t>
       </w:r>
     </w:p>
     <w:p>
@@ -3669,7 +3499,7 @@
         <w:shd w:val="clear" w:color="auto" w:fill="FFFFFF"/>
         <w:spacing w:line="276" w:lineRule="auto"/>
         <w:rPr>
-          <w:rFonts w:ascii="Arial" w:hAnsi="Arial" w:cs="Arial" w:hint="eastAsia"/>
+          <w:rFonts w:ascii="Arial" w:hAnsi="Arial" w:cs="Arial"/>
           <w:bCs/>
           <w:sz w:val="24"/>
           <w:szCs w:val="24"/>
@@ -3727,7 +3557,7 @@
         <w:shd w:val="clear" w:color="auto" w:fill="FFFFFF"/>
         <w:spacing w:line="276" w:lineRule="auto"/>
         <w:rPr>
-          <w:rFonts w:ascii="Arial" w:hAnsi="Arial" w:cs="Arial" w:hint="eastAsia"/>
+          <w:rFonts w:ascii="Arial" w:hAnsi="Arial" w:cs="Arial"/>
           <w:bCs/>
           <w:sz w:val="24"/>
           <w:szCs w:val="24"/>
@@ -3741,7 +3571,7 @@
         <w:spacing w:line="276" w:lineRule="auto"/>
         <w:ind w:firstLine="720"/>
         <w:rPr>
-          <w:rFonts w:ascii="Arial" w:hAnsi="Arial" w:cs="Arial" w:hint="eastAsia"/>
+          <w:rFonts w:ascii="Arial" w:hAnsi="Arial" w:cs="Arial"/>
           <w:bCs/>
           <w:sz w:val="24"/>
           <w:szCs w:val="24"/>
@@ -3820,7 +3650,7 @@
         <w:shd w:val="clear" w:color="auto" w:fill="FFFFFF"/>
         <w:spacing w:line="276" w:lineRule="auto"/>
         <w:rPr>
-          <w:rFonts w:ascii="Arial" w:hAnsi="Arial" w:cs="Arial" w:hint="eastAsia"/>
+          <w:rFonts w:ascii="Arial" w:hAnsi="Arial" w:cs="Arial"/>
           <w:bCs/>
           <w:sz w:val="24"/>
           <w:szCs w:val="24"/>
@@ -3834,128 +3664,20 @@
         <w:spacing w:line="276" w:lineRule="auto"/>
         <w:ind w:firstLine="720"/>
         <w:rPr>
-          <w:rFonts w:ascii="Arial" w:hAnsi="Arial" w:cs="Arial" w:hint="eastAsia"/>
-          <w:bCs/>
-          <w:sz w:val="24"/>
-          <w:szCs w:val="24"/>
-        </w:rPr>
-      </w:pPr>
-      <w:r>
-        <w:rPr>
-          <w:rFonts w:ascii="Arial" w:hAnsi="Arial" w:cs="Arial" w:hint="eastAsia"/>
-          <w:bCs/>
-          <w:sz w:val="24"/>
-          <w:szCs w:val="24"/>
-        </w:rPr>
-        <w:t>Amazingly, only 391</w:t>
-      </w:r>
-      <w:r>
-        <w:rPr>
-          <w:rFonts w:ascii="Arial" w:hAnsi="Arial" w:cs="Arial" w:hint="eastAsia"/>
-          <w:bCs/>
-          <w:sz w:val="24"/>
-          <w:szCs w:val="24"/>
-        </w:rPr>
-        <w:t xml:space="preserve"> nodes were expanded, around 1/</w:t>
-      </w:r>
-      <w:r>
-        <w:rPr>
-          <w:rFonts w:ascii="Arial" w:hAnsi="Arial" w:cs="Arial" w:hint="eastAsia"/>
-          <w:bCs/>
-          <w:sz w:val="24"/>
-          <w:szCs w:val="24"/>
-        </w:rPr>
-        <w:t>1086</w:t>
-      </w:r>
-      <w:r>
-        <w:rPr>
-          <w:rFonts w:ascii="Arial" w:hAnsi="Arial" w:cs="Arial" w:hint="eastAsia"/>
-          <w:bCs/>
-          <w:sz w:val="24"/>
-          <w:szCs w:val="24"/>
-        </w:rPr>
-        <w:t xml:space="preserve"> of the dumb case, </w:t>
-      </w:r>
-      <w:r>
-        <w:rPr>
-          <w:rFonts w:ascii="Arial" w:hAnsi="Arial" w:cs="Arial" w:hint="eastAsia"/>
-          <w:bCs/>
-          <w:sz w:val="24"/>
-          <w:szCs w:val="24"/>
-        </w:rPr>
-        <w:t xml:space="preserve">which is very impressive, </w:t>
-      </w:r>
-      <w:r>
-        <w:rPr>
-          <w:rFonts w:ascii="Arial" w:hAnsi="Arial" w:cs="Arial" w:hint="eastAsia"/>
-          <w:bCs/>
-          <w:sz w:val="24"/>
-          <w:szCs w:val="24"/>
-        </w:rPr>
-        <w:t xml:space="preserve">and </w:t>
-      </w:r>
-      <w:r>
-        <w:rPr>
-          <w:rFonts w:ascii="Arial" w:hAnsi="Arial" w:cs="Arial" w:hint="eastAsia"/>
-          <w:bCs/>
-          <w:sz w:val="24"/>
-          <w:szCs w:val="24"/>
-        </w:rPr>
-        <w:t>5.46</w:t>
-      </w:r>
-      <w:r>
-        <w:rPr>
-          <w:rFonts w:ascii="Arial" w:hAnsi="Arial" w:cs="Arial" w:hint="eastAsia"/>
-          <w:bCs/>
-          <w:sz w:val="24"/>
-          <w:szCs w:val="24"/>
-        </w:rPr>
-        <w:t xml:space="preserve"> second</w:t>
-      </w:r>
-      <w:r>
-        <w:rPr>
-          <w:rFonts w:ascii="Arial" w:hAnsi="Arial" w:cs="Arial" w:hint="eastAsia"/>
-          <w:bCs/>
-          <w:sz w:val="24"/>
-          <w:szCs w:val="24"/>
-        </w:rPr>
-        <w:t>s</w:t>
-      </w:r>
-      <w:r>
-        <w:rPr>
-          <w:rFonts w:ascii="Arial" w:hAnsi="Arial" w:cs="Arial" w:hint="eastAsia"/>
-          <w:bCs/>
-          <w:sz w:val="24"/>
-          <w:szCs w:val="24"/>
-        </w:rPr>
-        <w:t xml:space="preserve"> was taken, around 1/</w:t>
-      </w:r>
-      <w:r>
-        <w:rPr>
-          <w:rFonts w:ascii="Arial" w:hAnsi="Arial" w:cs="Arial" w:hint="eastAsia"/>
-          <w:bCs/>
-          <w:sz w:val="24"/>
-          <w:szCs w:val="24"/>
-        </w:rPr>
-        <w:t>59</w:t>
-      </w:r>
-      <w:r>
-        <w:rPr>
-          <w:rFonts w:ascii="Arial" w:hAnsi="Arial" w:cs="Arial" w:hint="eastAsia"/>
-          <w:bCs/>
-          <w:sz w:val="24"/>
-          <w:szCs w:val="24"/>
-        </w:rPr>
-        <w:t xml:space="preserve"> of the dumb case. </w:t>
-      </w:r>
-      <w:r>
-        <w:rPr>
-          <w:rFonts w:ascii="Arial" w:hAnsi="Arial" w:cs="Arial" w:hint="eastAsia"/>
-          <w:bCs/>
-          <w:sz w:val="24"/>
-          <w:szCs w:val="24"/>
-        </w:rPr>
-        <w:t xml:space="preserve">It worked so well </w:t>
+          <w:rFonts w:ascii="Arial" w:hAnsi="Arial" w:cs="Arial"/>
+          <w:bCs/>
+          <w:sz w:val="24"/>
+          <w:szCs w:val="24"/>
+        </w:rPr>
+      </w:pPr>
+      <w:r>
+        <w:rPr>
+          <w:rFonts w:ascii="Arial" w:hAnsi="Arial" w:cs="Arial" w:hint="eastAsia"/>
+          <w:bCs/>
+          <w:sz w:val="24"/>
+          <w:szCs w:val="24"/>
+        </w:rPr>
+        <w:t xml:space="preserve">Amazingly, only 391 nodes were expanded, around 1/1086 of the dumb case, which is very impressive, and 5.46 seconds was taken, around 1/59 of the dumb case. It worked so well </w:t>
       </w:r>
       <w:r>
         <w:rPr>
@@ -4046,7 +3768,7 @@
         <w:spacing w:line="276" w:lineRule="auto"/>
         <w:ind w:firstLine="720"/>
         <w:rPr>
-          <w:rFonts w:ascii="Arial" w:hAnsi="Arial" w:cs="Arial" w:hint="eastAsia"/>
+          <w:rFonts w:ascii="Arial" w:hAnsi="Arial" w:cs="Arial"/>
           <w:bCs/>
           <w:sz w:val="24"/>
           <w:szCs w:val="24"/>
@@ -4117,7 +3839,7 @@
         <w:spacing w:line="276" w:lineRule="auto"/>
         <w:ind w:firstLine="720"/>
         <w:rPr>
-          <w:rFonts w:ascii="Arial" w:hAnsi="Arial" w:cs="Arial" w:hint="eastAsia"/>
+          <w:rFonts w:ascii="Arial" w:hAnsi="Arial" w:cs="Arial"/>
           <w:bCs/>
           <w:sz w:val="24"/>
           <w:szCs w:val="24"/>
@@ -4131,82 +3853,28 @@
         <w:spacing w:line="276" w:lineRule="auto"/>
         <w:ind w:firstLine="720"/>
         <w:rPr>
-          <w:rFonts w:ascii="Arial" w:hAnsi="Arial" w:cs="Arial" w:hint="eastAsia"/>
-          <w:bCs/>
-          <w:sz w:val="24"/>
-          <w:szCs w:val="24"/>
-        </w:rPr>
-      </w:pPr>
-      <w:r>
-        <w:rPr>
-          <w:rFonts w:ascii="Arial" w:hAnsi="Arial" w:cs="Arial" w:hint="eastAsia"/>
-          <w:bCs/>
-          <w:sz w:val="24"/>
-          <w:szCs w:val="24"/>
-        </w:rPr>
-        <w:t>O</w:t>
-      </w:r>
-      <w:r>
-        <w:rPr>
-          <w:rFonts w:ascii="Arial" w:hAnsi="Arial" w:cs="Arial" w:hint="eastAsia"/>
-          <w:bCs/>
-          <w:sz w:val="24"/>
-          <w:szCs w:val="24"/>
-        </w:rPr>
-        <w:t xml:space="preserve">nly </w:t>
-      </w:r>
-      <w:r>
-        <w:rPr>
-          <w:rFonts w:ascii="Arial" w:hAnsi="Arial" w:cs="Arial" w:hint="eastAsia"/>
-          <w:bCs/>
-          <w:sz w:val="24"/>
-          <w:szCs w:val="24"/>
-        </w:rPr>
-        <w:t>14358</w:t>
-      </w:r>
-      <w:r>
-        <w:rPr>
-          <w:rFonts w:ascii="Arial" w:hAnsi="Arial" w:cs="Arial" w:hint="eastAsia"/>
-          <w:bCs/>
-          <w:sz w:val="24"/>
-          <w:szCs w:val="24"/>
-        </w:rPr>
-        <w:t xml:space="preserve"> nodes were expanded, and </w:t>
-      </w:r>
-      <w:r>
-        <w:rPr>
-          <w:rFonts w:ascii="Arial" w:hAnsi="Arial" w:cs="Arial" w:hint="eastAsia"/>
-          <w:bCs/>
-          <w:sz w:val="24"/>
-          <w:szCs w:val="24"/>
-        </w:rPr>
-        <w:t>243.32</w:t>
-      </w:r>
-      <w:r>
-        <w:rPr>
-          <w:rFonts w:ascii="Arial" w:hAnsi="Arial" w:cs="Arial" w:hint="eastAsia"/>
-          <w:bCs/>
-          <w:sz w:val="24"/>
-          <w:szCs w:val="24"/>
-        </w:rPr>
-        <w:t xml:space="preserve"> seconds was taken</w:t>
-      </w:r>
-      <w:r>
-        <w:rPr>
-          <w:rFonts w:ascii="Arial" w:hAnsi="Arial" w:cs="Arial" w:hint="eastAsia"/>
-          <w:bCs/>
-          <w:sz w:val="24"/>
-          <w:szCs w:val="24"/>
-        </w:rPr>
-        <w:t xml:space="preserve">. </w:t>
-      </w:r>
-      <w:r>
-        <w:rPr>
           <w:rFonts w:ascii="Arial" w:hAnsi="Arial" w:cs="Arial"/>
           <w:bCs/>
           <w:sz w:val="24"/>
           <w:szCs w:val="24"/>
         </w:rPr>
+      </w:pPr>
+      <w:r>
+        <w:rPr>
+          <w:rFonts w:ascii="Arial" w:hAnsi="Arial" w:cs="Arial" w:hint="eastAsia"/>
+          <w:bCs/>
+          <w:sz w:val="24"/>
+          <w:szCs w:val="24"/>
+        </w:rPr>
+        <w:t xml:space="preserve">Only 14358 nodes were expanded, and 243.32 seconds was taken. </w:t>
+      </w:r>
+      <w:r>
+        <w:rPr>
+          <w:rFonts w:ascii="Arial" w:hAnsi="Arial" w:cs="Arial"/>
+          <w:bCs/>
+          <w:sz w:val="24"/>
+          <w:szCs w:val="24"/>
+        </w:rPr>
         <w:t>I</w:t>
       </w:r>
       <w:r>
@@ -4226,7 +3894,7 @@
         <w:spacing w:line="276" w:lineRule="auto"/>
         <w:jc w:val="center"/>
         <w:rPr>
-          <w:rFonts w:ascii="Arial" w:hAnsi="Arial" w:cs="Arial" w:hint="eastAsia"/>
+          <w:rFonts w:ascii="Arial" w:hAnsi="Arial" w:cs="Arial"/>
           <w:bCs/>
           <w:sz w:val="24"/>
           <w:szCs w:val="24"/>
@@ -4291,7 +3959,7 @@
         <w:spacing w:line="276" w:lineRule="auto"/>
         <w:jc w:val="center"/>
         <w:rPr>
-          <w:rFonts w:ascii="Arial" w:hAnsi="Arial" w:cs="Arial" w:hint="eastAsia"/>
+          <w:rFonts w:ascii="Arial" w:hAnsi="Arial" w:cs="Arial"/>
           <w:b/>
           <w:bCs/>
           <w:sz w:val="24"/>
@@ -4372,23 +4040,22 @@
           <w:szCs w:val="36"/>
         </w:rPr>
         <w:lastRenderedPageBreak/>
-        <w:t xml:space="preserve">3.3. </w:t>
-      </w:r>
-      <w:r>
+        <w:t>3.3. Bonus</w:t>
+      </w:r>
+    </w:p>
+    <w:p>
+      <w:pPr>
+        <w:pStyle w:val="BodyA"/>
+        <w:shd w:val="clear" w:color="auto" w:fill="FFFFFF"/>
+        <w:spacing w:line="276" w:lineRule="auto"/>
         <w:rPr>
           <w:b/>
           <w:bCs/>
           <w:sz w:val="36"/>
           <w:szCs w:val="36"/>
         </w:rPr>
-        <w:t>Bonus</w:t>
-      </w:r>
-    </w:p>
-    <w:p>
-      <w:pPr>
-        <w:pStyle w:val="BodyA"/>
-        <w:shd w:val="clear" w:color="auto" w:fill="FFFFFF"/>
-        <w:spacing w:line="276" w:lineRule="auto"/>
+      </w:pPr>
+      <w:r>
         <w:rPr>
           <w:rFonts w:hint="eastAsia"/>
           <w:b/>
@@ -4396,15 +4063,6 @@
           <w:sz w:val="36"/>
           <w:szCs w:val="36"/>
         </w:rPr>
-      </w:pPr>
-      <w:r>
-        <w:rPr>
-          <w:rFonts w:hint="eastAsia"/>
-          <w:b/>
-          <w:bCs/>
-          <w:sz w:val="36"/>
-          <w:szCs w:val="36"/>
-        </w:rPr>
         <w:t>12*12 puzzle can also be solved this way.</w:t>
       </w:r>
     </w:p>
@@ -4414,7 +4072,6 @@
         <w:shd w:val="clear" w:color="auto" w:fill="FFFFFF"/>
         <w:spacing w:line="276" w:lineRule="auto"/>
         <w:rPr>
-          <w:rFonts w:hint="eastAsia"/>
           <w:b/>
           <w:bCs/>
           <w:sz w:val="36"/>
@@ -4485,8 +4142,57 @@
         <w:pStyle w:val="BodyA"/>
         <w:shd w:val="clear" w:color="auto" w:fill="FFFFFF"/>
         <w:spacing w:line="276" w:lineRule="auto"/>
-        <w:rPr>
-          <w:rFonts w:hint="eastAsia"/>
+        <w:ind w:firstLine="720"/>
+        <w:rPr>
+          <w:rFonts w:ascii="Arial" w:hAnsi="Arial" w:cs="Arial"/>
+          <w:bCs/>
+          <w:sz w:val="24"/>
+          <w:szCs w:val="24"/>
+        </w:rPr>
+      </w:pPr>
+      <w:r>
+        <w:rPr>
+          <w:rFonts w:ascii="Arial" w:hAnsi="Arial" w:cs="Arial" w:hint="eastAsia"/>
+          <w:bCs/>
+          <w:sz w:val="24"/>
+          <w:szCs w:val="24"/>
+        </w:rPr>
+        <w:t>237869</w:t>
+      </w:r>
+      <w:r>
+        <w:rPr>
+          <w:rFonts w:ascii="Arial" w:hAnsi="Arial" w:cs="Arial" w:hint="eastAsia"/>
+          <w:bCs/>
+          <w:sz w:val="24"/>
+          <w:szCs w:val="24"/>
+        </w:rPr>
+        <w:t xml:space="preserve"> nodes were expanded, and </w:t>
+      </w:r>
+      <w:r>
+        <w:rPr>
+          <w:rFonts w:ascii="Arial" w:hAnsi="Arial" w:cs="Arial" w:hint="eastAsia"/>
+          <w:bCs/>
+          <w:sz w:val="24"/>
+          <w:szCs w:val="24"/>
+        </w:rPr>
+        <w:t>8258</w:t>
+      </w:r>
+      <w:r>
+        <w:rPr>
+          <w:rFonts w:ascii="Arial" w:hAnsi="Arial" w:cs="Arial" w:hint="eastAsia"/>
+          <w:bCs/>
+          <w:sz w:val="24"/>
+          <w:szCs w:val="24"/>
+        </w:rPr>
+        <w:t xml:space="preserve"> seconds was taken. </w:t>
+      </w:r>
+    </w:p>
+    <w:p>
+      <w:pPr>
+        <w:pStyle w:val="BodyA"/>
+        <w:shd w:val="clear" w:color="auto" w:fill="FFFFFF"/>
+        <w:spacing w:line="276" w:lineRule="auto"/>
+        <w:rPr>
           <w:b/>
           <w:bCs/>
           <w:sz w:val="36"/>
@@ -4501,7 +4207,6 @@
         <w:spacing w:line="276" w:lineRule="auto"/>
         <w:jc w:val="center"/>
         <w:rPr>
-          <w:rFonts w:hint="eastAsia"/>
           <w:b/>
           <w:bCs/>
           <w:sz w:val="36"/>
@@ -4566,8 +4271,6 @@
           </wp:inline>
         </w:drawing>
       </w:r>
-      <w:bookmarkStart w:id="0" w:name="_GoBack"/>
-      <w:bookmarkEnd w:id="0"/>
     </w:p>
     <w:p>
       <w:pPr>
@@ -4601,7 +4304,6 @@
         <w:spacing w:line="276" w:lineRule="auto"/>
         <w:jc w:val="center"/>
         <w:rPr>
-          <w:rFonts w:hint="eastAsia"/>
           <w:b/>
           <w:bCs/>
           <w:sz w:val="36"/>
@@ -4648,6 +4350,7 @@
           <w:sz w:val="36"/>
           <w:szCs w:val="36"/>
         </w:rPr>
+        <w:lastRenderedPageBreak/>
         <w:tab/>
       </w:r>
       <w:r>
@@ -4686,15 +4389,7 @@
           <w:sz w:val="24"/>
           <w:szCs w:val="24"/>
         </w:rPr>
-        <w:lastRenderedPageBreak/>
-        <w:t>actions. Besides these, we also create two evaluation</w:t>
-      </w:r>
-      <w:r>
-        <w:rPr>
-          <w:sz w:val="24"/>
-          <w:szCs w:val="24"/>
-        </w:rPr>
-        <w:t xml:space="preserve"> functions, </w:t>
+        <w:t xml:space="preserve">actions. Besides these, we also create two evaluation functions, </w:t>
       </w:r>
       <w:r>
         <w:rPr>
@@ -4844,12 +4539,6 @@
           <w:szCs w:val="24"/>
         </w:rPr>
         <w:tab/>
-      </w:r>
-      <w:r>
-        <w:rPr>
-          <w:sz w:val="24"/>
-          <w:szCs w:val="24"/>
-        </w:rPr>
         <w:t>6*(my remaining pieces)</w:t>
       </w:r>
       <w:r>
@@ -4921,20 +4610,7 @@
           <w:szCs w:val="24"/>
         </w:rPr>
         <w:tab/>
-      </w:r>
-      <w:r>
-        <w:rPr>
-          <w:sz w:val="24"/>
-          <w:szCs w:val="24"/>
-        </w:rPr>
-        <w:t>6*(30-</w:t>
-      </w:r>
-      <w:r>
-        <w:rPr>
-          <w:sz w:val="24"/>
-          <w:szCs w:val="24"/>
-        </w:rPr>
-        <w:t>opponent</w:t>
+        <w:t>6*(30-opponent</w:t>
       </w:r>
       <w:r>
         <w:rPr>
@@ -4994,7 +4670,40 @@
           <w:szCs w:val="24"/>
           <w:lang w:val="de-DE"/>
         </w:rPr>
-        <w:t>De</w:t>
+        <w:t xml:space="preserve">Defensive Heuristic </w:t>
+      </w:r>
+      <w:r>
+        <w:rPr>
+          <w:sz w:val="24"/>
+          <w:szCs w:val="24"/>
+        </w:rPr>
+        <w:t>2:</w:t>
+      </w:r>
+      <w:r>
+        <w:rPr>
+          <w:sz w:val="24"/>
+          <w:szCs w:val="24"/>
+        </w:rPr>
+        <w:t xml:space="preserve"> </w:t>
+      </w:r>
+    </w:p>
+    <w:p>
+      <w:pPr>
+        <w:pStyle w:val="BodyA"/>
+        <w:shd w:val="clear" w:color="auto" w:fill="FFFFFF"/>
+        <w:spacing w:line="276" w:lineRule="auto"/>
+        <w:rPr>
+          <w:sz w:val="24"/>
+          <w:szCs w:val="24"/>
+        </w:rPr>
+      </w:pPr>
+      <w:r>
+        <w:rPr>
+          <w:sz w:val="24"/>
+          <w:szCs w:val="24"/>
+        </w:rPr>
+        <w:tab/>
+        <w:t>6*(my remaining pieces)</w:t>
       </w:r>
       <w:r>
         <w:rPr>
@@ -5002,27 +4711,77 @@
           <w:szCs w:val="24"/>
           <w:lang w:val="de-DE"/>
         </w:rPr>
-        <w:t xml:space="preserve">fensive Heuristic </w:t>
-      </w:r>
-      <w:r>
-        <w:rPr>
-          <w:sz w:val="24"/>
-          <w:szCs w:val="24"/>
-        </w:rPr>
-        <w:t>2</w:t>
-      </w:r>
-      <w:r>
-        <w:rPr>
-          <w:sz w:val="24"/>
-          <w:szCs w:val="24"/>
-        </w:rPr>
-        <w:t>:</w:t>
-      </w:r>
-      <w:r>
-        <w:rPr>
-          <w:sz w:val="24"/>
-          <w:szCs w:val="24"/>
-          <w:lang w:val="zh-CN"/>
+        <w:t xml:space="preserve"> - 2*</w:t>
+      </w:r>
+      <w:r>
+        <w:rPr>
+          <w:sz w:val="24"/>
+          <w:szCs w:val="24"/>
+        </w:rPr>
+        <w:t>(opponent</w:t>
+      </w:r>
+      <w:r>
+        <w:rPr>
+          <w:rFonts w:hAnsi="Helvetica"/>
+          <w:sz w:val="24"/>
+          <w:szCs w:val="24"/>
+        </w:rPr>
+        <w:t>’</w:t>
+      </w:r>
+      <w:r>
+        <w:rPr>
+          <w:sz w:val="24"/>
+          <w:szCs w:val="24"/>
+        </w:rPr>
+        <w:t xml:space="preserve">s remaining </w:t>
+      </w:r>
+      <w:proofErr w:type="gramStart"/>
+      <w:r>
+        <w:rPr>
+          <w:sz w:val="24"/>
+          <w:szCs w:val="24"/>
+        </w:rPr>
+        <w:t>piece)+</w:t>
+      </w:r>
+      <w:proofErr w:type="gramEnd"/>
+      <w:r>
+        <w:rPr>
+          <w:sz w:val="24"/>
+          <w:szCs w:val="24"/>
+          <w:lang w:val="it-IT"/>
+        </w:rPr>
+        <w:t>random()</w:t>
+      </w:r>
+    </w:p>
+    <w:p>
+      <w:pPr>
+        <w:pStyle w:val="BodyA"/>
+        <w:shd w:val="clear" w:color="auto" w:fill="FFFFFF"/>
+        <w:spacing w:line="276" w:lineRule="auto"/>
+        <w:rPr>
+          <w:sz w:val="24"/>
+          <w:szCs w:val="24"/>
+        </w:rPr>
+      </w:pPr>
+      <w:r>
+        <w:rPr>
+          <w:sz w:val="24"/>
+          <w:szCs w:val="24"/>
+          <w:lang w:val="de-DE"/>
+        </w:rPr>
+        <w:t xml:space="preserve">Offensive Heuristic </w:t>
+      </w:r>
+      <w:r>
+        <w:rPr>
+          <w:sz w:val="24"/>
+          <w:szCs w:val="24"/>
+        </w:rPr>
+        <w:t>2:</w:t>
+      </w:r>
+      <w:r>
+        <w:rPr>
+          <w:sz w:val="24"/>
+          <w:szCs w:val="24"/>
         </w:rPr>
         <w:t xml:space="preserve"> </w:t>
       </w:r>
@@ -5043,28 +4802,7 @@
           <w:szCs w:val="24"/>
         </w:rPr>
         <w:tab/>
-      </w:r>
-      <w:r>
-        <w:rPr>
-          <w:sz w:val="24"/>
-          <w:szCs w:val="24"/>
-        </w:rPr>
-        <w:t>6*(my remaining pieces)</w:t>
-      </w:r>
-      <w:r>
-        <w:rPr>
-          <w:sz w:val="24"/>
-          <w:szCs w:val="24"/>
-          <w:lang w:val="de-DE"/>
-        </w:rPr>
-        <w:t xml:space="preserve"> - 2*</w:t>
-      </w:r>
-      <w:r>
-        <w:rPr>
-          <w:sz w:val="24"/>
-          <w:szCs w:val="24"/>
-        </w:rPr>
-        <w:t>(opponent</w:t>
+        <w:t>2*(my remaining pieces) - 6*(opponent</w:t>
       </w:r>
       <w:r>
         <w:rPr>
@@ -5087,7 +4825,7 @@
           <w:sz w:val="24"/>
           <w:szCs w:val="24"/>
         </w:rPr>
-        <w:t>piece)+</w:t>
+        <w:t>pieces)+</w:t>
       </w:r>
       <w:proofErr w:type="gramEnd"/>
       <w:r>
@@ -5109,35 +4847,17 @@
           <w:szCs w:val="24"/>
         </w:rPr>
       </w:pPr>
-      <w:r>
-        <w:rPr>
-          <w:sz w:val="24"/>
-          <w:szCs w:val="24"/>
-          <w:lang w:val="de-DE"/>
-        </w:rPr>
-        <w:t xml:space="preserve">Offensive Heuristic </w:t>
-      </w:r>
-      <w:r>
-        <w:rPr>
-          <w:sz w:val="24"/>
-          <w:szCs w:val="24"/>
-        </w:rPr>
-        <w:t>2</w:t>
-      </w:r>
-      <w:r>
-        <w:rPr>
-          <w:sz w:val="24"/>
-          <w:szCs w:val="24"/>
-        </w:rPr>
-        <w:t>:</w:t>
-      </w:r>
-      <w:r>
-        <w:rPr>
-          <w:sz w:val="24"/>
-          <w:szCs w:val="24"/>
-        </w:rPr>
-        <w:t xml:space="preserve"> </w:t>
-      </w:r>
+    </w:p>
+    <w:p>
+      <w:pPr>
+        <w:pStyle w:val="BodyA"/>
+        <w:shd w:val="clear" w:color="auto" w:fill="FFFFFF"/>
+        <w:spacing w:line="276" w:lineRule="auto"/>
+        <w:rPr>
+          <w:sz w:val="24"/>
+          <w:szCs w:val="24"/>
+        </w:rPr>
+      </w:pPr>
     </w:p>
     <w:p>
       <w:pPr>
@@ -5155,107 +4875,7 @@
           <w:szCs w:val="24"/>
         </w:rPr>
         <w:tab/>
-      </w:r>
-      <w:r>
-        <w:rPr>
-          <w:sz w:val="24"/>
-          <w:szCs w:val="24"/>
-        </w:rPr>
-        <w:t>2*(my remaining pieces)</w:t>
-      </w:r>
-      <w:r>
-        <w:rPr>
-          <w:sz w:val="24"/>
-          <w:szCs w:val="24"/>
-        </w:rPr>
-        <w:t xml:space="preserve"> - 6*</w:t>
-      </w:r>
-      <w:r>
-        <w:rPr>
-          <w:sz w:val="24"/>
-          <w:szCs w:val="24"/>
-        </w:rPr>
-        <w:t>(opponent</w:t>
-      </w:r>
-      <w:r>
-        <w:rPr>
-          <w:rFonts w:hAnsi="Helvetica"/>
-          <w:sz w:val="24"/>
-          <w:szCs w:val="24"/>
-        </w:rPr>
-        <w:t>’</w:t>
-      </w:r>
-      <w:r>
-        <w:rPr>
-          <w:sz w:val="24"/>
-          <w:szCs w:val="24"/>
-        </w:rPr>
-        <w:t xml:space="preserve">s remaining </w:t>
-      </w:r>
-      <w:proofErr w:type="gramStart"/>
-      <w:r>
-        <w:rPr>
-          <w:sz w:val="24"/>
-          <w:szCs w:val="24"/>
-        </w:rPr>
-        <w:t>pieces)+</w:t>
-      </w:r>
-      <w:proofErr w:type="gramEnd"/>
-      <w:r>
-        <w:rPr>
-          <w:sz w:val="24"/>
-          <w:szCs w:val="24"/>
-          <w:lang w:val="it-IT"/>
-        </w:rPr>
-        <w:t>random()</w:t>
-      </w:r>
-    </w:p>
-    <w:p>
-      <w:pPr>
-        <w:pStyle w:val="BodyA"/>
-        <w:shd w:val="clear" w:color="auto" w:fill="FFFFFF"/>
-        <w:spacing w:line="276" w:lineRule="auto"/>
-        <w:rPr>
-          <w:sz w:val="24"/>
-          <w:szCs w:val="24"/>
-        </w:rPr>
-      </w:pPr>
-    </w:p>
-    <w:p>
-      <w:pPr>
-        <w:pStyle w:val="BodyA"/>
-        <w:shd w:val="clear" w:color="auto" w:fill="FFFFFF"/>
-        <w:spacing w:line="276" w:lineRule="auto"/>
-        <w:rPr>
-          <w:sz w:val="24"/>
-          <w:szCs w:val="24"/>
-        </w:rPr>
-      </w:pPr>
-    </w:p>
-    <w:p>
-      <w:pPr>
-        <w:pStyle w:val="BodyA"/>
-        <w:shd w:val="clear" w:color="auto" w:fill="FFFFFF"/>
-        <w:spacing w:line="276" w:lineRule="auto"/>
-        <w:rPr>
-          <w:sz w:val="24"/>
-          <w:szCs w:val="24"/>
-        </w:rPr>
-      </w:pPr>
-      <w:r>
-        <w:rPr>
-          <w:sz w:val="24"/>
-          <w:szCs w:val="24"/>
-        </w:rPr>
-        <w:tab/>
-        <w:t xml:space="preserve">In our Offensive and Defensive Heuristic 2, we start to consider the </w:t>
-      </w:r>
-      <w:r>
-        <w:rPr>
-          <w:sz w:val="24"/>
-          <w:szCs w:val="24"/>
-        </w:rPr>
-        <w:t>difference between opponent</w:t>
+        <w:t>In our Offensive and Defensive Heuristic 2, we start to consider the difference between opponent</w:t>
       </w:r>
       <w:r>
         <w:rPr>
@@ -5585,17 +5205,7 @@
           <w:szCs w:val="26"/>
           <w:lang w:val="de-DE"/>
         </w:rPr>
-        <w:t xml:space="preserve">Minimax (Offensive </w:t>
-      </w:r>
-      <w:r>
-        <w:rPr>
-          <w:b/>
-          <w:bCs/>
-          <w:sz w:val="26"/>
-          <w:szCs w:val="26"/>
-          <w:lang w:val="de-DE"/>
-        </w:rPr>
-        <w:t>Heuristic 1) vs Alpha-beta (Offensive Heuristic 1)</w:t>
+        <w:t>Minimax (Offensive Heuristic 1) vs Alpha-beta (Offensive Heuristic 1)</w:t>
       </w:r>
     </w:p>
     <w:p>
@@ -5876,14 +5486,7 @@
           <w:sz w:val="26"/>
           <w:szCs w:val="26"/>
         </w:rPr>
-        <w:t xml:space="preserve">Number of </w:t>
-      </w:r>
-      <w:r>
-        <w:rPr>
-          <w:sz w:val="26"/>
-          <w:szCs w:val="26"/>
-        </w:rPr>
-        <w:t>opponent captured:</w:t>
+        <w:t>Number of opponent captured:</w:t>
       </w:r>
       <w:r>
         <w:rPr>
@@ -6124,17 +5727,7 @@
           <w:szCs w:val="26"/>
           <w:lang w:val="de-DE"/>
         </w:rPr>
-        <w:t xml:space="preserve">Alpha-beta (Offensive Heuristic 2) vs Alpha-beta (Defensive </w:t>
-      </w:r>
-      <w:r>
-        <w:rPr>
-          <w:b/>
-          <w:bCs/>
-          <w:sz w:val="26"/>
-          <w:szCs w:val="26"/>
-          <w:lang w:val="de-DE"/>
-        </w:rPr>
-        <w:t>Heuristic 1)</w:t>
+        <w:t>Alpha-beta (Offensive Heuristic 2) vs Alpha-beta (Defensive Heuristic 1)</w:t>
       </w:r>
     </w:p>
     <w:p>
@@ -6451,14 +6044,7 @@
           <w:sz w:val="26"/>
           <w:szCs w:val="26"/>
         </w:rPr>
-        <w:t xml:space="preserve">Total </w:t>
-      </w:r>
-      <w:r>
-        <w:rPr>
-          <w:sz w:val="26"/>
-          <w:szCs w:val="26"/>
-        </w:rPr>
-        <w:t>steps: 26</w:t>
+        <w:t>Total steps: 26</w:t>
       </w:r>
     </w:p>
     <w:p>
@@ -6735,15 +6321,7 @@
           <w:szCs w:val="26"/>
           <w:lang w:val="nl-NL"/>
         </w:rPr>
-        <w:t>Alpha</w:t>
-      </w:r>
-      <w:r>
-        <w:rPr>
-          <w:sz w:val="26"/>
-          <w:szCs w:val="26"/>
-          <w:lang w:val="nl-NL"/>
-        </w:rPr>
-        <w:t>-beta (Defensive Heuristic 2)</w:t>
+        <w:t>Alpha-beta (Defensive Heuristic 2)</w:t>
       </w:r>
     </w:p>
     <w:p>
@@ -6796,7 +6374,6 @@
         <w:rPr>
           <w:sz w:val="26"/>
           <w:szCs w:val="26"/>
-          <w:lang w:val="zh-CN"/>
         </w:rPr>
         <w:t xml:space="preserve"> 14</w:t>
       </w:r>
@@ -6912,7 +6489,6 @@
         <w:rPr>
           <w:sz w:val="26"/>
           <w:szCs w:val="26"/>
-          <w:lang w:val="zh-CN"/>
         </w:rPr>
         <w:t xml:space="preserve"> 1</w:t>
       </w:r>
@@ -7001,14 +6577,7 @@
           <w:sz w:val="26"/>
           <w:szCs w:val="26"/>
         </w:rPr>
-        <w:t xml:space="preserve">expand game tree nodes: </w:t>
-      </w:r>
-      <w:r>
-        <w:rPr>
-          <w:sz w:val="26"/>
-          <w:szCs w:val="26"/>
-        </w:rPr>
-        <w:t>914810</w:t>
+        <w:t>expand game tree nodes: 914810</w:t>
       </w:r>
     </w:p>
     <w:p>
@@ -7801,14 +7370,7 @@
           <w:sz w:val="26"/>
           <w:szCs w:val="26"/>
         </w:rPr>
-        <w:t>expand</w:t>
-      </w:r>
-      <w:r>
-        <w:rPr>
-          <w:sz w:val="26"/>
-          <w:szCs w:val="26"/>
-        </w:rPr>
-        <w:t xml:space="preserve"> game tree nodes:</w:t>
+        <w:t>expand game tree nodes:</w:t>
       </w:r>
       <w:r>
         <w:rPr>
@@ -8034,14 +7596,7 @@
           <w:sz w:val="26"/>
           <w:szCs w:val="26"/>
         </w:rPr>
-        <w:t>Average time to make a move</w:t>
-      </w:r>
-      <w:r>
-        <w:rPr>
-          <w:sz w:val="26"/>
-          <w:szCs w:val="26"/>
-        </w:rPr>
-        <w:t>: 240146.7</w:t>
+        <w:t>Average time to make a move: 240146.7</w:t>
       </w:r>
     </w:p>
     <w:p>
@@ -8236,21 +7791,7 @@
           <w:sz w:val="26"/>
           <w:szCs w:val="26"/>
         </w:rPr>
-        <w:t xml:space="preserve">Black: </w:t>
-      </w:r>
-      <w:r>
-        <w:rPr>
-          <w:sz w:val="26"/>
-          <w:szCs w:val="26"/>
-        </w:rPr>
-        <w:t>Alpha-beta (</w:t>
-      </w:r>
-      <w:r>
-        <w:rPr>
-          <w:sz w:val="26"/>
-          <w:szCs w:val="26"/>
-        </w:rPr>
-        <w:t>Offensive</w:t>
+        <w:t>Black: Alpha-beta (Offensive</w:t>
       </w:r>
       <w:r>
         <w:rPr>
@@ -8356,14 +7897,7 @@
           <w:sz w:val="26"/>
           <w:szCs w:val="26"/>
         </w:rPr>
-        <w:t xml:space="preserve">Average expanded </w:t>
-      </w:r>
-      <w:r>
-        <w:rPr>
-          <w:sz w:val="26"/>
-          <w:szCs w:val="26"/>
-        </w:rPr>
-        <w:t>nodes per move: 553960.2</w:t>
+        <w:t>Average expanded nodes per move: 553960.2</w:t>
       </w:r>
     </w:p>
     <w:p>
@@ -8533,14 +8067,7 @@
           <w:sz w:val="26"/>
           <w:szCs w:val="26"/>
         </w:rPr>
-        <w:t>Number of opponent captured</w:t>
-      </w:r>
-      <w:r>
-        <w:rPr>
-          <w:sz w:val="26"/>
-          <w:szCs w:val="26"/>
-        </w:rPr>
-        <w:t>: 4</w:t>
+        <w:t>Number of opponent captured: 4</w:t>
       </w:r>
     </w:p>
     <w:p>
@@ -8611,14 +8138,7 @@
           <w:sz w:val="26"/>
           <w:szCs w:val="26"/>
         </w:rPr>
-        <w:t xml:space="preserve"> 1 functions, which means it is desirable to evaluat</w:t>
-      </w:r>
-      <w:r>
-        <w:rPr>
-          <w:sz w:val="26"/>
-          <w:szCs w:val="26"/>
-        </w:rPr>
-        <w:t>e the decision based on both side</w:t>
+        <w:t xml:space="preserve"> 1 functions, which means it is desirable to evaluate the decision based on both side</w:t>
       </w:r>
       <w:r>
         <w:rPr>
@@ -8663,14 +8183,7 @@
           <w:sz w:val="26"/>
           <w:szCs w:val="26"/>
         </w:rPr>
-        <w:t xml:space="preserve"> has 80% chance to win (4/5). We believe i</w:t>
-      </w:r>
-      <w:r>
-        <w:rPr>
-          <w:sz w:val="26"/>
-          <w:szCs w:val="26"/>
-        </w:rPr>
-        <w:t xml:space="preserve">t is because it expands more nodes </w:t>
+        <w:t xml:space="preserve"> has 80% chance to win (4/5). We believe it is because it expands more nodes </w:t>
       </w:r>
     </w:p>
     <w:p>
@@ -8714,34 +8227,7 @@
           <w:sz w:val="36"/>
           <w:szCs w:val="36"/>
         </w:rPr>
-        <w:t xml:space="preserve">2.2 Extended rules </w:t>
-      </w:r>
-      <w:r>
-        <w:rPr>
-          <w:b/>
-          <w:bCs/>
-          <w:sz w:val="36"/>
-          <w:szCs w:val="36"/>
-        </w:rPr>
-        <w:t>(</w:t>
-      </w:r>
-      <w:r>
-        <w:rPr>
-          <w:b/>
-          <w:bCs/>
-          <w:sz w:val="36"/>
-          <w:szCs w:val="36"/>
-        </w:rPr>
-        <w:t>bonus</w:t>
-      </w:r>
-      <w:r>
-        <w:rPr>
-          <w:b/>
-          <w:bCs/>
-          <w:sz w:val="36"/>
-          <w:szCs w:val="36"/>
-        </w:rPr>
-        <w:t>)</w:t>
+        <w:t>2.2 Extended rules (bonus)</w:t>
       </w:r>
     </w:p>
     <w:p>
@@ -9007,14 +8493,7 @@
           <w:sz w:val="24"/>
           <w:szCs w:val="24"/>
         </w:rPr>
-        <w:t xml:space="preserve"> convenience, </w:t>
-      </w:r>
-      <w:r>
-        <w:rPr>
-          <w:sz w:val="24"/>
-          <w:szCs w:val="24"/>
-        </w:rPr>
-        <w:t>we will only show the matches with different result from previous ones.</w:t>
+        <w:t xml:space="preserve"> convenience, we will only show the matches with different result from previous ones.</w:t>
       </w:r>
     </w:p>
     <w:p>
@@ -9157,59 +8636,45 @@
           <w:sz w:val="26"/>
           <w:szCs w:val="26"/>
         </w:rPr>
+        <w:t>White: Alpha-beta (Denfensive</w:t>
+      </w:r>
+      <w:r>
+        <w:rPr>
+          <w:sz w:val="26"/>
+          <w:szCs w:val="26"/>
+          <w:lang w:val="de-DE"/>
+        </w:rPr>
+        <w:t xml:space="preserve"> Heuristic 2)</w:t>
+      </w:r>
+    </w:p>
+    <w:p>
+      <w:pPr>
+        <w:pStyle w:val="BodyA"/>
+        <w:shd w:val="clear" w:color="auto" w:fill="FFFFFF"/>
+        <w:spacing w:line="276" w:lineRule="auto"/>
+        <w:rPr>
+          <w:sz w:val="26"/>
+          <w:szCs w:val="26"/>
+        </w:rPr>
+      </w:pPr>
+    </w:p>
+    <w:p>
+      <w:pPr>
+        <w:pStyle w:val="BodyA"/>
+        <w:shd w:val="clear" w:color="auto" w:fill="FFFFFF"/>
+        <w:spacing w:line="276" w:lineRule="auto"/>
+        <w:rPr>
+          <w:sz w:val="26"/>
+          <w:szCs w:val="26"/>
+        </w:rPr>
+      </w:pPr>
+      <w:r>
+        <w:rPr>
+          <w:sz w:val="26"/>
+          <w:szCs w:val="26"/>
+        </w:rPr>
         <w:t xml:space="preserve">White: </w:t>
       </w:r>
-      <w:r>
-        <w:rPr>
-          <w:sz w:val="26"/>
-          <w:szCs w:val="26"/>
-        </w:rPr>
-        <w:t>Alpha-beta (</w:t>
-      </w:r>
-      <w:r>
-        <w:rPr>
-          <w:sz w:val="26"/>
-          <w:szCs w:val="26"/>
-        </w:rPr>
-        <w:t>Denfensive</w:t>
-      </w:r>
-      <w:r>
-        <w:rPr>
-          <w:sz w:val="26"/>
-          <w:szCs w:val="26"/>
-          <w:lang w:val="de-DE"/>
-        </w:rPr>
-        <w:t xml:space="preserve"> Heuristic 2)</w:t>
-      </w:r>
-    </w:p>
-    <w:p>
-      <w:pPr>
-        <w:pStyle w:val="BodyA"/>
-        <w:shd w:val="clear" w:color="auto" w:fill="FFFFFF"/>
-        <w:spacing w:line="276" w:lineRule="auto"/>
-        <w:rPr>
-          <w:sz w:val="26"/>
-          <w:szCs w:val="26"/>
-        </w:rPr>
-      </w:pPr>
-    </w:p>
-    <w:p>
-      <w:pPr>
-        <w:pStyle w:val="BodyA"/>
-        <w:shd w:val="clear" w:color="auto" w:fill="FFFFFF"/>
-        <w:spacing w:line="276" w:lineRule="auto"/>
-        <w:rPr>
-          <w:sz w:val="26"/>
-          <w:szCs w:val="26"/>
-        </w:rPr>
-      </w:pPr>
-      <w:r>
-        <w:rPr>
-          <w:sz w:val="26"/>
-          <w:szCs w:val="26"/>
-        </w:rPr>
-        <w:t xml:space="preserve">White: </w:t>
-      </w:r>
     </w:p>
     <w:p>
       <w:pPr>
@@ -9259,14 +8724,7 @@
           <w:sz w:val="26"/>
           <w:szCs w:val="26"/>
         </w:rPr>
-        <w:t>expand</w:t>
-      </w:r>
-      <w:r>
-        <w:rPr>
-          <w:sz w:val="26"/>
-          <w:szCs w:val="26"/>
-        </w:rPr>
-        <w:t xml:space="preserve"> game tree nodes: 5709081</w:t>
+        <w:t>expand game tree nodes: 5709081</w:t>
       </w:r>
     </w:p>
     <w:p>
@@ -9499,14 +8957,7 @@
           <w:sz w:val="26"/>
           <w:szCs w:val="26"/>
         </w:rPr>
-        <w:t xml:space="preserve">Average time to </w:t>
-      </w:r>
-      <w:r>
-        <w:rPr>
-          <w:sz w:val="26"/>
-          <w:szCs w:val="26"/>
-        </w:rPr>
-        <w:t>make a move: 10.3</w:t>
+        <w:t>Average time to make a move: 10.3</w:t>
       </w:r>
     </w:p>
     <w:p>
@@ -9614,73 +9065,52 @@
           <w:sz w:val="26"/>
           <w:szCs w:val="26"/>
         </w:rPr>
+        <w:t>White: Alpha-beta (Denfensive</w:t>
+      </w:r>
+      <w:r>
+        <w:rPr>
+          <w:sz w:val="26"/>
+          <w:szCs w:val="26"/>
+          <w:lang w:val="de-DE"/>
+        </w:rPr>
+        <w:t xml:space="preserve"> Heuristic </w:t>
+      </w:r>
+      <w:r>
+        <w:rPr>
+          <w:sz w:val="26"/>
+          <w:szCs w:val="26"/>
+        </w:rPr>
+        <w:t>1)</w:t>
+      </w:r>
+    </w:p>
+    <w:p>
+      <w:pPr>
+        <w:pStyle w:val="BodyA"/>
+        <w:shd w:val="clear" w:color="auto" w:fill="FFFFFF"/>
+        <w:spacing w:line="276" w:lineRule="auto"/>
+        <w:rPr>
+          <w:sz w:val="26"/>
+          <w:szCs w:val="26"/>
+        </w:rPr>
+      </w:pPr>
+    </w:p>
+    <w:p>
+      <w:pPr>
+        <w:pStyle w:val="BodyA"/>
+        <w:shd w:val="clear" w:color="auto" w:fill="FFFFFF"/>
+        <w:spacing w:line="276" w:lineRule="auto"/>
+        <w:rPr>
+          <w:sz w:val="26"/>
+          <w:szCs w:val="26"/>
+        </w:rPr>
+      </w:pPr>
+      <w:r>
+        <w:rPr>
+          <w:sz w:val="26"/>
+          <w:szCs w:val="26"/>
+        </w:rPr>
         <w:t xml:space="preserve">White: </w:t>
       </w:r>
-      <w:r>
-        <w:rPr>
-          <w:sz w:val="26"/>
-          <w:szCs w:val="26"/>
-        </w:rPr>
-        <w:t>Alpha-beta (</w:t>
-      </w:r>
-      <w:r>
-        <w:rPr>
-          <w:sz w:val="26"/>
-          <w:szCs w:val="26"/>
-        </w:rPr>
-        <w:t>Denfensive</w:t>
-      </w:r>
-      <w:r>
-        <w:rPr>
-          <w:sz w:val="26"/>
-          <w:szCs w:val="26"/>
-          <w:lang w:val="de-DE"/>
-        </w:rPr>
-        <w:t xml:space="preserve"> Heuristic </w:t>
-      </w:r>
-      <w:r>
-        <w:rPr>
-          <w:sz w:val="26"/>
-          <w:szCs w:val="26"/>
-        </w:rPr>
-        <w:t>1</w:t>
-      </w:r>
-      <w:r>
-        <w:rPr>
-          <w:sz w:val="26"/>
-          <w:szCs w:val="26"/>
-        </w:rPr>
-        <w:t>)</w:t>
-      </w:r>
-    </w:p>
-    <w:p>
-      <w:pPr>
-        <w:pStyle w:val="BodyA"/>
-        <w:shd w:val="clear" w:color="auto" w:fill="FFFFFF"/>
-        <w:spacing w:line="276" w:lineRule="auto"/>
-        <w:rPr>
-          <w:sz w:val="26"/>
-          <w:szCs w:val="26"/>
-        </w:rPr>
-      </w:pPr>
-    </w:p>
-    <w:p>
-      <w:pPr>
-        <w:pStyle w:val="BodyA"/>
-        <w:shd w:val="clear" w:color="auto" w:fill="FFFFFF"/>
-        <w:spacing w:line="276" w:lineRule="auto"/>
-        <w:rPr>
-          <w:sz w:val="26"/>
-          <w:szCs w:val="26"/>
-        </w:rPr>
-      </w:pPr>
-      <w:r>
-        <w:rPr>
-          <w:sz w:val="26"/>
-          <w:szCs w:val="26"/>
-        </w:rPr>
-        <w:t xml:space="preserve">White: </w:t>
-      </w:r>
     </w:p>
     <w:p>
       <w:pPr>
@@ -9748,14 +9178,7 @@
           <w:sz w:val="26"/>
           <w:szCs w:val="26"/>
         </w:rPr>
-        <w:t>Average expand</w:t>
-      </w:r>
-      <w:r>
-        <w:rPr>
-          <w:sz w:val="26"/>
-          <w:szCs w:val="26"/>
-        </w:rPr>
-        <w:t>ed nodes per move: 205148.2</w:t>
+        <w:t>Average expanded nodes per move: 205148.2</w:t>
       </w:r>
       <w:r>
         <w:rPr>
@@ -9988,14 +9411,7 @@
           <w:sz w:val="26"/>
           <w:szCs w:val="26"/>
         </w:rPr>
-        <w:t xml:space="preserve">Number of opponent </w:t>
-      </w:r>
-      <w:r>
-        <w:rPr>
-          <w:sz w:val="26"/>
-          <w:szCs w:val="26"/>
-        </w:rPr>
-        <w:t>captured: 11</w:t>
+        <w:t>Number of opponent captured: 11</w:t>
       </w:r>
     </w:p>
     <w:p>
@@ -10085,21 +9501,7 @@
           <w:sz w:val="26"/>
           <w:szCs w:val="26"/>
         </w:rPr>
-        <w:t xml:space="preserve">White: </w:t>
-      </w:r>
-      <w:r>
-        <w:rPr>
-          <w:sz w:val="26"/>
-          <w:szCs w:val="26"/>
-        </w:rPr>
-        <w:t>Alpha-beta (</w:t>
-      </w:r>
-      <w:r>
-        <w:rPr>
-          <w:sz w:val="26"/>
-          <w:szCs w:val="26"/>
-        </w:rPr>
-        <w:t>Denfensive</w:t>
+        <w:t>White: Alpha-beta (Denfensive</w:t>
       </w:r>
       <w:r>
         <w:rPr>
@@ -10114,14 +9516,7 @@
           <w:sz w:val="26"/>
           <w:szCs w:val="26"/>
         </w:rPr>
-        <w:t>1</w:t>
-      </w:r>
-      <w:r>
-        <w:rPr>
-          <w:sz w:val="26"/>
-          <w:szCs w:val="26"/>
-        </w:rPr>
-        <w:t>)</w:t>
+        <w:t>1)</w:t>
       </w:r>
     </w:p>
     <w:p>
@@ -10300,14 +9695,7 @@
           <w:sz w:val="26"/>
           <w:szCs w:val="26"/>
         </w:rPr>
-        <w:t xml:space="preserve">Average </w:t>
-      </w:r>
-      <w:r>
-        <w:rPr>
-          <w:sz w:val="26"/>
-          <w:szCs w:val="26"/>
-        </w:rPr>
-        <w:t>time to make a move: 7.8</w:t>
+        <w:t>Average time to make a move: 7.8</w:t>
       </w:r>
     </w:p>
     <w:p>
@@ -10497,14 +9885,7 @@
           <w:szCs w:val="26"/>
         </w:rPr>
         <w:tab/>
-        <w:t>By these results, we can se</w:t>
-      </w:r>
-      <w:r>
-        <w:rPr>
-          <w:sz w:val="26"/>
-          <w:szCs w:val="26"/>
-        </w:rPr>
-        <w:t>e that the interesting difference that Denfensive</w:t>
+        <w:t>By these results, we can see that the interesting difference that Denfensive</w:t>
       </w:r>
       <w:r>
         <w:rPr>
@@ -10519,14 +9900,7 @@
           <w:sz w:val="26"/>
           <w:szCs w:val="26"/>
         </w:rPr>
-        <w:t>1 defeats other evaluation functions. We guess the reason is that in such condition with extended rule and the smaller board, the player should give priority to only consider his remaining piece t</w:t>
-      </w:r>
-      <w:r>
-        <w:rPr>
-          <w:sz w:val="26"/>
-          <w:szCs w:val="26"/>
-        </w:rPr>
-        <w:t>o achieve victory.</w:t>
+        <w:t>1 defeats other evaluation functions. We guess the reason is that in such condition with extended rule and the smaller board, the player should give priority to only consider his remaining piece to achieve victory.</w:t>
       </w:r>
     </w:p>
     <w:sectPr>
@@ -11383,6 +10757,9 @@
   </w:num>
   <w:num w:numId="6">
     <w:abstractNumId w:val="1"/>
+  </w:num>
+  <w:num w:numId="7">
+    <w:abstractNumId w:val="4"/>
   </w:num>
 </w:numbering>
 </file>
@@ -11850,7 +11227,7 @@
     <w:basedOn w:val="ImportedStyle1"/>
     <w:pPr>
       <w:numPr>
-        <w:numId w:val="3"/>
+        <w:numId w:val="7"/>
       </w:numPr>
     </w:pPr>
   </w:style>

</xml_diff>

<commit_message>
format the puzzle output
</commit_message>
<xml_diff>
--- a/CS 440 Assignment 2.docx
+++ b/CS 440 Assignment 2.docx
@@ -187,7 +187,23 @@
           <w:sz w:val="40"/>
           <w:szCs w:val="40"/>
         </w:rPr>
-        <w:t>Chendi Lin, Zhuoyue Wang</w:t>
+        <w:t xml:space="preserve">Chendi Lin, </w:t>
+      </w:r>
+      <w:proofErr w:type="spellStart"/>
+      <w:r>
+        <w:rPr>
+          <w:sz w:val="40"/>
+          <w:szCs w:val="40"/>
+        </w:rPr>
+        <w:t>Zhuoyue</w:t>
+      </w:r>
+      <w:proofErr w:type="spellEnd"/>
+      <w:r>
+        <w:rPr>
+          <w:sz w:val="40"/>
+          <w:szCs w:val="40"/>
+        </w:rPr>
+        <w:t xml:space="preserve"> Wang</w:t>
       </w:r>
     </w:p>
     <w:p>
@@ -223,6 +239,7 @@
           <w:lang w:val="nl-NL"/>
         </w:rPr>
       </w:pPr>
+      <w:proofErr w:type="spellStart"/>
       <w:r>
         <w:rPr>
           <w:b/>
@@ -234,6 +251,7 @@
         <w:lastRenderedPageBreak/>
         <w:t>Overview</w:t>
       </w:r>
+      <w:proofErr w:type="spellEnd"/>
     </w:p>
     <w:p>
       <w:pPr>
@@ -289,13 +307,23 @@
         </w:rPr>
         <w:t>e backtracking searching and several algorithms to solve c</w:t>
       </w:r>
+      <w:proofErr w:type="spellStart"/>
       <w:r>
         <w:rPr>
           <w:sz w:val="24"/>
           <w:szCs w:val="24"/>
           <w:lang w:val="fr-FR"/>
         </w:rPr>
-        <w:t xml:space="preserve">onstraint </w:t>
+        <w:t>onstraint</w:t>
+      </w:r>
+      <w:proofErr w:type="spellEnd"/>
+      <w:r>
+        <w:rPr>
+          <w:sz w:val="24"/>
+          <w:szCs w:val="24"/>
+          <w:lang w:val="fr-FR"/>
+        </w:rPr>
+        <w:t xml:space="preserve"> </w:t>
       </w:r>
       <w:r>
         <w:rPr>
@@ -304,13 +332,23 @@
         </w:rPr>
         <w:t>s</w:t>
       </w:r>
+      <w:proofErr w:type="spellStart"/>
       <w:r>
         <w:rPr>
           <w:sz w:val="24"/>
           <w:szCs w:val="24"/>
           <w:lang w:val="fr-FR"/>
         </w:rPr>
-        <w:t xml:space="preserve">atisfaction </w:t>
+        <w:t>atisfaction</w:t>
+      </w:r>
+      <w:proofErr w:type="spellEnd"/>
+      <w:r>
+        <w:rPr>
+          <w:sz w:val="24"/>
+          <w:szCs w:val="24"/>
+          <w:lang w:val="fr-FR"/>
+        </w:rPr>
+        <w:t xml:space="preserve"> </w:t>
       </w:r>
       <w:r>
         <w:rPr>
@@ -572,7 +610,26 @@
           <w:shd w:val="clear" w:color="auto" w:fill="FFFFFF"/>
         </w:rPr>
         <w:tab/>
-        <w:t>Zhuoyue Wang:</w:t>
+      </w:r>
+      <w:proofErr w:type="spellStart"/>
+      <w:r>
+        <w:rPr>
+          <w:rFonts w:ascii="Arial" w:eastAsia="Arial" w:hAnsi="Arial" w:cs="Arial"/>
+          <w:sz w:val="24"/>
+          <w:szCs w:val="24"/>
+          <w:shd w:val="clear" w:color="auto" w:fill="FFFFFF"/>
+        </w:rPr>
+        <w:t>Zhuoyue</w:t>
+      </w:r>
+      <w:proofErr w:type="spellEnd"/>
+      <w:r>
+        <w:rPr>
+          <w:rFonts w:ascii="Arial" w:eastAsia="Arial" w:hAnsi="Arial" w:cs="Arial"/>
+          <w:sz w:val="24"/>
+          <w:szCs w:val="24"/>
+          <w:shd w:val="clear" w:color="auto" w:fill="FFFFFF"/>
+        </w:rPr>
+        <w:t xml:space="preserve"> Wang:</w:t>
       </w:r>
       <w:r>
         <w:rPr>
@@ -992,17 +1049,18 @@
       </w:pPr>
       <w:r>
         <w:rPr>
-          <w:rFonts w:ascii="Arial" w:hAnsi="Arial" w:cs="Arial" w:hint="eastAsia"/>
+          <w:rFonts w:ascii="Arial" w:hAnsi="Arial" w:cs="Arial"/>
           <w:bCs/>
           <w:noProof/>
           <w:sz w:val="24"/>
           <w:szCs w:val="24"/>
         </w:rPr>
+        <w:lastRenderedPageBreak/>
         <w:drawing>
-          <wp:inline distT="0" distB="0" distL="0" distR="0" wp14:anchorId="2F95B87B" wp14:editId="1DD3069A">
-            <wp:extent cx="6337812" cy="446897"/>
-            <wp:effectExtent l="0" t="0" r="0" b="10795"/>
-            <wp:docPr id="1" name="Picture 1"/>
+          <wp:inline distT="0" distB="0" distL="0" distR="0" wp14:anchorId="1360D43D" wp14:editId="16A48583">
+            <wp:extent cx="2291080" cy="1674495"/>
+            <wp:effectExtent l="0" t="0" r="0" b="1905"/>
+            <wp:docPr id="24" name="Picture 24" descr="55Dumb.png"/>
             <wp:cNvGraphicFramePr>
               <a:graphicFrameLocks xmlns:a="http://schemas.openxmlformats.org/drawingml/2006/main" noChangeAspect="1"/>
             </wp:cNvGraphicFramePr>
@@ -1010,8 +1068,10 @@
               <a:graphicData uri="http://schemas.openxmlformats.org/drawingml/2006/picture">
                 <pic:pic xmlns:pic="http://schemas.openxmlformats.org/drawingml/2006/picture">
                   <pic:nvPicPr>
-                    <pic:cNvPr id="1" name="55Dumb.png"/>
-                    <pic:cNvPicPr/>
+                    <pic:cNvPr id="0" name="Picture 8" descr="55Dumb.png"/>
+                    <pic:cNvPicPr>
+                      <a:picLocks noChangeAspect="1" noChangeArrowheads="1"/>
+                    </pic:cNvPicPr>
                   </pic:nvPicPr>
                   <pic:blipFill>
                     <a:blip r:embed="rId7">
@@ -1021,18 +1081,23 @@
                         </a:ext>
                       </a:extLst>
                     </a:blip>
+                    <a:srcRect/>
                     <a:stretch>
                       <a:fillRect/>
                     </a:stretch>
                   </pic:blipFill>
-                  <pic:spPr>
+                  <pic:spPr bwMode="auto">
                     <a:xfrm>
                       <a:off x="0" y="0"/>
-                      <a:ext cx="6379851" cy="449861"/>
+                      <a:ext cx="2291080" cy="1674495"/>
                     </a:xfrm>
                     <a:prstGeom prst="rect">
                       <a:avLst/>
                     </a:prstGeom>
+                    <a:noFill/>
+                    <a:ln>
+                      <a:noFill/>
+                    </a:ln>
                   </pic:spPr>
                 </pic:pic>
               </a:graphicData>
@@ -1040,6 +1105,8 @@
           </wp:inline>
         </w:drawing>
       </w:r>
+      <w:bookmarkStart w:id="0" w:name="_GoBack"/>
+      <w:bookmarkEnd w:id="0"/>
     </w:p>
     <w:p>
       <w:pPr>
@@ -1061,7 +1128,16 @@
           <w:sz w:val="24"/>
           <w:szCs w:val="24"/>
         </w:rPr>
-        <w:t xml:space="preserve">108 nodes </w:t>
+        <w:t>9</w:t>
+      </w:r>
+      <w:r>
+        <w:rPr>
+          <w:rFonts w:ascii="Arial" w:hAnsi="Arial" w:cs="Arial" w:hint="eastAsia"/>
+          <w:bCs/>
+          <w:sz w:val="24"/>
+          <w:szCs w:val="24"/>
+        </w:rPr>
+        <w:t xml:space="preserve">8 nodes </w:t>
       </w:r>
       <w:r>
         <w:rPr>
@@ -1088,7 +1164,43 @@
           <w:sz w:val="24"/>
           <w:szCs w:val="24"/>
         </w:rPr>
-        <w:t>, and 0.01616 second</w:t>
+        <w:t>, and 0.0</w:t>
+      </w:r>
+      <w:r>
+        <w:rPr>
+          <w:rFonts w:ascii="Arial" w:hAnsi="Arial" w:cs="Arial" w:hint="eastAsia"/>
+          <w:bCs/>
+          <w:sz w:val="24"/>
+          <w:szCs w:val="24"/>
+        </w:rPr>
+        <w:t>0</w:t>
+      </w:r>
+      <w:r>
+        <w:rPr>
+          <w:rFonts w:ascii="Arial" w:hAnsi="Arial" w:cs="Arial" w:hint="eastAsia"/>
+          <w:bCs/>
+          <w:sz w:val="24"/>
+          <w:szCs w:val="24"/>
+        </w:rPr>
+        <w:t>6</w:t>
+      </w:r>
+      <w:r>
+        <w:rPr>
+          <w:rFonts w:ascii="Arial" w:hAnsi="Arial" w:cs="Arial" w:hint="eastAsia"/>
+          <w:bCs/>
+          <w:sz w:val="24"/>
+          <w:szCs w:val="24"/>
+        </w:rPr>
+        <w:t>29</w:t>
+      </w:r>
+      <w:r>
+        <w:rPr>
+          <w:rFonts w:ascii="Arial" w:hAnsi="Arial" w:cs="Arial" w:hint="eastAsia"/>
+          <w:bCs/>
+          <w:sz w:val="24"/>
+          <w:szCs w:val="24"/>
+        </w:rPr>
+        <w:t xml:space="preserve"> second</w:t>
       </w:r>
       <w:r>
         <w:rPr>
@@ -1148,7 +1260,6 @@
           <w:sz w:val="24"/>
           <w:szCs w:val="24"/>
         </w:rPr>
-        <w:lastRenderedPageBreak/>
         <w:drawing>
           <wp:inline distT="0" distB="0" distL="0" distR="0" wp14:anchorId="43B0F319" wp14:editId="766AE5EA">
             <wp:extent cx="2932176" cy="2663952"/>
@@ -1256,23 +1367,38 @@
         <w:rPr>
           <w:rFonts w:ascii="Arial" w:hAnsi="Arial" w:cs="Arial" w:hint="eastAsia"/>
           <w:bCs/>
+          <w:sz w:val="24"/>
+          <w:szCs w:val="24"/>
+        </w:rPr>
+        <w:t>It can also solve 7*7 puzzle</w:t>
+      </w:r>
+    </w:p>
+    <w:p>
+      <w:pPr>
+        <w:pStyle w:val="BodyA"/>
+        <w:shd w:val="clear" w:color="auto" w:fill="FFFFFF"/>
+        <w:spacing w:line="276" w:lineRule="auto"/>
+        <w:jc w:val="both"/>
+        <w:rPr>
+          <w:rFonts w:ascii="Arial" w:hAnsi="Arial" w:cs="Arial"/>
+          <w:bCs/>
+          <w:sz w:val="24"/>
+          <w:szCs w:val="24"/>
+        </w:rPr>
+      </w:pPr>
+      <w:r>
+        <w:rPr>
+          <w:rFonts w:ascii="Arial" w:hAnsi="Arial" w:cs="Arial"/>
+          <w:bCs/>
           <w:noProof/>
           <w:sz w:val="24"/>
           <w:szCs w:val="24"/>
         </w:rPr>
         <w:drawing>
-          <wp:anchor distT="0" distB="0" distL="114300" distR="114300" simplePos="0" relativeHeight="251670528" behindDoc="0" locked="0" layoutInCell="1" allowOverlap="1" wp14:anchorId="116BA1CE" wp14:editId="692B15D4">
-            <wp:simplePos x="0" y="0"/>
-            <wp:positionH relativeFrom="column">
-              <wp:posOffset>-863600</wp:posOffset>
-            </wp:positionH>
-            <wp:positionV relativeFrom="paragraph">
-              <wp:posOffset>197556</wp:posOffset>
-            </wp:positionV>
-            <wp:extent cx="7721546" cy="494145"/>
-            <wp:effectExtent l="0" t="0" r="635" b="0"/>
-            <wp:wrapSquare wrapText="bothSides"/>
-            <wp:docPr id="3" name="Picture 3"/>
+          <wp:inline distT="0" distB="0" distL="0" distR="0" wp14:anchorId="632E0D84" wp14:editId="23FFB52E">
+            <wp:extent cx="3328670" cy="2065020"/>
+            <wp:effectExtent l="0" t="0" r="0" b="0"/>
+            <wp:docPr id="23" name="Picture 23" descr="77Dumb.png"/>
             <wp:cNvGraphicFramePr>
               <a:graphicFrameLocks xmlns:a="http://schemas.openxmlformats.org/drawingml/2006/main" noChangeAspect="1"/>
             </wp:cNvGraphicFramePr>
@@ -1280,8 +1406,10 @@
               <a:graphicData uri="http://schemas.openxmlformats.org/drawingml/2006/picture">
                 <pic:pic xmlns:pic="http://schemas.openxmlformats.org/drawingml/2006/picture">
                   <pic:nvPicPr>
-                    <pic:cNvPr id="3" name="77Dumb.png"/>
-                    <pic:cNvPicPr/>
+                    <pic:cNvPr id="0" name="Picture 7" descr="77Dumb.png"/>
+                    <pic:cNvPicPr>
+                      <a:picLocks noChangeAspect="1" noChangeArrowheads="1"/>
+                    </pic:cNvPicPr>
                   </pic:nvPicPr>
                   <pic:blipFill>
                     <a:blip r:embed="rId9">
@@ -1291,47 +1419,37 @@
                         </a:ext>
                       </a:extLst>
                     </a:blip>
+                    <a:srcRect/>
                     <a:stretch>
                       <a:fillRect/>
                     </a:stretch>
                   </pic:blipFill>
-                  <pic:spPr>
+                  <pic:spPr bwMode="auto">
                     <a:xfrm>
                       <a:off x="0" y="0"/>
-                      <a:ext cx="8117181" cy="519464"/>
+                      <a:ext cx="3328670" cy="2065020"/>
                     </a:xfrm>
                     <a:prstGeom prst="rect">
                       <a:avLst/>
                     </a:prstGeom>
+                    <a:noFill/>
+                    <a:ln>
+                      <a:noFill/>
+                    </a:ln>
                   </pic:spPr>
                 </pic:pic>
               </a:graphicData>
             </a:graphic>
-            <wp14:sizeRelH relativeFrom="page">
-              <wp14:pctWidth>0</wp14:pctWidth>
-            </wp14:sizeRelH>
-            <wp14:sizeRelV relativeFrom="page">
-              <wp14:pctHeight>0</wp14:pctHeight>
-            </wp14:sizeRelV>
-          </wp:anchor>
+          </wp:inline>
         </w:drawing>
       </w:r>
-      <w:r>
-        <w:rPr>
-          <w:rFonts w:ascii="Arial" w:hAnsi="Arial" w:cs="Arial" w:hint="eastAsia"/>
-          <w:bCs/>
-          <w:sz w:val="24"/>
-          <w:szCs w:val="24"/>
-        </w:rPr>
-        <w:t>It can also solve 7*7 puzzle</w:t>
-      </w:r>
-    </w:p>
-    <w:p>
-      <w:pPr>
-        <w:pStyle w:val="BodyA"/>
-        <w:shd w:val="clear" w:color="auto" w:fill="FFFFFF"/>
-        <w:spacing w:line="276" w:lineRule="auto"/>
-        <w:jc w:val="both"/>
+    </w:p>
+    <w:p>
+      <w:pPr>
+        <w:pStyle w:val="BodyA"/>
+        <w:shd w:val="clear" w:color="auto" w:fill="FFFFFF"/>
+        <w:spacing w:line="276" w:lineRule="auto"/>
+        <w:ind w:firstLine="720"/>
         <w:rPr>
           <w:rFonts w:ascii="Arial" w:hAnsi="Arial" w:cs="Arial"/>
           <w:bCs/>
@@ -1339,53 +1457,80 @@
           <w:szCs w:val="24"/>
         </w:rPr>
       </w:pPr>
-    </w:p>
-    <w:p>
-      <w:pPr>
-        <w:pStyle w:val="BodyA"/>
-        <w:shd w:val="clear" w:color="auto" w:fill="FFFFFF"/>
-        <w:spacing w:line="276" w:lineRule="auto"/>
-        <w:ind w:firstLine="720"/>
+      <w:r>
+        <w:rPr>
+          <w:rFonts w:ascii="Arial" w:hAnsi="Arial" w:cs="Arial" w:hint="eastAsia"/>
+          <w:bCs/>
+          <w:sz w:val="24"/>
+          <w:szCs w:val="24"/>
+        </w:rPr>
+        <w:t>47904</w:t>
+      </w:r>
+      <w:r>
+        <w:rPr>
+          <w:rFonts w:ascii="Arial" w:hAnsi="Arial" w:cs="Arial" w:hint="eastAsia"/>
+          <w:bCs/>
+          <w:sz w:val="24"/>
+          <w:szCs w:val="24"/>
+        </w:rPr>
+        <w:t xml:space="preserve"> nodes were expanded, and </w:t>
+      </w:r>
+      <w:r>
+        <w:rPr>
+          <w:rFonts w:ascii="Arial" w:hAnsi="Arial" w:cs="Arial" w:hint="eastAsia"/>
+          <w:bCs/>
+          <w:sz w:val="24"/>
+          <w:szCs w:val="24"/>
+        </w:rPr>
+        <w:t>5.2850</w:t>
+      </w:r>
+      <w:r>
+        <w:rPr>
+          <w:rFonts w:ascii="Arial" w:hAnsi="Arial" w:cs="Arial" w:hint="eastAsia"/>
+          <w:bCs/>
+          <w:sz w:val="24"/>
+          <w:szCs w:val="24"/>
+        </w:rPr>
+        <w:t xml:space="preserve"> seconds was taken. Since the orders are randomized, the number of expanded nodes and </w:t>
+      </w:r>
+      <w:r>
         <w:rPr>
           <w:rFonts w:ascii="Arial" w:hAnsi="Arial" w:cs="Arial"/>
           <w:bCs/>
           <w:sz w:val="24"/>
           <w:szCs w:val="24"/>
         </w:rPr>
-      </w:pPr>
-      <w:r>
-        <w:rPr>
-          <w:rFonts w:ascii="Arial" w:hAnsi="Arial" w:cs="Arial" w:hint="eastAsia"/>
-          <w:bCs/>
-          <w:sz w:val="24"/>
-          <w:szCs w:val="24"/>
-        </w:rPr>
-        <w:t xml:space="preserve">25657 nodes were expanded, and 5.1944 seconds was taken. Since the orders are randomized, the number of expanded nodes and </w:t>
-      </w:r>
-      <w:r>
+        <w:t>execution</w:t>
+      </w:r>
+      <w:r>
+        <w:rPr>
+          <w:rFonts w:ascii="Arial" w:hAnsi="Arial" w:cs="Arial" w:hint="eastAsia"/>
+          <w:bCs/>
+          <w:sz w:val="24"/>
+          <w:szCs w:val="24"/>
+        </w:rPr>
+        <w:t xml:space="preserve"> time varied every time.</w:t>
+      </w:r>
+    </w:p>
+    <w:p>
+      <w:pPr>
+        <w:pStyle w:val="BodyA"/>
+        <w:shd w:val="clear" w:color="auto" w:fill="FFFFFF"/>
+        <w:spacing w:line="276" w:lineRule="auto"/>
         <w:rPr>
           <w:rFonts w:ascii="Arial" w:hAnsi="Arial" w:cs="Arial"/>
           <w:bCs/>
           <w:sz w:val="24"/>
           <w:szCs w:val="24"/>
         </w:rPr>
-        <w:t>execution</w:t>
-      </w:r>
-      <w:r>
-        <w:rPr>
-          <w:rFonts w:ascii="Arial" w:hAnsi="Arial" w:cs="Arial" w:hint="eastAsia"/>
-          <w:bCs/>
-          <w:sz w:val="24"/>
-          <w:szCs w:val="24"/>
-        </w:rPr>
-        <w:t xml:space="preserve"> time varied every time.</w:t>
-      </w:r>
-    </w:p>
-    <w:p>
-      <w:pPr>
-        <w:pStyle w:val="BodyA"/>
-        <w:shd w:val="clear" w:color="auto" w:fill="FFFFFF"/>
-        <w:spacing w:line="276" w:lineRule="auto"/>
+      </w:pPr>
+    </w:p>
+    <w:p>
+      <w:pPr>
+        <w:pStyle w:val="BodyA"/>
+        <w:shd w:val="clear" w:color="auto" w:fill="FFFFFF"/>
+        <w:spacing w:line="276" w:lineRule="auto"/>
+        <w:jc w:val="center"/>
         <w:rPr>
           <w:rFonts w:ascii="Arial" w:hAnsi="Arial" w:cs="Arial"/>
           <w:bCs/>
@@ -1393,20 +1538,6 @@
           <w:szCs w:val="24"/>
         </w:rPr>
       </w:pPr>
-    </w:p>
-    <w:p>
-      <w:pPr>
-        <w:pStyle w:val="BodyA"/>
-        <w:shd w:val="clear" w:color="auto" w:fill="FFFFFF"/>
-        <w:spacing w:line="276" w:lineRule="auto"/>
-        <w:jc w:val="center"/>
-        <w:rPr>
-          <w:rFonts w:ascii="Arial" w:hAnsi="Arial" w:cs="Arial"/>
-          <w:bCs/>
-          <w:sz w:val="24"/>
-          <w:szCs w:val="24"/>
-        </w:rPr>
-      </w:pPr>
       <w:r>
         <w:rPr>
           <w:rFonts w:ascii="Arial" w:hAnsi="Arial" w:cs="Arial" w:hint="eastAsia"/>
@@ -1415,6 +1546,7 @@
           <w:sz w:val="24"/>
           <w:szCs w:val="24"/>
         </w:rPr>
+        <w:lastRenderedPageBreak/>
         <w:drawing>
           <wp:inline distT="0" distB="0" distL="0" distR="0" wp14:anchorId="4C96CB3F" wp14:editId="5000138A">
             <wp:extent cx="3180982" cy="2845435"/>
@@ -1587,17 +1719,17 @@
       </w:pPr>
       <w:r>
         <w:rPr>
-          <w:rFonts w:ascii="Arial" w:hAnsi="Arial" w:cs="Arial" w:hint="eastAsia"/>
+          <w:rFonts w:ascii="Arial" w:hAnsi="Arial" w:cs="Arial"/>
           <w:bCs/>
           <w:noProof/>
           <w:sz w:val="24"/>
           <w:szCs w:val="24"/>
         </w:rPr>
         <w:drawing>
-          <wp:inline distT="0" distB="0" distL="0" distR="0" wp14:anchorId="2DFA854D" wp14:editId="7ED8B196">
-            <wp:extent cx="5943600" cy="410210"/>
-            <wp:effectExtent l="0" t="0" r="0" b="0"/>
-            <wp:docPr id="5" name="Picture 5"/>
+          <wp:inline distT="0" distB="0" distL="0" distR="0" wp14:anchorId="0FEE9321" wp14:editId="64547869">
+            <wp:extent cx="3832225" cy="2270760"/>
+            <wp:effectExtent l="0" t="0" r="3175" b="0"/>
+            <wp:docPr id="22" name="Picture 22" descr="88Dumb.png"/>
             <wp:cNvGraphicFramePr>
               <a:graphicFrameLocks xmlns:a="http://schemas.openxmlformats.org/drawingml/2006/main" noChangeAspect="1"/>
             </wp:cNvGraphicFramePr>
@@ -1605,8 +1737,10 @@
               <a:graphicData uri="http://schemas.openxmlformats.org/drawingml/2006/picture">
                 <pic:pic xmlns:pic="http://schemas.openxmlformats.org/drawingml/2006/picture">
                   <pic:nvPicPr>
-                    <pic:cNvPr id="5" name="88Dumb.png"/>
-                    <pic:cNvPicPr/>
+                    <pic:cNvPr id="0" name="Picture 6" descr="88Dumb.png"/>
+                    <pic:cNvPicPr>
+                      <a:picLocks noChangeAspect="1" noChangeArrowheads="1"/>
+                    </pic:cNvPicPr>
                   </pic:nvPicPr>
                   <pic:blipFill>
                     <a:blip r:embed="rId11">
@@ -1616,18 +1750,23 @@
                         </a:ext>
                       </a:extLst>
                     </a:blip>
+                    <a:srcRect/>
                     <a:stretch>
                       <a:fillRect/>
                     </a:stretch>
                   </pic:blipFill>
-                  <pic:spPr>
+                  <pic:spPr bwMode="auto">
                     <a:xfrm>
                       <a:off x="0" y="0"/>
-                      <a:ext cx="5943600" cy="410210"/>
+                      <a:ext cx="3832225" cy="2270760"/>
                     </a:xfrm>
                     <a:prstGeom prst="rect">
                       <a:avLst/>
                     </a:prstGeom>
+                    <a:noFill/>
+                    <a:ln>
+                      <a:noFill/>
+                    </a:ln>
                   </pic:spPr>
                 </pic:pic>
               </a:graphicData>
@@ -1656,7 +1795,34 @@
           <w:sz w:val="24"/>
           <w:szCs w:val="24"/>
         </w:rPr>
-        <w:t xml:space="preserve">1186702 nodes were expanded, and 164.29999 seconds was taken. Since the orders are randomized, the number of expanded nodes and </w:t>
+        <w:t>201879</w:t>
+      </w:r>
+      <w:r>
+        <w:rPr>
+          <w:rFonts w:ascii="Arial" w:hAnsi="Arial" w:cs="Arial" w:hint="eastAsia"/>
+          <w:bCs/>
+          <w:sz w:val="24"/>
+          <w:szCs w:val="24"/>
+        </w:rPr>
+        <w:t xml:space="preserve"> nodes were expanded, and </w:t>
+      </w:r>
+      <w:r>
+        <w:rPr>
+          <w:rFonts w:ascii="Arial" w:hAnsi="Arial" w:cs="Arial" w:hint="eastAsia"/>
+          <w:bCs/>
+          <w:sz w:val="24"/>
+          <w:szCs w:val="24"/>
+        </w:rPr>
+        <w:t>26.556</w:t>
+      </w:r>
+      <w:r>
+        <w:rPr>
+          <w:rFonts w:ascii="Arial" w:hAnsi="Arial" w:cs="Arial" w:hint="eastAsia"/>
+          <w:bCs/>
+          <w:sz w:val="24"/>
+          <w:szCs w:val="24"/>
+        </w:rPr>
+        <w:t xml:space="preserve"> seconds was taken. Since the orders are randomized, the number of expanded nodes and </w:t>
       </w:r>
       <w:r>
         <w:rPr>
@@ -1711,6 +1877,7 @@
           <w:sz w:val="24"/>
           <w:szCs w:val="24"/>
         </w:rPr>
+        <w:lastRenderedPageBreak/>
         <w:drawing>
           <wp:inline distT="0" distB="0" distL="0" distR="0" wp14:anchorId="5A21C6CB" wp14:editId="5CD44AF6">
             <wp:extent cx="4334256" cy="4389120"/>
@@ -1969,6 +2136,7 @@
         </w:rPr>
         <w:t>“</w:t>
       </w:r>
+      <w:proofErr w:type="spellStart"/>
       <w:r>
         <w:rPr>
           <w:rFonts w:ascii="Arial" w:hAnsi="Arial" w:cs="Arial" w:hint="eastAsia"/>
@@ -1978,6 +2146,7 @@
         </w:rPr>
         <w:t>sourceA</w:t>
       </w:r>
+      <w:proofErr w:type="spellEnd"/>
       <w:r>
         <w:rPr>
           <w:rFonts w:ascii="Arial" w:hAnsi="Arial" w:cs="Arial"/>
@@ -1994,8 +2163,213 @@
           <w:sz w:val="24"/>
           <w:szCs w:val="24"/>
         </w:rPr>
-        <w:t xml:space="preserve">, so the </w:t>
-      </w:r>
+        <w:t xml:space="preserve">, so the other source node in the same pair will be in the list called </w:t>
+      </w:r>
+      <w:r>
+        <w:rPr>
+          <w:rFonts w:ascii="Arial" w:hAnsi="Arial" w:cs="Arial"/>
+          <w:bCs/>
+          <w:sz w:val="24"/>
+          <w:szCs w:val="24"/>
+        </w:rPr>
+        <w:t>“</w:t>
+      </w:r>
+      <w:proofErr w:type="spellStart"/>
+      <w:r>
+        <w:rPr>
+          <w:rFonts w:ascii="Arial" w:hAnsi="Arial" w:cs="Arial" w:hint="eastAsia"/>
+          <w:bCs/>
+          <w:sz w:val="24"/>
+          <w:szCs w:val="24"/>
+        </w:rPr>
+        <w:t>sourceB</w:t>
+      </w:r>
+      <w:proofErr w:type="spellEnd"/>
+      <w:r>
+        <w:rPr>
+          <w:rFonts w:ascii="Arial" w:hAnsi="Arial" w:cs="Arial"/>
+          <w:bCs/>
+          <w:sz w:val="24"/>
+          <w:szCs w:val="24"/>
+        </w:rPr>
+        <w:t>”</w:t>
+      </w:r>
+      <w:r>
+        <w:rPr>
+          <w:rFonts w:ascii="Arial" w:hAnsi="Arial" w:cs="Arial" w:hint="eastAsia"/>
+          <w:bCs/>
+          <w:sz w:val="24"/>
+          <w:szCs w:val="24"/>
+        </w:rPr>
+        <w:t xml:space="preserve">. Then we choose which color we want to use to fill in the cells with the order in </w:t>
+      </w:r>
+      <w:r>
+        <w:rPr>
+          <w:rFonts w:ascii="Arial" w:hAnsi="Arial" w:cs="Arial"/>
+          <w:bCs/>
+          <w:sz w:val="24"/>
+          <w:szCs w:val="24"/>
+        </w:rPr>
+        <w:t>“</w:t>
+      </w:r>
+      <w:proofErr w:type="spellStart"/>
+      <w:r>
+        <w:rPr>
+          <w:rFonts w:ascii="Arial" w:hAnsi="Arial" w:cs="Arial" w:hint="eastAsia"/>
+          <w:bCs/>
+          <w:sz w:val="24"/>
+          <w:szCs w:val="24"/>
+        </w:rPr>
+        <w:t>sourceA</w:t>
+      </w:r>
+      <w:proofErr w:type="spellEnd"/>
+      <w:r>
+        <w:rPr>
+          <w:rFonts w:ascii="Arial" w:hAnsi="Arial" w:cs="Arial"/>
+          <w:bCs/>
+          <w:sz w:val="24"/>
+          <w:szCs w:val="24"/>
+        </w:rPr>
+        <w:t>”</w:t>
+      </w:r>
+      <w:r>
+        <w:rPr>
+          <w:rFonts w:ascii="Arial" w:hAnsi="Arial" w:cs="Arial" w:hint="eastAsia"/>
+          <w:bCs/>
+          <w:sz w:val="24"/>
+          <w:szCs w:val="24"/>
+        </w:rPr>
+        <w:t>.</w:t>
+      </w:r>
+      <w:r>
+        <w:rPr>
+          <w:rFonts w:ascii="Arial" w:hAnsi="Arial" w:cs="Arial" w:hint="eastAsia"/>
+          <w:bCs/>
+          <w:sz w:val="24"/>
+          <w:szCs w:val="24"/>
+        </w:rPr>
+        <w:t xml:space="preserve"> The order works well because the source cells on the relatively front positions </w:t>
+      </w:r>
+      <w:proofErr w:type="gramStart"/>
+      <w:r>
+        <w:rPr>
+          <w:rFonts w:ascii="Arial" w:hAnsi="Arial" w:cs="Arial" w:hint="eastAsia"/>
+          <w:bCs/>
+          <w:sz w:val="24"/>
+          <w:szCs w:val="24"/>
+        </w:rPr>
+        <w:t xml:space="preserve">of </w:t>
+      </w:r>
+      <w:r>
+        <w:rPr>
+          <w:rFonts w:ascii="Arial" w:hAnsi="Arial" w:cs="Arial"/>
+          <w:bCs/>
+          <w:sz w:val="24"/>
+          <w:szCs w:val="24"/>
+        </w:rPr>
+        <w:t>”</w:t>
+      </w:r>
+      <w:proofErr w:type="spellStart"/>
+      <w:r>
+        <w:rPr>
+          <w:rFonts w:ascii="Arial" w:hAnsi="Arial" w:cs="Arial" w:hint="eastAsia"/>
+          <w:bCs/>
+          <w:sz w:val="24"/>
+          <w:szCs w:val="24"/>
+        </w:rPr>
+        <w:t>sourceA</w:t>
+      </w:r>
+      <w:proofErr w:type="spellEnd"/>
+      <w:proofErr w:type="gramEnd"/>
+      <w:r>
+        <w:rPr>
+          <w:rFonts w:ascii="Arial" w:hAnsi="Arial" w:cs="Arial"/>
+          <w:bCs/>
+          <w:sz w:val="24"/>
+          <w:szCs w:val="24"/>
+        </w:rPr>
+        <w:t>”</w:t>
+      </w:r>
+      <w:r>
+        <w:rPr>
+          <w:rFonts w:ascii="Arial" w:hAnsi="Arial" w:cs="Arial" w:hint="eastAsia"/>
+          <w:bCs/>
+          <w:sz w:val="24"/>
+          <w:szCs w:val="24"/>
+        </w:rPr>
+        <w:t xml:space="preserve"> tend to be closer to the corner or closer to the wall, while the cells at the end of </w:t>
+      </w:r>
+      <w:r>
+        <w:rPr>
+          <w:rFonts w:ascii="Arial" w:hAnsi="Arial" w:cs="Arial"/>
+          <w:bCs/>
+          <w:sz w:val="24"/>
+          <w:szCs w:val="24"/>
+        </w:rPr>
+        <w:t>“</w:t>
+      </w:r>
+      <w:proofErr w:type="spellStart"/>
+      <w:r>
+        <w:rPr>
+          <w:rFonts w:ascii="Arial" w:hAnsi="Arial" w:cs="Arial" w:hint="eastAsia"/>
+          <w:bCs/>
+          <w:sz w:val="24"/>
+          <w:szCs w:val="24"/>
+        </w:rPr>
+        <w:t>sourceA</w:t>
+      </w:r>
+      <w:proofErr w:type="spellEnd"/>
+      <w:r>
+        <w:rPr>
+          <w:rFonts w:ascii="Arial" w:hAnsi="Arial" w:cs="Arial"/>
+          <w:bCs/>
+          <w:sz w:val="24"/>
+          <w:szCs w:val="24"/>
+        </w:rPr>
+        <w:t>”</w:t>
+      </w:r>
+      <w:r>
+        <w:rPr>
+          <w:rFonts w:ascii="Arial" w:hAnsi="Arial" w:cs="Arial" w:hint="eastAsia"/>
+          <w:bCs/>
+          <w:sz w:val="24"/>
+          <w:szCs w:val="24"/>
+        </w:rPr>
+        <w:t xml:space="preserve"> are usually near center. </w:t>
+      </w:r>
+      <w:proofErr w:type="gramStart"/>
+      <w:r>
+        <w:rPr>
+          <w:rFonts w:ascii="Arial" w:hAnsi="Arial" w:cs="Arial" w:hint="eastAsia"/>
+          <w:bCs/>
+          <w:sz w:val="24"/>
+          <w:szCs w:val="24"/>
+        </w:rPr>
+        <w:t>So</w:t>
+      </w:r>
+      <w:proofErr w:type="gramEnd"/>
+      <w:r>
+        <w:rPr>
+          <w:rFonts w:ascii="Arial" w:hAnsi="Arial" w:cs="Arial" w:hint="eastAsia"/>
+          <w:bCs/>
+          <w:sz w:val="24"/>
+          <w:szCs w:val="24"/>
+        </w:rPr>
+        <w:t xml:space="preserve"> when we start assigning colors to the neighbors of the source node, the empty cells, which are the values in our formulation, will give less constraints if they are located next to the wall. It is basically a Least Constraining Assignment Heuristic, but in a preliminary way.</w:t>
+      </w:r>
+    </w:p>
+    <w:p>
+      <w:pPr>
+        <w:pStyle w:val="BodyA"/>
+        <w:shd w:val="clear" w:color="auto" w:fill="FFFFFF"/>
+        <w:spacing w:line="276" w:lineRule="auto"/>
+        <w:rPr>
+          <w:rFonts w:ascii="Arial" w:hAnsi="Arial" w:cs="Arial"/>
+          <w:bCs/>
+          <w:sz w:val="24"/>
+          <w:szCs w:val="24"/>
+        </w:rPr>
+      </w:pPr>
       <w:r>
         <w:rPr>
           <w:rFonts w:ascii="Arial" w:hAnsi="Arial" w:cs="Arial" w:hint="eastAsia"/>
@@ -2004,212 +2378,6 @@
           <w:szCs w:val="24"/>
         </w:rPr>
         <w:lastRenderedPageBreak/>
-        <w:t xml:space="preserve">other source node in the same pair will be in the list called </w:t>
-      </w:r>
-      <w:r>
-        <w:rPr>
-          <w:rFonts w:ascii="Arial" w:hAnsi="Arial" w:cs="Arial"/>
-          <w:bCs/>
-          <w:sz w:val="24"/>
-          <w:szCs w:val="24"/>
-        </w:rPr>
-        <w:t>“</w:t>
-      </w:r>
-      <w:r>
-        <w:rPr>
-          <w:rFonts w:ascii="Arial" w:hAnsi="Arial" w:cs="Arial" w:hint="eastAsia"/>
-          <w:bCs/>
-          <w:sz w:val="24"/>
-          <w:szCs w:val="24"/>
-        </w:rPr>
-        <w:t>sourceB</w:t>
-      </w:r>
-      <w:r>
-        <w:rPr>
-          <w:rFonts w:ascii="Arial" w:hAnsi="Arial" w:cs="Arial"/>
-          <w:bCs/>
-          <w:sz w:val="24"/>
-          <w:szCs w:val="24"/>
-        </w:rPr>
-        <w:t>”</w:t>
-      </w:r>
-      <w:r>
-        <w:rPr>
-          <w:rFonts w:ascii="Arial" w:hAnsi="Arial" w:cs="Arial" w:hint="eastAsia"/>
-          <w:bCs/>
-          <w:sz w:val="24"/>
-          <w:szCs w:val="24"/>
-        </w:rPr>
-        <w:t xml:space="preserve">. Then we choose which color we want to use to fill in the cells with the order in </w:t>
-      </w:r>
-      <w:r>
-        <w:rPr>
-          <w:rFonts w:ascii="Arial" w:hAnsi="Arial" w:cs="Arial"/>
-          <w:bCs/>
-          <w:sz w:val="24"/>
-          <w:szCs w:val="24"/>
-        </w:rPr>
-        <w:t>“</w:t>
-      </w:r>
-      <w:r>
-        <w:rPr>
-          <w:rFonts w:ascii="Arial" w:hAnsi="Arial" w:cs="Arial" w:hint="eastAsia"/>
-          <w:bCs/>
-          <w:sz w:val="24"/>
-          <w:szCs w:val="24"/>
-        </w:rPr>
-        <w:t>sourceA</w:t>
-      </w:r>
-      <w:r>
-        <w:rPr>
-          <w:rFonts w:ascii="Arial" w:hAnsi="Arial" w:cs="Arial"/>
-          <w:bCs/>
-          <w:sz w:val="24"/>
-          <w:szCs w:val="24"/>
-        </w:rPr>
-        <w:t>”</w:t>
-      </w:r>
-      <w:r>
-        <w:rPr>
-          <w:rFonts w:ascii="Arial" w:hAnsi="Arial" w:cs="Arial" w:hint="eastAsia"/>
-          <w:bCs/>
-          <w:sz w:val="24"/>
-          <w:szCs w:val="24"/>
-        </w:rPr>
-        <w:t>.</w:t>
-      </w:r>
-      <w:r>
-        <w:rPr>
-          <w:rFonts w:ascii="Arial" w:hAnsi="Arial" w:cs="Arial" w:hint="eastAsia"/>
-          <w:bCs/>
-          <w:sz w:val="24"/>
-          <w:szCs w:val="24"/>
-        </w:rPr>
-        <w:t xml:space="preserve"> The order works well because the source cells on the relatively front positions </w:t>
-      </w:r>
-      <w:proofErr w:type="gramStart"/>
-      <w:r>
-        <w:rPr>
-          <w:rFonts w:ascii="Arial" w:hAnsi="Arial" w:cs="Arial" w:hint="eastAsia"/>
-          <w:bCs/>
-          <w:sz w:val="24"/>
-          <w:szCs w:val="24"/>
-        </w:rPr>
-        <w:t xml:space="preserve">of </w:t>
-      </w:r>
-      <w:r>
-        <w:rPr>
-          <w:rFonts w:ascii="Arial" w:hAnsi="Arial" w:cs="Arial"/>
-          <w:bCs/>
-          <w:sz w:val="24"/>
-          <w:szCs w:val="24"/>
-        </w:rPr>
-        <w:t>”</w:t>
-      </w:r>
-      <w:r>
-        <w:rPr>
-          <w:rFonts w:ascii="Arial" w:hAnsi="Arial" w:cs="Arial" w:hint="eastAsia"/>
-          <w:bCs/>
-          <w:sz w:val="24"/>
-          <w:szCs w:val="24"/>
-        </w:rPr>
-        <w:t>sourceA</w:t>
-      </w:r>
-      <w:proofErr w:type="gramEnd"/>
-      <w:r>
-        <w:rPr>
-          <w:rFonts w:ascii="Arial" w:hAnsi="Arial" w:cs="Arial"/>
-          <w:bCs/>
-          <w:sz w:val="24"/>
-          <w:szCs w:val="24"/>
-        </w:rPr>
-        <w:t>”</w:t>
-      </w:r>
-      <w:r>
-        <w:rPr>
-          <w:rFonts w:ascii="Arial" w:hAnsi="Arial" w:cs="Arial" w:hint="eastAsia"/>
-          <w:bCs/>
-          <w:sz w:val="24"/>
-          <w:szCs w:val="24"/>
-        </w:rPr>
-        <w:t xml:space="preserve"> tend to be closer to the corner or closer to the wall, while the cells at the end of </w:t>
-      </w:r>
-      <w:r>
-        <w:rPr>
-          <w:rFonts w:ascii="Arial" w:hAnsi="Arial" w:cs="Arial"/>
-          <w:bCs/>
-          <w:sz w:val="24"/>
-          <w:szCs w:val="24"/>
-        </w:rPr>
-        <w:t>“</w:t>
-      </w:r>
-      <w:r>
-        <w:rPr>
-          <w:rFonts w:ascii="Arial" w:hAnsi="Arial" w:cs="Arial" w:hint="eastAsia"/>
-          <w:bCs/>
-          <w:sz w:val="24"/>
-          <w:szCs w:val="24"/>
-        </w:rPr>
-        <w:t>sourceA</w:t>
-      </w:r>
-      <w:r>
-        <w:rPr>
-          <w:rFonts w:ascii="Arial" w:hAnsi="Arial" w:cs="Arial"/>
-          <w:bCs/>
-          <w:sz w:val="24"/>
-          <w:szCs w:val="24"/>
-        </w:rPr>
-        <w:t>”</w:t>
-      </w:r>
-      <w:r>
-        <w:rPr>
-          <w:rFonts w:ascii="Arial" w:hAnsi="Arial" w:cs="Arial" w:hint="eastAsia"/>
-          <w:bCs/>
-          <w:sz w:val="24"/>
-          <w:szCs w:val="24"/>
-        </w:rPr>
-        <w:t xml:space="preserve"> are usually near center. </w:t>
-      </w:r>
-      <w:proofErr w:type="gramStart"/>
-      <w:r>
-        <w:rPr>
-          <w:rFonts w:ascii="Arial" w:hAnsi="Arial" w:cs="Arial" w:hint="eastAsia"/>
-          <w:bCs/>
-          <w:sz w:val="24"/>
-          <w:szCs w:val="24"/>
-        </w:rPr>
-        <w:t>So</w:t>
-      </w:r>
-      <w:proofErr w:type="gramEnd"/>
-      <w:r>
-        <w:rPr>
-          <w:rFonts w:ascii="Arial" w:hAnsi="Arial" w:cs="Arial" w:hint="eastAsia"/>
-          <w:bCs/>
-          <w:sz w:val="24"/>
-          <w:szCs w:val="24"/>
-        </w:rPr>
-        <w:t xml:space="preserve"> when we start assigning colors to the neighbors of the source node, the empty cells, which are the values in our formulation, will give less constraints if they are located next to the wall. It is basically a Least Constraining Assignment Heuristic, but in a preliminary way.</w:t>
-      </w:r>
-    </w:p>
-    <w:p>
-      <w:pPr>
-        <w:pStyle w:val="BodyA"/>
-        <w:shd w:val="clear" w:color="auto" w:fill="FFFFFF"/>
-        <w:spacing w:line="276" w:lineRule="auto"/>
-        <w:rPr>
-          <w:rFonts w:ascii="Arial" w:hAnsi="Arial" w:cs="Arial"/>
-          <w:bCs/>
-          <w:sz w:val="24"/>
-          <w:szCs w:val="24"/>
-        </w:rPr>
-      </w:pPr>
-      <w:r>
-        <w:rPr>
-          <w:rFonts w:ascii="Arial" w:hAnsi="Arial" w:cs="Arial" w:hint="eastAsia"/>
-          <w:bCs/>
-          <w:sz w:val="24"/>
-          <w:szCs w:val="24"/>
-        </w:rPr>
         <w:tab/>
         <w:t>What</w:t>
       </w:r>
@@ -2327,7 +2495,6 @@
       </w:pPr>
       <w:r>
         <w:rPr>
-          <w:rFonts w:hint="eastAsia"/>
           <w:b/>
           <w:bCs/>
           <w:noProof/>
@@ -2335,10 +2502,10 @@
           <w:szCs w:val="36"/>
         </w:rPr>
         <w:drawing>
-          <wp:inline distT="0" distB="0" distL="0" distR="0" wp14:anchorId="574CAAD0" wp14:editId="3341D989">
-            <wp:extent cx="5938520" cy="318770"/>
-            <wp:effectExtent l="0" t="0" r="5080" b="11430"/>
-            <wp:docPr id="14" name="Picture 14" descr="../../../../Desktop/77smart.png"/>
+          <wp:inline distT="0" distB="0" distL="0" distR="0" wp14:anchorId="12D46775" wp14:editId="16D6296B">
+            <wp:extent cx="3267075" cy="1983105"/>
+            <wp:effectExtent l="0" t="0" r="9525" b="0"/>
+            <wp:docPr id="21" name="Picture 21" descr="77smart.png"/>
             <wp:cNvGraphicFramePr>
               <a:graphicFrameLocks xmlns:a="http://schemas.openxmlformats.org/drawingml/2006/main" noChangeAspect="1"/>
             </wp:cNvGraphicFramePr>
@@ -2346,7 +2513,7 @@
               <a:graphicData uri="http://schemas.openxmlformats.org/drawingml/2006/picture">
                 <pic:pic xmlns:pic="http://schemas.openxmlformats.org/drawingml/2006/picture">
                   <pic:nvPicPr>
-                    <pic:cNvPr id="0" name="Picture 6" descr="../../../../Desktop/77smart.png"/>
+                    <pic:cNvPr id="0" name="Picture 5" descr="77smart.png"/>
                     <pic:cNvPicPr>
                       <a:picLocks noChangeAspect="1" noChangeArrowheads="1"/>
                     </pic:cNvPicPr>
@@ -2367,7 +2534,7 @@
                   <pic:spPr bwMode="auto">
                     <a:xfrm>
                       <a:off x="0" y="0"/>
-                      <a:ext cx="5938520" cy="318770"/>
+                      <a:ext cx="3267075" cy="1983105"/>
                     </a:xfrm>
                     <a:prstGeom prst="rect">
                       <a:avLst/>
@@ -2417,7 +2584,25 @@
           <w:sz w:val="24"/>
           <w:szCs w:val="24"/>
         </w:rPr>
-        <w:t xml:space="preserve">Only 2030 nodes were expanded, around one-tenth of the dumb case, and 0.8377 second was taken, way faster than 5 seconds in the dumb case. </w:t>
+        <w:t xml:space="preserve">Only 2030 nodes were expanded, around one-tenth of the dumb case, and </w:t>
+      </w:r>
+      <w:r>
+        <w:rPr>
+          <w:rFonts w:ascii="Arial" w:hAnsi="Arial" w:cs="Arial" w:hint="eastAsia"/>
+          <w:bCs/>
+          <w:sz w:val="24"/>
+          <w:szCs w:val="24"/>
+        </w:rPr>
+        <w:t>1.2097</w:t>
+      </w:r>
+      <w:r>
+        <w:rPr>
+          <w:rFonts w:ascii="Arial" w:hAnsi="Arial" w:cs="Arial" w:hint="eastAsia"/>
+          <w:bCs/>
+          <w:sz w:val="24"/>
+          <w:szCs w:val="24"/>
+        </w:rPr>
+        <w:t xml:space="preserve"> second was taken, way faster than 5 seconds in the dumb case. </w:t>
       </w:r>
     </w:p>
     <w:p>
@@ -2470,19 +2655,33 @@
           <w:szCs w:val="24"/>
         </w:rPr>
       </w:pPr>
-      <w:r>
-        <w:rPr>
-          <w:rFonts w:ascii="Arial" w:hAnsi="Arial" w:cs="Arial" w:hint="eastAsia"/>
+    </w:p>
+    <w:p>
+      <w:pPr>
+        <w:pStyle w:val="BodyA"/>
+        <w:shd w:val="clear" w:color="auto" w:fill="FFFFFF"/>
+        <w:spacing w:line="276" w:lineRule="auto"/>
+        <w:ind w:firstLine="720"/>
+        <w:rPr>
+          <w:rFonts w:ascii="Arial" w:hAnsi="Arial" w:cs="Arial"/>
+          <w:bCs/>
+          <w:sz w:val="24"/>
+          <w:szCs w:val="24"/>
+        </w:rPr>
+      </w:pPr>
+      <w:r>
+        <w:rPr>
+          <w:rFonts w:ascii="Arial" w:hAnsi="Arial" w:cs="Arial"/>
           <w:bCs/>
           <w:noProof/>
           <w:sz w:val="24"/>
           <w:szCs w:val="24"/>
         </w:rPr>
         <w:drawing>
-          <wp:inline distT="0" distB="0" distL="0" distR="0" wp14:anchorId="00432CCC" wp14:editId="2C1A4149">
-            <wp:extent cx="5928360" cy="307975"/>
-            <wp:effectExtent l="0" t="0" r="0" b="0"/>
-            <wp:docPr id="16" name="Picture 16" descr="../../../../Desktop/88smart.png"/>
+          <wp:inline distT="0" distB="0" distL="0" distR="0" wp14:anchorId="6B252656" wp14:editId="1AEEB4F3">
+            <wp:extent cx="3832225" cy="2239645"/>
+            <wp:effectExtent l="0" t="0" r="3175" b="0"/>
+            <wp:docPr id="20" name="Picture 20" descr="88smart.png"/>
             <wp:cNvGraphicFramePr>
               <a:graphicFrameLocks xmlns:a="http://schemas.openxmlformats.org/drawingml/2006/main" noChangeAspect="1"/>
             </wp:cNvGraphicFramePr>
@@ -2490,7 +2689,7 @@
               <a:graphicData uri="http://schemas.openxmlformats.org/drawingml/2006/picture">
                 <pic:pic xmlns:pic="http://schemas.openxmlformats.org/drawingml/2006/picture">
                   <pic:nvPicPr>
-                    <pic:cNvPr id="0" name="Picture 8" descr="../../../../Desktop/88smart.png"/>
+                    <pic:cNvPr id="0" name="Picture 4" descr="88smart.png"/>
                     <pic:cNvPicPr>
                       <a:picLocks noChangeAspect="1" noChangeArrowheads="1"/>
                     </pic:cNvPicPr>
@@ -2511,7 +2710,7 @@
                   <pic:spPr bwMode="auto">
                     <a:xfrm>
                       <a:off x="0" y="0"/>
-                      <a:ext cx="5928360" cy="307975"/>
+                      <a:ext cx="3832225" cy="2239645"/>
                     </a:xfrm>
                     <a:prstGeom prst="rect">
                       <a:avLst/>
@@ -2535,19 +2734,137 @@
         <w:spacing w:line="276" w:lineRule="auto"/>
         <w:ind w:firstLine="720"/>
         <w:rPr>
+          <w:rFonts w:ascii="Arial" w:hAnsi="Arial" w:cs="Arial" w:hint="eastAsia"/>
+          <w:bCs/>
+          <w:sz w:val="24"/>
+          <w:szCs w:val="24"/>
+        </w:rPr>
+      </w:pPr>
+      <w:r>
+        <w:rPr>
+          <w:rFonts w:ascii="Arial" w:hAnsi="Arial" w:cs="Arial" w:hint="eastAsia"/>
+          <w:bCs/>
+          <w:sz w:val="24"/>
+          <w:szCs w:val="24"/>
+        </w:rPr>
+        <w:t>Only 2621</w:t>
+      </w:r>
+      <w:r>
+        <w:rPr>
+          <w:rFonts w:ascii="Arial" w:hAnsi="Arial" w:cs="Arial" w:hint="eastAsia"/>
+          <w:bCs/>
+          <w:sz w:val="24"/>
+          <w:szCs w:val="24"/>
+        </w:rPr>
+        <w:t xml:space="preserve"> nodes were expanded, around 1/420 of the dumb case, and </w:t>
+      </w:r>
+      <w:r>
+        <w:rPr>
+          <w:rFonts w:ascii="Arial" w:hAnsi="Arial" w:cs="Arial" w:hint="eastAsia"/>
+          <w:bCs/>
+          <w:sz w:val="24"/>
+          <w:szCs w:val="24"/>
+        </w:rPr>
+        <w:t>1.</w:t>
+      </w:r>
+      <w:r>
+        <w:rPr>
+          <w:rFonts w:ascii="Arial" w:hAnsi="Arial" w:cs="Arial" w:hint="eastAsia"/>
+          <w:bCs/>
+          <w:sz w:val="24"/>
+          <w:szCs w:val="24"/>
+        </w:rPr>
+        <w:t>0458</w:t>
+      </w:r>
+      <w:r>
+        <w:rPr>
+          <w:rFonts w:ascii="Arial" w:hAnsi="Arial" w:cs="Arial" w:hint="eastAsia"/>
+          <w:bCs/>
+          <w:sz w:val="24"/>
+          <w:szCs w:val="24"/>
+        </w:rPr>
+        <w:t xml:space="preserve"> second was taken, </w:t>
+      </w:r>
+      <w:r>
+        <w:rPr>
+          <w:rFonts w:ascii="Arial" w:hAnsi="Arial" w:cs="Arial" w:hint="eastAsia"/>
+          <w:bCs/>
+          <w:sz w:val="24"/>
+          <w:szCs w:val="24"/>
+        </w:rPr>
+        <w:t>around 1/100 of</w:t>
+      </w:r>
+      <w:r>
+        <w:rPr>
+          <w:rFonts w:ascii="Arial" w:hAnsi="Arial" w:cs="Arial" w:hint="eastAsia"/>
+          <w:bCs/>
+          <w:sz w:val="24"/>
+          <w:szCs w:val="24"/>
+        </w:rPr>
+        <w:t xml:space="preserve"> the dumb case. </w:t>
+      </w:r>
+    </w:p>
+    <w:p>
+      <w:pPr>
+        <w:pStyle w:val="BodyA"/>
+        <w:shd w:val="clear" w:color="auto" w:fill="FFFFFF"/>
+        <w:spacing w:line="276" w:lineRule="auto"/>
+        <w:ind w:firstLine="720"/>
+        <w:rPr>
+          <w:rFonts w:ascii="Arial" w:hAnsi="Arial" w:cs="Arial" w:hint="eastAsia"/>
+          <w:bCs/>
+          <w:sz w:val="24"/>
+          <w:szCs w:val="24"/>
+        </w:rPr>
+      </w:pPr>
+    </w:p>
+    <w:p>
+      <w:pPr>
+        <w:pStyle w:val="BodyA"/>
+        <w:shd w:val="clear" w:color="auto" w:fill="FFFFFF"/>
+        <w:spacing w:line="276" w:lineRule="auto"/>
+        <w:ind w:firstLine="720"/>
+        <w:rPr>
           <w:rFonts w:ascii="Arial" w:hAnsi="Arial" w:cs="Arial"/>
           <w:bCs/>
           <w:sz w:val="24"/>
           <w:szCs w:val="24"/>
         </w:rPr>
       </w:pPr>
-    </w:p>
-    <w:p>
-      <w:pPr>
-        <w:pStyle w:val="BodyA"/>
-        <w:shd w:val="clear" w:color="auto" w:fill="FFFFFF"/>
-        <w:spacing w:line="276" w:lineRule="auto"/>
-        <w:ind w:firstLine="720"/>
+      <w:r>
+        <w:rPr>
+          <w:rFonts w:ascii="Arial" w:hAnsi="Arial" w:cs="Arial" w:hint="eastAsia"/>
+          <w:bCs/>
+          <w:sz w:val="24"/>
+          <w:szCs w:val="24"/>
+        </w:rPr>
+        <w:lastRenderedPageBreak/>
+        <w:t xml:space="preserve">9*9 can </w:t>
+      </w:r>
+      <w:r>
+        <w:rPr>
+          <w:rFonts w:ascii="Arial" w:hAnsi="Arial" w:cs="Arial" w:hint="eastAsia"/>
+          <w:bCs/>
+          <w:sz w:val="24"/>
+          <w:szCs w:val="24"/>
+        </w:rPr>
+        <w:t xml:space="preserve">also </w:t>
+      </w:r>
+      <w:r>
+        <w:rPr>
+          <w:rFonts w:ascii="Arial" w:hAnsi="Arial" w:cs="Arial" w:hint="eastAsia"/>
+          <w:bCs/>
+          <w:sz w:val="24"/>
+          <w:szCs w:val="24"/>
+        </w:rPr>
+        <w:t>be solved fairly quickly this way.</w:t>
+      </w:r>
+    </w:p>
+    <w:p>
+      <w:pPr>
+        <w:pStyle w:val="BodyA"/>
+        <w:shd w:val="clear" w:color="auto" w:fill="FFFFFF"/>
+        <w:spacing w:line="276" w:lineRule="auto"/>
         <w:rPr>
           <w:rFonts w:ascii="Arial" w:hAnsi="Arial" w:cs="Arial"/>
           <w:bCs/>
@@ -2557,139 +2874,17 @@
       </w:pPr>
       <w:r>
         <w:rPr>
-          <w:rFonts w:ascii="Arial" w:hAnsi="Arial" w:cs="Arial" w:hint="eastAsia"/>
-          <w:bCs/>
-          <w:sz w:val="24"/>
-          <w:szCs w:val="24"/>
-        </w:rPr>
-        <w:t>Only 2621</w:t>
-      </w:r>
-      <w:r>
-        <w:rPr>
-          <w:rFonts w:ascii="Arial" w:hAnsi="Arial" w:cs="Arial" w:hint="eastAsia"/>
-          <w:bCs/>
-          <w:sz w:val="24"/>
-          <w:szCs w:val="24"/>
-        </w:rPr>
-        <w:t xml:space="preserve"> nodes were expanded, around 1/420 of the dumb case, and </w:t>
-      </w:r>
-      <w:r>
-        <w:rPr>
-          <w:rFonts w:ascii="Arial" w:hAnsi="Arial" w:cs="Arial" w:hint="eastAsia"/>
-          <w:bCs/>
-          <w:sz w:val="24"/>
-          <w:szCs w:val="24"/>
-        </w:rPr>
-        <w:t>1.6564</w:t>
-      </w:r>
-      <w:r>
-        <w:rPr>
-          <w:rFonts w:ascii="Arial" w:hAnsi="Arial" w:cs="Arial" w:hint="eastAsia"/>
-          <w:bCs/>
-          <w:sz w:val="24"/>
-          <w:szCs w:val="24"/>
-        </w:rPr>
-        <w:t xml:space="preserve"> second was taken, </w:t>
-      </w:r>
-      <w:r>
-        <w:rPr>
-          <w:rFonts w:ascii="Arial" w:hAnsi="Arial" w:cs="Arial" w:hint="eastAsia"/>
-          <w:bCs/>
-          <w:sz w:val="24"/>
-          <w:szCs w:val="24"/>
-        </w:rPr>
-        <w:t>around 1/100 of</w:t>
-      </w:r>
-      <w:r>
-        <w:rPr>
-          <w:rFonts w:ascii="Arial" w:hAnsi="Arial" w:cs="Arial" w:hint="eastAsia"/>
-          <w:bCs/>
-          <w:sz w:val="24"/>
-          <w:szCs w:val="24"/>
-        </w:rPr>
-        <w:t xml:space="preserve"> the dumb case. </w:t>
-      </w:r>
-    </w:p>
-    <w:p>
-      <w:pPr>
-        <w:pStyle w:val="BodyA"/>
-        <w:shd w:val="clear" w:color="auto" w:fill="FFFFFF"/>
-        <w:spacing w:line="276" w:lineRule="auto"/>
-        <w:ind w:firstLine="720"/>
-        <w:rPr>
           <w:rFonts w:ascii="Arial" w:hAnsi="Arial" w:cs="Arial"/>
           <w:bCs/>
-          <w:sz w:val="24"/>
-          <w:szCs w:val="24"/>
-        </w:rPr>
-      </w:pPr>
-    </w:p>
-    <w:p>
-      <w:pPr>
-        <w:pStyle w:val="BodyA"/>
-        <w:shd w:val="clear" w:color="auto" w:fill="FFFFFF"/>
-        <w:spacing w:line="276" w:lineRule="auto"/>
-        <w:ind w:firstLine="720"/>
-        <w:rPr>
-          <w:rFonts w:ascii="Arial" w:hAnsi="Arial" w:cs="Arial"/>
-          <w:bCs/>
-          <w:sz w:val="24"/>
-          <w:szCs w:val="24"/>
-        </w:rPr>
-      </w:pPr>
-      <w:r>
-        <w:rPr>
-          <w:rFonts w:ascii="Arial" w:hAnsi="Arial" w:cs="Arial" w:hint="eastAsia"/>
-          <w:bCs/>
-          <w:sz w:val="24"/>
-          <w:szCs w:val="24"/>
-        </w:rPr>
-        <w:t xml:space="preserve">9*9 can </w:t>
-      </w:r>
-      <w:r>
-        <w:rPr>
-          <w:rFonts w:ascii="Arial" w:hAnsi="Arial" w:cs="Arial" w:hint="eastAsia"/>
-          <w:bCs/>
-          <w:sz w:val="24"/>
-          <w:szCs w:val="24"/>
-        </w:rPr>
-        <w:t xml:space="preserve">also </w:t>
-      </w:r>
-      <w:r>
-        <w:rPr>
-          <w:rFonts w:ascii="Arial" w:hAnsi="Arial" w:cs="Arial" w:hint="eastAsia"/>
-          <w:bCs/>
-          <w:sz w:val="24"/>
-          <w:szCs w:val="24"/>
-        </w:rPr>
-        <w:t>be solved fairly quickly this way.</w:t>
-      </w:r>
-    </w:p>
-    <w:p>
-      <w:pPr>
-        <w:pStyle w:val="BodyA"/>
-        <w:shd w:val="clear" w:color="auto" w:fill="FFFFFF"/>
-        <w:spacing w:line="276" w:lineRule="auto"/>
-        <w:rPr>
-          <w:rFonts w:ascii="Arial" w:hAnsi="Arial" w:cs="Arial"/>
-          <w:bCs/>
-          <w:sz w:val="24"/>
-          <w:szCs w:val="24"/>
-        </w:rPr>
-      </w:pPr>
-      <w:r>
-        <w:rPr>
-          <w:rFonts w:ascii="Arial" w:hAnsi="Arial" w:cs="Arial" w:hint="eastAsia"/>
-          <w:bCs/>
           <w:noProof/>
           <w:sz w:val="24"/>
           <w:szCs w:val="24"/>
         </w:rPr>
         <w:drawing>
-          <wp:inline distT="0" distB="0" distL="0" distR="0" wp14:anchorId="064769B0" wp14:editId="7CAE3078">
-            <wp:extent cx="5928360" cy="472440"/>
-            <wp:effectExtent l="0" t="0" r="0" b="10160"/>
-            <wp:docPr id="15" name="Picture 15" descr="../../../../Desktop/9*9%20smart.pn"/>
+          <wp:inline distT="0" distB="0" distL="0" distR="0" wp14:anchorId="6036935D" wp14:editId="76C95D90">
+            <wp:extent cx="4315460" cy="2352675"/>
+            <wp:effectExtent l="0" t="0" r="2540" b="9525"/>
+            <wp:docPr id="19" name="Picture 19" descr="99smart.png"/>
             <wp:cNvGraphicFramePr>
               <a:graphicFrameLocks xmlns:a="http://schemas.openxmlformats.org/drawingml/2006/main" noChangeAspect="1"/>
             </wp:cNvGraphicFramePr>
@@ -2697,7 +2892,7 @@
               <a:graphicData uri="http://schemas.openxmlformats.org/drawingml/2006/picture">
                 <pic:pic xmlns:pic="http://schemas.openxmlformats.org/drawingml/2006/picture">
                   <pic:nvPicPr>
-                    <pic:cNvPr id="0" name="Picture 7" descr="../../../../Desktop/9*9%20smart.pn"/>
+                    <pic:cNvPr id="0" name="Picture 3" descr="99smart.png"/>
                     <pic:cNvPicPr>
                       <a:picLocks noChangeAspect="1" noChangeArrowheads="1"/>
                     </pic:cNvPicPr>
@@ -2718,7 +2913,7 @@
                   <pic:spPr bwMode="auto">
                     <a:xfrm>
                       <a:off x="0" y="0"/>
-                      <a:ext cx="5928360" cy="472440"/>
+                      <a:ext cx="4315460" cy="2352675"/>
                     </a:xfrm>
                     <a:prstGeom prst="rect">
                       <a:avLst/>
@@ -2755,16 +2950,61 @@
           <w:sz w:val="24"/>
           <w:szCs w:val="24"/>
         </w:rPr>
-        <w:t xml:space="preserve">Only 89 nodes were expanded, and 2.25359 seconds was taken. </w:t>
-      </w:r>
-      <w:r>
-        <w:rPr>
-          <w:rFonts w:ascii="Arial" w:hAnsi="Arial" w:cs="Arial" w:hint="eastAsia"/>
-          <w:bCs/>
-          <w:sz w:val="24"/>
-          <w:szCs w:val="24"/>
-        </w:rPr>
-        <w:t xml:space="preserve">It is interesting to notice that, the number of expanded nodes is extremely small, even less than that in smaller puzzles, but it actually took much longer to solve the puzzle. </w:t>
+        <w:t xml:space="preserve">Only </w:t>
+      </w:r>
+      <w:r>
+        <w:rPr>
+          <w:rFonts w:ascii="Arial" w:hAnsi="Arial" w:cs="Arial" w:hint="eastAsia"/>
+          <w:bCs/>
+          <w:sz w:val="24"/>
+          <w:szCs w:val="24"/>
+        </w:rPr>
+        <w:t>22432</w:t>
+      </w:r>
+      <w:r>
+        <w:rPr>
+          <w:rFonts w:ascii="Arial" w:hAnsi="Arial" w:cs="Arial" w:hint="eastAsia"/>
+          <w:bCs/>
+          <w:sz w:val="24"/>
+          <w:szCs w:val="24"/>
+        </w:rPr>
+        <w:t xml:space="preserve"> nodes were expanded, and </w:t>
+      </w:r>
+      <w:r>
+        <w:rPr>
+          <w:rFonts w:ascii="Arial" w:hAnsi="Arial" w:cs="Arial" w:hint="eastAsia"/>
+          <w:bCs/>
+          <w:sz w:val="24"/>
+          <w:szCs w:val="24"/>
+        </w:rPr>
+        <w:t>25.5797</w:t>
+      </w:r>
+      <w:r>
+        <w:rPr>
+          <w:rFonts w:ascii="Arial" w:hAnsi="Arial" w:cs="Arial" w:hint="eastAsia"/>
+          <w:bCs/>
+          <w:sz w:val="24"/>
+          <w:szCs w:val="24"/>
+        </w:rPr>
+        <w:t xml:space="preserve"> seconds was taken. </w:t>
+      </w:r>
+      <w:r>
+        <w:rPr>
+          <w:rFonts w:ascii="Arial" w:hAnsi="Arial" w:cs="Arial" w:hint="eastAsia"/>
+          <w:bCs/>
+          <w:sz w:val="24"/>
+          <w:szCs w:val="24"/>
+        </w:rPr>
+        <w:t xml:space="preserve">It is interesting to notice that, </w:t>
+      </w:r>
+      <w:r>
+        <w:rPr>
+          <w:rFonts w:ascii="Arial" w:hAnsi="Arial" w:cs="Arial" w:hint="eastAsia"/>
+          <w:bCs/>
+          <w:sz w:val="24"/>
+          <w:szCs w:val="24"/>
+        </w:rPr>
+        <w:t xml:space="preserve">even when </w:t>
       </w:r>
       <w:r>
         <w:rPr>
@@ -2773,35 +3013,48 @@
           <w:sz w:val="24"/>
           <w:szCs w:val="24"/>
         </w:rPr>
-        <w:t>T</w:t>
-      </w:r>
-      <w:r>
-        <w:rPr>
-          <w:rFonts w:ascii="Arial" w:hAnsi="Arial" w:cs="Arial" w:hint="eastAsia"/>
-          <w:bCs/>
-          <w:sz w:val="24"/>
-          <w:szCs w:val="24"/>
-        </w:rPr>
-        <w:t xml:space="preserve">hat is because </w:t>
-      </w:r>
-      <w:r>
+        <w:t>the</w:t>
+      </w:r>
+      <w:r>
+        <w:rPr>
+          <w:rFonts w:ascii="Arial" w:hAnsi="Arial" w:cs="Arial" w:hint="eastAsia"/>
+          <w:bCs/>
+          <w:sz w:val="24"/>
+          <w:szCs w:val="24"/>
+        </w:rPr>
+        <w:t xml:space="preserve"> forward checking is very effective in this special test, a lot of BFS needs to be done to prune the unnecessary braches, for a larger puzzle, </w:t>
+      </w:r>
+      <w:r>
+        <w:rPr>
+          <w:rFonts w:ascii="Arial" w:hAnsi="Arial" w:cs="Arial" w:hint="eastAsia"/>
+          <w:bCs/>
+          <w:sz w:val="24"/>
+          <w:szCs w:val="24"/>
+        </w:rPr>
+        <w:t xml:space="preserve">so </w:t>
+      </w:r>
+      <w:r>
+        <w:rPr>
+          <w:rFonts w:ascii="Arial" w:hAnsi="Arial" w:cs="Arial" w:hint="eastAsia"/>
+          <w:bCs/>
+          <w:sz w:val="24"/>
+          <w:szCs w:val="24"/>
+        </w:rPr>
+        <w:t>the time taken is longer.</w:t>
+      </w:r>
+    </w:p>
+    <w:p>
+      <w:pPr>
+        <w:pStyle w:val="BodyA"/>
+        <w:shd w:val="clear" w:color="auto" w:fill="FFFFFF"/>
+        <w:spacing w:line="276" w:lineRule="auto"/>
         <w:rPr>
           <w:rFonts w:ascii="Arial" w:hAnsi="Arial" w:cs="Arial"/>
           <w:bCs/>
           <w:sz w:val="24"/>
           <w:szCs w:val="24"/>
         </w:rPr>
-        <w:t>the</w:t>
-      </w:r>
-      <w:r>
-        <w:rPr>
-          <w:rFonts w:ascii="Arial" w:hAnsi="Arial" w:cs="Arial" w:hint="eastAsia"/>
-          <w:bCs/>
-          <w:sz w:val="24"/>
-          <w:szCs w:val="24"/>
-        </w:rPr>
-        <w:t xml:space="preserve"> forward checking is very effective in this special test, and because a lot of BFS needs to be done to prune the unnecessary braches, for a larger puzzle, the time taken is longer.</w:t>
-      </w:r>
+      </w:pPr>
     </w:p>
     <w:p>
       <w:pPr>
@@ -2821,6 +3074,7 @@
         <w:pStyle w:val="BodyA"/>
         <w:shd w:val="clear" w:color="auto" w:fill="FFFFFF"/>
         <w:spacing w:line="276" w:lineRule="auto"/>
+        <w:jc w:val="center"/>
         <w:rPr>
           <w:rFonts w:ascii="Arial" w:hAnsi="Arial" w:cs="Arial"/>
           <w:bCs/>
@@ -2828,20 +3082,6 @@
           <w:szCs w:val="24"/>
         </w:rPr>
       </w:pPr>
-    </w:p>
-    <w:p>
-      <w:pPr>
-        <w:pStyle w:val="BodyA"/>
-        <w:shd w:val="clear" w:color="auto" w:fill="FFFFFF"/>
-        <w:spacing w:line="276" w:lineRule="auto"/>
-        <w:jc w:val="center"/>
-        <w:rPr>
-          <w:rFonts w:ascii="Arial" w:hAnsi="Arial" w:cs="Arial"/>
-          <w:bCs/>
-          <w:sz w:val="24"/>
-          <w:szCs w:val="24"/>
-        </w:rPr>
-      </w:pPr>
       <w:r>
         <w:rPr>
           <w:rFonts w:ascii="Arial" w:hAnsi="Arial" w:cs="Arial" w:hint="eastAsia"/>
@@ -2850,6 +3090,7 @@
           <w:sz w:val="24"/>
           <w:szCs w:val="24"/>
         </w:rPr>
+        <w:lastRenderedPageBreak/>
         <w:drawing>
           <wp:inline distT="0" distB="0" distL="0" distR="0" wp14:anchorId="418659E3" wp14:editId="5A3341B0">
             <wp:extent cx="4335780" cy="4941570"/>
@@ -3130,6 +3371,41 @@
         <w:spacing w:line="276" w:lineRule="auto"/>
         <w:jc w:val="center"/>
         <w:rPr>
+          <w:rFonts w:ascii="Arial" w:hAnsi="Arial" w:cs="Arial" w:hint="eastAsia"/>
+          <w:b/>
+          <w:bCs/>
+          <w:sz w:val="24"/>
+          <w:szCs w:val="24"/>
+        </w:rPr>
+      </w:pPr>
+      <w:r>
+        <w:rPr>
+          <w:rFonts w:ascii="Arial" w:hAnsi="Arial" w:cs="Arial" w:hint="eastAsia"/>
+          <w:b/>
+          <w:bCs/>
+          <w:sz w:val="24"/>
+          <w:szCs w:val="24"/>
+        </w:rPr>
+        <w:t>Figure 5. Solution of</w:t>
+      </w:r>
+      <w:r>
+        <w:rPr>
+          <w:rFonts w:ascii="Arial" w:hAnsi="Arial" w:cs="Arial" w:hint="eastAsia"/>
+          <w:b/>
+          <w:bCs/>
+          <w:sz w:val="24"/>
+          <w:szCs w:val="24"/>
+        </w:rPr>
+        <w:t xml:space="preserve"> 10*10 Puzzle Case 1</w:t>
+      </w:r>
+    </w:p>
+    <w:p>
+      <w:pPr>
+        <w:pStyle w:val="BodyA"/>
+        <w:shd w:val="clear" w:color="auto" w:fill="FFFFFF"/>
+        <w:spacing w:line="276" w:lineRule="auto"/>
+        <w:jc w:val="center"/>
+        <w:rPr>
           <w:rFonts w:ascii="Arial" w:hAnsi="Arial" w:cs="Arial"/>
           <w:b/>
           <w:bCs/>
@@ -3137,26 +3413,6 @@
           <w:szCs w:val="24"/>
         </w:rPr>
       </w:pPr>
-      <w:r>
-        <w:rPr>
-          <w:rFonts w:ascii="Arial" w:hAnsi="Arial" w:cs="Arial" w:hint="eastAsia"/>
-          <w:b/>
-          <w:bCs/>
-          <w:sz w:val="24"/>
-          <w:szCs w:val="24"/>
-        </w:rPr>
-        <w:t>Figure 5. Solution of</w:t>
-      </w:r>
-      <w:r>
-        <w:rPr>
-          <w:rFonts w:ascii="Arial" w:hAnsi="Arial" w:cs="Arial" w:hint="eastAsia"/>
-          <w:b/>
-          <w:bCs/>
-          <w:sz w:val="24"/>
-          <w:szCs w:val="24"/>
-        </w:rPr>
-        <w:t xml:space="preserve"> 10*10 Puzzle Case 1</w:t>
-      </w:r>
     </w:p>
     <w:p>
       <w:pPr>
@@ -3291,7 +3547,6 @@
           <w:sz w:val="24"/>
           <w:szCs w:val="24"/>
         </w:rPr>
-        <w:lastRenderedPageBreak/>
         <w:t xml:space="preserve">In the </w:t>
       </w:r>
       <w:r>
@@ -3584,19 +3839,32 @@
         </w:rPr>
         <w:t>Using the smarter formulation to solve the first 10*10 puzzle, we have</w:t>
       </w:r>
-      <w:r>
-        <w:rPr>
-          <w:rFonts w:ascii="Arial" w:hAnsi="Arial" w:cs="Arial" w:hint="eastAsia"/>
+    </w:p>
+    <w:p>
+      <w:pPr>
+        <w:pStyle w:val="BodyA"/>
+        <w:shd w:val="clear" w:color="auto" w:fill="FFFFFF"/>
+        <w:spacing w:line="276" w:lineRule="auto"/>
+        <w:rPr>
+          <w:rFonts w:ascii="Arial" w:hAnsi="Arial" w:cs="Arial"/>
+          <w:bCs/>
+          <w:sz w:val="24"/>
+          <w:szCs w:val="24"/>
+        </w:rPr>
+      </w:pPr>
+      <w:r>
+        <w:rPr>
+          <w:rFonts w:ascii="Arial" w:hAnsi="Arial" w:cs="Arial"/>
           <w:bCs/>
           <w:noProof/>
           <w:sz w:val="24"/>
           <w:szCs w:val="24"/>
         </w:rPr>
         <w:drawing>
-          <wp:inline distT="0" distB="0" distL="0" distR="0" wp14:anchorId="03C85322" wp14:editId="3729FA2C">
-            <wp:extent cx="5938520" cy="462280"/>
-            <wp:effectExtent l="0" t="0" r="5080" b="0"/>
-            <wp:docPr id="17" name="Picture 17" descr="../../../../Desktop/10101Ecsmart.png"/>
+          <wp:inline distT="0" distB="0" distL="0" distR="0" wp14:anchorId="33FE155D" wp14:editId="3888A02D">
+            <wp:extent cx="4695190" cy="2599055"/>
+            <wp:effectExtent l="0" t="0" r="3810" b="0"/>
+            <wp:docPr id="6" name="Picture 6" descr="10101Ecsmart.png"/>
             <wp:cNvGraphicFramePr>
               <a:graphicFrameLocks xmlns:a="http://schemas.openxmlformats.org/drawingml/2006/main" noChangeAspect="1"/>
             </wp:cNvGraphicFramePr>
@@ -3604,7 +3872,7 @@
               <a:graphicData uri="http://schemas.openxmlformats.org/drawingml/2006/picture">
                 <pic:pic xmlns:pic="http://schemas.openxmlformats.org/drawingml/2006/picture">
                   <pic:nvPicPr>
-                    <pic:cNvPr id="0" name="Picture 9" descr="../../../../Desktop/10101Ecsmart.png"/>
+                    <pic:cNvPr id="0" name="Picture 1" descr="10101Ecsmart.png"/>
                     <pic:cNvPicPr>
                       <a:picLocks noChangeAspect="1" noChangeArrowheads="1"/>
                     </pic:cNvPicPr>
@@ -3625,7 +3893,7 @@
                   <pic:spPr bwMode="auto">
                     <a:xfrm>
                       <a:off x="0" y="0"/>
-                      <a:ext cx="5938520" cy="462280"/>
+                      <a:ext cx="4695190" cy="2599055"/>
                     </a:xfrm>
                     <a:prstGeom prst="rect">
                       <a:avLst/>
@@ -3647,6 +3915,7 @@
         <w:pStyle w:val="BodyA"/>
         <w:shd w:val="clear" w:color="auto" w:fill="FFFFFF"/>
         <w:spacing w:line="276" w:lineRule="auto"/>
+        <w:ind w:firstLine="720"/>
         <w:rPr>
           <w:rFonts w:ascii="Arial" w:hAnsi="Arial" w:cs="Arial"/>
           <w:bCs/>
@@ -3654,6 +3923,178 @@
           <w:szCs w:val="24"/>
         </w:rPr>
       </w:pPr>
+      <w:r>
+        <w:rPr>
+          <w:rFonts w:ascii="Arial" w:hAnsi="Arial" w:cs="Arial" w:hint="eastAsia"/>
+          <w:bCs/>
+          <w:sz w:val="24"/>
+          <w:szCs w:val="24"/>
+        </w:rPr>
+        <w:t xml:space="preserve">Amazingly, only 391 nodes were expanded, around 1/1086 of the </w:t>
+      </w:r>
+      <w:r>
+        <w:rPr>
+          <w:rFonts w:ascii="Arial" w:hAnsi="Arial" w:cs="Arial" w:hint="eastAsia"/>
+          <w:bCs/>
+          <w:sz w:val="24"/>
+          <w:szCs w:val="24"/>
+        </w:rPr>
+        <w:t>smart</w:t>
+      </w:r>
+      <w:r>
+        <w:rPr>
+          <w:rFonts w:ascii="Arial" w:hAnsi="Arial" w:cs="Arial" w:hint="eastAsia"/>
+          <w:bCs/>
+          <w:sz w:val="24"/>
+          <w:szCs w:val="24"/>
+        </w:rPr>
+        <w:t xml:space="preserve"> case, which is very impressive, and</w:t>
+      </w:r>
+      <w:r>
+        <w:rPr>
+          <w:rFonts w:ascii="Arial" w:hAnsi="Arial" w:cs="Arial" w:hint="eastAsia"/>
+          <w:bCs/>
+          <w:sz w:val="24"/>
+          <w:szCs w:val="24"/>
+        </w:rPr>
+        <w:t xml:space="preserve"> 2.194</w:t>
+      </w:r>
+      <w:r>
+        <w:rPr>
+          <w:rFonts w:ascii="Arial" w:hAnsi="Arial" w:cs="Arial" w:hint="eastAsia"/>
+          <w:bCs/>
+          <w:sz w:val="24"/>
+          <w:szCs w:val="24"/>
+        </w:rPr>
+        <w:t>seconds was taken, around 1/</w:t>
+      </w:r>
+      <w:r>
+        <w:rPr>
+          <w:rFonts w:ascii="Arial" w:hAnsi="Arial" w:cs="Arial" w:hint="eastAsia"/>
+          <w:bCs/>
+          <w:sz w:val="24"/>
+          <w:szCs w:val="24"/>
+        </w:rPr>
+        <w:t>150</w:t>
+      </w:r>
+      <w:r>
+        <w:rPr>
+          <w:rFonts w:ascii="Arial" w:hAnsi="Arial" w:cs="Arial" w:hint="eastAsia"/>
+          <w:bCs/>
+          <w:sz w:val="24"/>
+          <w:szCs w:val="24"/>
+        </w:rPr>
+        <w:t xml:space="preserve"> of the </w:t>
+      </w:r>
+      <w:r>
+        <w:rPr>
+          <w:rFonts w:ascii="Arial" w:hAnsi="Arial" w:cs="Arial" w:hint="eastAsia"/>
+          <w:bCs/>
+          <w:sz w:val="24"/>
+          <w:szCs w:val="24"/>
+        </w:rPr>
+        <w:t>smart</w:t>
+      </w:r>
+      <w:r>
+        <w:rPr>
+          <w:rFonts w:ascii="Arial" w:hAnsi="Arial" w:cs="Arial" w:hint="eastAsia"/>
+          <w:bCs/>
+          <w:sz w:val="24"/>
+          <w:szCs w:val="24"/>
+        </w:rPr>
+        <w:t xml:space="preserve"> case. </w:t>
+      </w:r>
+      <w:r>
+        <w:rPr>
+          <w:rFonts w:ascii="Arial" w:hAnsi="Arial" w:cs="Arial" w:hint="eastAsia"/>
+          <w:bCs/>
+          <w:sz w:val="24"/>
+          <w:szCs w:val="24"/>
+        </w:rPr>
+        <w:lastRenderedPageBreak/>
+        <w:t xml:space="preserve">It worked so well </w:t>
+      </w:r>
+      <w:r>
+        <w:rPr>
+          <w:rFonts w:ascii="Arial" w:hAnsi="Arial" w:cs="Arial" w:hint="eastAsia"/>
+          <w:bCs/>
+          <w:sz w:val="24"/>
+          <w:szCs w:val="24"/>
+        </w:rPr>
+        <w:t xml:space="preserve">partially </w:t>
+      </w:r>
+      <w:r>
+        <w:rPr>
+          <w:rFonts w:ascii="Arial" w:hAnsi="Arial" w:cs="Arial" w:hint="eastAsia"/>
+          <w:bCs/>
+          <w:sz w:val="24"/>
+          <w:szCs w:val="24"/>
+        </w:rPr>
+        <w:t xml:space="preserve">because of the great </w:t>
+      </w:r>
+      <w:r>
+        <w:rPr>
+          <w:rFonts w:ascii="Arial" w:hAnsi="Arial" w:cs="Arial" w:hint="eastAsia"/>
+          <w:bCs/>
+          <w:sz w:val="24"/>
+          <w:szCs w:val="24"/>
+        </w:rPr>
+        <w:t xml:space="preserve">pruning strategy, and also because of the nice distribution of source nodes in </w:t>
+      </w:r>
+      <w:r>
+        <w:rPr>
+          <w:rFonts w:ascii="Arial" w:hAnsi="Arial" w:cs="Arial"/>
+          <w:bCs/>
+          <w:sz w:val="24"/>
+          <w:szCs w:val="24"/>
+        </w:rPr>
+        <w:t>“</w:t>
+      </w:r>
+      <w:r>
+        <w:rPr>
+          <w:rFonts w:ascii="Arial" w:hAnsi="Arial" w:cs="Arial" w:hint="eastAsia"/>
+          <w:bCs/>
+          <w:sz w:val="24"/>
+          <w:szCs w:val="24"/>
+        </w:rPr>
+        <w:t>10101.txt</w:t>
+      </w:r>
+      <w:r>
+        <w:rPr>
+          <w:rFonts w:ascii="Arial" w:hAnsi="Arial" w:cs="Arial"/>
+          <w:bCs/>
+          <w:sz w:val="24"/>
+          <w:szCs w:val="24"/>
+        </w:rPr>
+        <w:t>”</w:t>
+      </w:r>
+      <w:r>
+        <w:rPr>
+          <w:rFonts w:ascii="Arial" w:hAnsi="Arial" w:cs="Arial" w:hint="eastAsia"/>
+          <w:bCs/>
+          <w:sz w:val="24"/>
+          <w:szCs w:val="24"/>
+        </w:rPr>
+        <w:t xml:space="preserve">. While in </w:t>
+      </w:r>
+      <w:r>
+        <w:rPr>
+          <w:rFonts w:ascii="Arial" w:hAnsi="Arial" w:cs="Arial"/>
+          <w:bCs/>
+          <w:sz w:val="24"/>
+          <w:szCs w:val="24"/>
+        </w:rPr>
+        <w:t>the second test, it got more complicated.</w:t>
+      </w:r>
+      <w:r>
+        <w:rPr>
+          <w:rFonts w:ascii="Arial" w:hAnsi="Arial" w:cs="Arial" w:hint="eastAsia"/>
+          <w:bCs/>
+          <w:sz w:val="24"/>
+          <w:szCs w:val="24"/>
+        </w:rPr>
+        <w:t xml:space="preserve"> Smart formulation took forever, may be never, to solve the problem. However, using the smarter formulation, we have</w:t>
+      </w:r>
     </w:p>
     <w:p>
       <w:pPr>
@@ -3668,123 +4109,33 @@
           <w:szCs w:val="24"/>
         </w:rPr>
       </w:pPr>
-      <w:r>
-        <w:rPr>
-          <w:rFonts w:ascii="Arial" w:hAnsi="Arial" w:cs="Arial" w:hint="eastAsia"/>
-          <w:bCs/>
-          <w:sz w:val="24"/>
-          <w:szCs w:val="24"/>
-        </w:rPr>
-        <w:t xml:space="preserve">Amazingly, only 391 nodes were expanded, around 1/1086 of the dumb case, which is very impressive, and 5.46 seconds was taken, around 1/59 of the dumb case. It worked so well </w:t>
-      </w:r>
-      <w:r>
-        <w:rPr>
-          <w:rFonts w:ascii="Arial" w:hAnsi="Arial" w:cs="Arial" w:hint="eastAsia"/>
-          <w:bCs/>
-          <w:sz w:val="24"/>
-          <w:szCs w:val="24"/>
-        </w:rPr>
-        <w:t xml:space="preserve">partially </w:t>
-      </w:r>
-      <w:r>
-        <w:rPr>
-          <w:rFonts w:ascii="Arial" w:hAnsi="Arial" w:cs="Arial" w:hint="eastAsia"/>
-          <w:bCs/>
-          <w:sz w:val="24"/>
-          <w:szCs w:val="24"/>
-        </w:rPr>
-        <w:t xml:space="preserve">because of the great </w:t>
-      </w:r>
-      <w:r>
-        <w:rPr>
-          <w:rFonts w:ascii="Arial" w:hAnsi="Arial" w:cs="Arial" w:hint="eastAsia"/>
-          <w:bCs/>
-          <w:sz w:val="24"/>
-          <w:szCs w:val="24"/>
-        </w:rPr>
-        <w:t xml:space="preserve">pruning strategy, and also because of the nice distribution of source nodes in </w:t>
-      </w:r>
-      <w:r>
+    </w:p>
+    <w:p>
+      <w:pPr>
+        <w:pStyle w:val="BodyA"/>
+        <w:shd w:val="clear" w:color="auto" w:fill="FFFFFF"/>
+        <w:spacing w:line="276" w:lineRule="auto"/>
+        <w:ind w:firstLine="720"/>
         <w:rPr>
           <w:rFonts w:ascii="Arial" w:hAnsi="Arial" w:cs="Arial"/>
           <w:bCs/>
           <w:sz w:val="24"/>
           <w:szCs w:val="24"/>
         </w:rPr>
-        <w:t>“</w:t>
-      </w:r>
-      <w:r>
-        <w:rPr>
-          <w:rFonts w:ascii="Arial" w:hAnsi="Arial" w:cs="Arial" w:hint="eastAsia"/>
-          <w:bCs/>
-          <w:sz w:val="24"/>
-          <w:szCs w:val="24"/>
-        </w:rPr>
-        <w:t>10101.txt</w:t>
-      </w:r>
+      </w:pPr>
       <w:r>
         <w:rPr>
           <w:rFonts w:ascii="Arial" w:hAnsi="Arial" w:cs="Arial"/>
           <w:bCs/>
-          <w:sz w:val="24"/>
-          <w:szCs w:val="24"/>
-        </w:rPr>
-        <w:t>”</w:t>
-      </w:r>
-      <w:r>
-        <w:rPr>
-          <w:rFonts w:ascii="Arial" w:hAnsi="Arial" w:cs="Arial" w:hint="eastAsia"/>
-          <w:bCs/>
-          <w:sz w:val="24"/>
-          <w:szCs w:val="24"/>
-        </w:rPr>
-        <w:t xml:space="preserve">. While in </w:t>
-      </w:r>
-      <w:r>
-        <w:rPr>
-          <w:rFonts w:ascii="Arial" w:hAnsi="Arial" w:cs="Arial"/>
-          <w:bCs/>
-          <w:sz w:val="24"/>
-          <w:szCs w:val="24"/>
-        </w:rPr>
-        <w:t>the second test, it got more complicated.</w:t>
-      </w:r>
-      <w:r>
-        <w:rPr>
-          <w:rFonts w:ascii="Arial" w:hAnsi="Arial" w:cs="Arial" w:hint="eastAsia"/>
-          <w:bCs/>
-          <w:sz w:val="24"/>
-          <w:szCs w:val="24"/>
-        </w:rPr>
-        <w:t xml:space="preserve"> Smart formulation took forever, may be never, to solve the problem. However, using the smarter formulation, we have</w:t>
-      </w:r>
-    </w:p>
-    <w:p>
-      <w:pPr>
-        <w:pStyle w:val="BodyA"/>
-        <w:shd w:val="clear" w:color="auto" w:fill="FFFFFF"/>
-        <w:spacing w:line="276" w:lineRule="auto"/>
-        <w:ind w:firstLine="720"/>
-        <w:rPr>
-          <w:rFonts w:ascii="Arial" w:hAnsi="Arial" w:cs="Arial"/>
-          <w:bCs/>
-          <w:sz w:val="24"/>
-          <w:szCs w:val="24"/>
-        </w:rPr>
-      </w:pPr>
-      <w:r>
-        <w:rPr>
-          <w:rFonts w:ascii="Arial" w:hAnsi="Arial" w:cs="Arial" w:hint="eastAsia"/>
-          <w:bCs/>
           <w:noProof/>
           <w:sz w:val="24"/>
           <w:szCs w:val="24"/>
         </w:rPr>
         <w:drawing>
-          <wp:inline distT="0" distB="0" distL="0" distR="0" wp14:anchorId="606F3403" wp14:editId="252B429D">
-            <wp:extent cx="5938520" cy="472440"/>
-            <wp:effectExtent l="0" t="0" r="5080" b="10160"/>
-            <wp:docPr id="18" name="Picture 18" descr="../../../../Desktop/10102Ecsmart.png"/>
+          <wp:inline distT="0" distB="0" distL="0" distR="0" wp14:anchorId="743D06E4" wp14:editId="58656514">
+            <wp:extent cx="4736465" cy="2537460"/>
+            <wp:effectExtent l="0" t="0" r="0" b="2540"/>
+            <wp:docPr id="8" name="Picture 8" descr="10102Ecsmart.png"/>
             <wp:cNvGraphicFramePr>
               <a:graphicFrameLocks xmlns:a="http://schemas.openxmlformats.org/drawingml/2006/main" noChangeAspect="1"/>
             </wp:cNvGraphicFramePr>
@@ -3792,7 +4143,7 @@
               <a:graphicData uri="http://schemas.openxmlformats.org/drawingml/2006/picture">
                 <pic:pic xmlns:pic="http://schemas.openxmlformats.org/drawingml/2006/picture">
                   <pic:nvPicPr>
-                    <pic:cNvPr id="0" name="Picture 10" descr="../../../../Desktop/10102Ecsmart.png"/>
+                    <pic:cNvPr id="0" name="Picture 2" descr="10102Ecsmart.png"/>
                     <pic:cNvPicPr>
                       <a:picLocks noChangeAspect="1" noChangeArrowheads="1"/>
                     </pic:cNvPicPr>
@@ -3813,7 +4164,7 @@
                   <pic:spPr bwMode="auto">
                     <a:xfrm>
                       <a:off x="0" y="0"/>
-                      <a:ext cx="5938520" cy="472440"/>
+                      <a:ext cx="4736465" cy="2537460"/>
                     </a:xfrm>
                     <a:prstGeom prst="rect">
                       <a:avLst/>
@@ -3843,28 +4194,32 @@
           <w:szCs w:val="24"/>
         </w:rPr>
       </w:pPr>
-    </w:p>
-    <w:p>
-      <w:pPr>
-        <w:pStyle w:val="BodyA"/>
-        <w:shd w:val="clear" w:color="auto" w:fill="FFFFFF"/>
-        <w:spacing w:line="276" w:lineRule="auto"/>
-        <w:ind w:firstLine="720"/>
-        <w:rPr>
-          <w:rFonts w:ascii="Arial" w:hAnsi="Arial" w:cs="Arial"/>
-          <w:bCs/>
-          <w:sz w:val="24"/>
-          <w:szCs w:val="24"/>
-        </w:rPr>
-      </w:pPr>
-      <w:r>
-        <w:rPr>
-          <w:rFonts w:ascii="Arial" w:hAnsi="Arial" w:cs="Arial" w:hint="eastAsia"/>
-          <w:bCs/>
-          <w:sz w:val="24"/>
-          <w:szCs w:val="24"/>
-        </w:rPr>
-        <w:t xml:space="preserve">Only 14358 nodes were expanded, and 243.32 seconds was taken. </w:t>
+      <w:r>
+        <w:rPr>
+          <w:rFonts w:ascii="Arial" w:hAnsi="Arial" w:cs="Arial" w:hint="eastAsia"/>
+          <w:bCs/>
+          <w:sz w:val="24"/>
+          <w:szCs w:val="24"/>
+        </w:rPr>
+        <w:t xml:space="preserve">Only 14358 nodes were expanded, and </w:t>
+      </w:r>
+      <w:r>
+        <w:rPr>
+          <w:rFonts w:ascii="Arial" w:hAnsi="Arial" w:cs="Arial" w:hint="eastAsia"/>
+          <w:bCs/>
+          <w:sz w:val="24"/>
+          <w:szCs w:val="24"/>
+        </w:rPr>
+        <w:t>202.22</w:t>
+      </w:r>
+      <w:r>
+        <w:rPr>
+          <w:rFonts w:ascii="Arial" w:hAnsi="Arial" w:cs="Arial" w:hint="eastAsia"/>
+          <w:bCs/>
+          <w:sz w:val="24"/>
+          <w:szCs w:val="24"/>
+        </w:rPr>
+        <w:t xml:space="preserve"> seconds was taken. </w:t>
       </w:r>
       <w:r>
         <w:rPr>
@@ -4058,37 +4413,22 @@
           <w:rFonts w:hint="eastAsia"/>
           <w:b/>
           <w:bCs/>
-          <w:sz w:val="36"/>
-          <w:szCs w:val="36"/>
-        </w:rPr>
-        <w:t>12*12 puzzle can also be solved this way.</w:t>
-      </w:r>
-    </w:p>
-    <w:p>
-      <w:pPr>
-        <w:pStyle w:val="BodyA"/>
-        <w:shd w:val="clear" w:color="auto" w:fill="FFFFFF"/>
-        <w:spacing w:line="276" w:lineRule="auto"/>
-        <w:rPr>
-          <w:b/>
-          <w:bCs/>
-          <w:sz w:val="36"/>
-          <w:szCs w:val="36"/>
-        </w:rPr>
-      </w:pPr>
-      <w:r>
-        <w:rPr>
-          <w:rFonts w:hint="eastAsia"/>
-          <w:b/>
-          <w:bCs/>
           <w:noProof/>
           <w:sz w:val="36"/>
           <w:szCs w:val="36"/>
         </w:rPr>
         <w:drawing>
-          <wp:inline distT="0" distB="0" distL="0" distR="0" wp14:anchorId="54C3101A" wp14:editId="5A4D8E16">
-            <wp:extent cx="5928360" cy="513715"/>
+          <wp:anchor distT="0" distB="0" distL="114300" distR="114300" simplePos="0" relativeHeight="251671552" behindDoc="0" locked="0" layoutInCell="1" allowOverlap="1" wp14:anchorId="1A5A3A9A" wp14:editId="5F27F623">
+            <wp:simplePos x="0" y="0"/>
+            <wp:positionH relativeFrom="column">
+              <wp:posOffset>-800101</wp:posOffset>
+            </wp:positionH>
+            <wp:positionV relativeFrom="paragraph">
+              <wp:posOffset>311129</wp:posOffset>
+            </wp:positionV>
+            <wp:extent cx="7658735" cy="663697"/>
             <wp:effectExtent l="0" t="0" r="0" b="0"/>
+            <wp:wrapTopAndBottom/>
             <wp:docPr id="12" name="Picture 12" descr="../../../../Desktop/1212.png"/>
             <wp:cNvGraphicFramePr>
               <a:graphicFrameLocks xmlns:a="http://schemas.openxmlformats.org/drawingml/2006/main" noChangeAspect="1"/>
@@ -4118,7 +4458,7 @@
                   <pic:spPr bwMode="auto">
                     <a:xfrm>
                       <a:off x="0" y="0"/>
-                      <a:ext cx="5928360" cy="513715"/>
+                      <a:ext cx="7810450" cy="676844"/>
                     </a:xfrm>
                     <a:prstGeom prst="rect">
                       <a:avLst/>
@@ -4131,9 +4471,38 @@
                 </pic:pic>
               </a:graphicData>
             </a:graphic>
-          </wp:inline>
+            <wp14:sizeRelH relativeFrom="page">
+              <wp14:pctWidth>0</wp14:pctWidth>
+            </wp14:sizeRelH>
+            <wp14:sizeRelV relativeFrom="page">
+              <wp14:pctHeight>0</wp14:pctHeight>
+            </wp14:sizeRelV>
+          </wp:anchor>
         </w:drawing>
       </w:r>
+      <w:r>
+        <w:rPr>
+          <w:rFonts w:hint="eastAsia"/>
+          <w:b/>
+          <w:bCs/>
+          <w:sz w:val="36"/>
+          <w:szCs w:val="36"/>
+        </w:rPr>
+        <w:t>12*12 puzzle can also be solved this way.</w:t>
+      </w:r>
+    </w:p>
+    <w:p>
+      <w:pPr>
+        <w:pStyle w:val="BodyA"/>
+        <w:shd w:val="clear" w:color="auto" w:fill="FFFFFF"/>
+        <w:spacing w:line="276" w:lineRule="auto"/>
+        <w:rPr>
+          <w:b/>
+          <w:bCs/>
+          <w:sz w:val="36"/>
+          <w:szCs w:val="36"/>
+        </w:rPr>
+      </w:pPr>
     </w:p>
     <w:p>
       <w:pPr>
@@ -4304,8 +4673,6 @@
           <w:szCs w:val="36"/>
         </w:rPr>
       </w:pPr>
-      <w:bookmarkStart w:id="0" w:name="_GoBack"/>
-      <w:bookmarkEnd w:id="0"/>
     </w:p>
     <w:p>
       <w:pPr>
@@ -4508,7 +4875,25 @@
           <w:szCs w:val="24"/>
           <w:lang w:val="de-DE"/>
         </w:rPr>
-        <w:t>Defensive Heuristic 1:</w:t>
+        <w:t xml:space="preserve">Defensive </w:t>
+      </w:r>
+      <w:proofErr w:type="spellStart"/>
+      <w:r>
+        <w:rPr>
+          <w:sz w:val="24"/>
+          <w:szCs w:val="24"/>
+          <w:lang w:val="de-DE"/>
+        </w:rPr>
+        <w:t>Heuristic</w:t>
+      </w:r>
+      <w:proofErr w:type="spellEnd"/>
+      <w:r>
+        <w:rPr>
+          <w:sz w:val="24"/>
+          <w:szCs w:val="24"/>
+          <w:lang w:val="de-DE"/>
+        </w:rPr>
+        <w:t xml:space="preserve"> 1:</w:t>
       </w:r>
       <w:r>
         <w:rPr>
@@ -4579,7 +4964,25 @@
           <w:szCs w:val="24"/>
           <w:lang w:val="de-DE"/>
         </w:rPr>
-        <w:t>Offensive Heuristic 1:</w:t>
+        <w:t xml:space="preserve">Offensive </w:t>
+      </w:r>
+      <w:proofErr w:type="spellStart"/>
+      <w:r>
+        <w:rPr>
+          <w:sz w:val="24"/>
+          <w:szCs w:val="24"/>
+          <w:lang w:val="de-DE"/>
+        </w:rPr>
+        <w:t>Heuristic</w:t>
+      </w:r>
+      <w:proofErr w:type="spellEnd"/>
+      <w:r>
+        <w:rPr>
+          <w:sz w:val="24"/>
+          <w:szCs w:val="24"/>
+          <w:lang w:val="de-DE"/>
+        </w:rPr>
+        <w:t xml:space="preserve"> 1:</w:t>
       </w:r>
       <w:r>
         <w:rPr>
@@ -4665,7 +5068,25 @@
           <w:szCs w:val="24"/>
           <w:lang w:val="de-DE"/>
         </w:rPr>
-        <w:t xml:space="preserve">Defensive Heuristic </w:t>
+        <w:t xml:space="preserve">Defensive </w:t>
+      </w:r>
+      <w:proofErr w:type="spellStart"/>
+      <w:r>
+        <w:rPr>
+          <w:sz w:val="24"/>
+          <w:szCs w:val="24"/>
+          <w:lang w:val="de-DE"/>
+        </w:rPr>
+        <w:t>Heuristic</w:t>
+      </w:r>
+      <w:proofErr w:type="spellEnd"/>
+      <w:r>
+        <w:rPr>
+          <w:sz w:val="24"/>
+          <w:szCs w:val="24"/>
+          <w:lang w:val="de-DE"/>
+        </w:rPr>
+        <w:t xml:space="preserve"> </w:t>
       </w:r>
       <w:r>
         <w:rPr>
@@ -4764,7 +5185,25 @@
           <w:szCs w:val="24"/>
           <w:lang w:val="de-DE"/>
         </w:rPr>
-        <w:t xml:space="preserve">Offensive Heuristic </w:t>
+        <w:t xml:space="preserve">Offensive </w:t>
+      </w:r>
+      <w:proofErr w:type="spellStart"/>
+      <w:r>
+        <w:rPr>
+          <w:sz w:val="24"/>
+          <w:szCs w:val="24"/>
+          <w:lang w:val="de-DE"/>
+        </w:rPr>
+        <w:t>Heuristic</w:t>
+      </w:r>
+      <w:proofErr w:type="spellEnd"/>
+      <w:r>
+        <w:rPr>
+          <w:sz w:val="24"/>
+          <w:szCs w:val="24"/>
+          <w:lang w:val="de-DE"/>
+        </w:rPr>
+        <w:t xml:space="preserve"> </w:t>
       </w:r>
       <w:r>
         <w:rPr>
@@ -5200,7 +5639,73 @@
           <w:szCs w:val="26"/>
           <w:lang w:val="de-DE"/>
         </w:rPr>
-        <w:t>Minimax (Offensive Heuristic 1) vs Alpha-beta (Offensive Heuristic 1)</w:t>
+        <w:t xml:space="preserve">Minimax (Offensive </w:t>
+      </w:r>
+      <w:proofErr w:type="spellStart"/>
+      <w:r>
+        <w:rPr>
+          <w:b/>
+          <w:bCs/>
+          <w:sz w:val="26"/>
+          <w:szCs w:val="26"/>
+          <w:lang w:val="de-DE"/>
+        </w:rPr>
+        <w:t>Heuristic</w:t>
+      </w:r>
+      <w:proofErr w:type="spellEnd"/>
+      <w:r>
+        <w:rPr>
+          <w:b/>
+          <w:bCs/>
+          <w:sz w:val="26"/>
+          <w:szCs w:val="26"/>
+          <w:lang w:val="de-DE"/>
+        </w:rPr>
+        <w:t xml:space="preserve"> 1) </w:t>
+      </w:r>
+      <w:proofErr w:type="spellStart"/>
+      <w:r>
+        <w:rPr>
+          <w:b/>
+          <w:bCs/>
+          <w:sz w:val="26"/>
+          <w:szCs w:val="26"/>
+          <w:lang w:val="de-DE"/>
+        </w:rPr>
+        <w:t>vs</w:t>
+      </w:r>
+      <w:proofErr w:type="spellEnd"/>
+      <w:r>
+        <w:rPr>
+          <w:b/>
+          <w:bCs/>
+          <w:sz w:val="26"/>
+          <w:szCs w:val="26"/>
+          <w:lang w:val="de-DE"/>
+        </w:rPr>
+        <w:t xml:space="preserve"> Alpha-beta (Offensive </w:t>
+      </w:r>
+      <w:proofErr w:type="spellStart"/>
+      <w:r>
+        <w:rPr>
+          <w:b/>
+          <w:bCs/>
+          <w:sz w:val="26"/>
+          <w:szCs w:val="26"/>
+          <w:lang w:val="de-DE"/>
+        </w:rPr>
+        <w:t>Heuristic</w:t>
+      </w:r>
+      <w:proofErr w:type="spellEnd"/>
+      <w:r>
+        <w:rPr>
+          <w:b/>
+          <w:bCs/>
+          <w:sz w:val="26"/>
+          <w:szCs w:val="26"/>
+          <w:lang w:val="de-DE"/>
+        </w:rPr>
+        <w:t xml:space="preserve"> 1)</w:t>
       </w:r>
     </w:p>
     <w:p>
@@ -5256,7 +5761,25 @@
           <w:szCs w:val="26"/>
           <w:lang w:val="de-DE"/>
         </w:rPr>
-        <w:t>Alpha-beta (Offensive Heuristic 1)</w:t>
+        <w:t xml:space="preserve">Alpha-beta (Offensive </w:t>
+      </w:r>
+      <w:proofErr w:type="spellStart"/>
+      <w:r>
+        <w:rPr>
+          <w:sz w:val="26"/>
+          <w:szCs w:val="26"/>
+          <w:lang w:val="de-DE"/>
+        </w:rPr>
+        <w:t>Heuristic</w:t>
+      </w:r>
+      <w:proofErr w:type="spellEnd"/>
+      <w:r>
+        <w:rPr>
+          <w:sz w:val="26"/>
+          <w:szCs w:val="26"/>
+          <w:lang w:val="de-DE"/>
+        </w:rPr>
+        <w:t xml:space="preserve"> 1)</w:t>
       </w:r>
     </w:p>
     <w:p>
@@ -5393,13 +5916,23 @@
         </w:rPr>
         <w:t>T</w:t>
       </w:r>
+      <w:proofErr w:type="spellStart"/>
       <w:r>
         <w:rPr>
           <w:sz w:val="26"/>
           <w:szCs w:val="26"/>
           <w:lang w:val="pt-PT"/>
         </w:rPr>
-        <w:t xml:space="preserve">otal </w:t>
+        <w:t>otal</w:t>
+      </w:r>
+      <w:proofErr w:type="spellEnd"/>
+      <w:r>
+        <w:rPr>
+          <w:sz w:val="26"/>
+          <w:szCs w:val="26"/>
+          <w:lang w:val="pt-PT"/>
+        </w:rPr>
+        <w:t xml:space="preserve"> </w:t>
       </w:r>
       <w:r>
         <w:rPr>
@@ -5562,13 +6095,23 @@
         </w:rPr>
         <w:t>T</w:t>
       </w:r>
+      <w:proofErr w:type="spellStart"/>
       <w:r>
         <w:rPr>
           <w:sz w:val="26"/>
           <w:szCs w:val="26"/>
           <w:lang w:val="pt-PT"/>
         </w:rPr>
-        <w:t xml:space="preserve">otal </w:t>
+        <w:t>otal</w:t>
+      </w:r>
+      <w:proofErr w:type="spellEnd"/>
+      <w:r>
+        <w:rPr>
+          <w:sz w:val="26"/>
+          <w:szCs w:val="26"/>
+          <w:lang w:val="pt-PT"/>
+        </w:rPr>
+        <w:t xml:space="preserve"> </w:t>
       </w:r>
       <w:r>
         <w:rPr>
@@ -5722,7 +6265,73 @@
           <w:szCs w:val="26"/>
           <w:lang w:val="de-DE"/>
         </w:rPr>
-        <w:t>Alpha-beta (Offensive Heuristic 2) vs Alpha-beta (Defensive Heuristic 1)</w:t>
+        <w:t xml:space="preserve">Alpha-beta (Offensive </w:t>
+      </w:r>
+      <w:proofErr w:type="spellStart"/>
+      <w:r>
+        <w:rPr>
+          <w:b/>
+          <w:bCs/>
+          <w:sz w:val="26"/>
+          <w:szCs w:val="26"/>
+          <w:lang w:val="de-DE"/>
+        </w:rPr>
+        <w:t>Heuristic</w:t>
+      </w:r>
+      <w:proofErr w:type="spellEnd"/>
+      <w:r>
+        <w:rPr>
+          <w:b/>
+          <w:bCs/>
+          <w:sz w:val="26"/>
+          <w:szCs w:val="26"/>
+          <w:lang w:val="de-DE"/>
+        </w:rPr>
+        <w:t xml:space="preserve"> 2) </w:t>
+      </w:r>
+      <w:proofErr w:type="spellStart"/>
+      <w:r>
+        <w:rPr>
+          <w:b/>
+          <w:bCs/>
+          <w:sz w:val="26"/>
+          <w:szCs w:val="26"/>
+          <w:lang w:val="de-DE"/>
+        </w:rPr>
+        <w:t>vs</w:t>
+      </w:r>
+      <w:proofErr w:type="spellEnd"/>
+      <w:r>
+        <w:rPr>
+          <w:b/>
+          <w:bCs/>
+          <w:sz w:val="26"/>
+          <w:szCs w:val="26"/>
+          <w:lang w:val="de-DE"/>
+        </w:rPr>
+        <w:t xml:space="preserve"> Alpha-beta (Defensive </w:t>
+      </w:r>
+      <w:proofErr w:type="spellStart"/>
+      <w:r>
+        <w:rPr>
+          <w:b/>
+          <w:bCs/>
+          <w:sz w:val="26"/>
+          <w:szCs w:val="26"/>
+          <w:lang w:val="de-DE"/>
+        </w:rPr>
+        <w:t>Heuristic</w:t>
+      </w:r>
+      <w:proofErr w:type="spellEnd"/>
+      <w:r>
+        <w:rPr>
+          <w:b/>
+          <w:bCs/>
+          <w:sz w:val="26"/>
+          <w:szCs w:val="26"/>
+          <w:lang w:val="de-DE"/>
+        </w:rPr>
+        <w:t xml:space="preserve"> 1)</w:t>
       </w:r>
     </w:p>
     <w:p>
@@ -5795,7 +6404,25 @@
           <w:szCs w:val="26"/>
           <w:lang w:val="de-DE"/>
         </w:rPr>
-        <w:t>Alpha-beta (Offensive Heuristic 2)</w:t>
+        <w:t xml:space="preserve">Alpha-beta (Offensive </w:t>
+      </w:r>
+      <w:proofErr w:type="spellStart"/>
+      <w:r>
+        <w:rPr>
+          <w:sz w:val="26"/>
+          <w:szCs w:val="26"/>
+          <w:lang w:val="de-DE"/>
+        </w:rPr>
+        <w:t>Heuristic</w:t>
+      </w:r>
+      <w:proofErr w:type="spellEnd"/>
+      <w:r>
+        <w:rPr>
+          <w:sz w:val="26"/>
+          <w:szCs w:val="26"/>
+          <w:lang w:val="de-DE"/>
+        </w:rPr>
+        <w:t xml:space="preserve"> 2)</w:t>
       </w:r>
       <w:r>
         <w:rPr>
@@ -5925,13 +6552,23 @@
         </w:rPr>
         <w:t>T</w:t>
       </w:r>
+      <w:proofErr w:type="spellStart"/>
       <w:r>
         <w:rPr>
           <w:sz w:val="26"/>
           <w:szCs w:val="26"/>
           <w:lang w:val="pt-PT"/>
         </w:rPr>
-        <w:t xml:space="preserve">otal </w:t>
+        <w:t>otal</w:t>
+      </w:r>
+      <w:proofErr w:type="spellEnd"/>
+      <w:r>
+        <w:rPr>
+          <w:sz w:val="26"/>
+          <w:szCs w:val="26"/>
+          <w:lang w:val="pt-PT"/>
+        </w:rPr>
+        <w:t xml:space="preserve"> </w:t>
       </w:r>
       <w:r>
         <w:rPr>
@@ -6059,13 +6696,23 @@
         </w:rPr>
         <w:t>T</w:t>
       </w:r>
+      <w:proofErr w:type="spellStart"/>
       <w:r>
         <w:rPr>
           <w:sz w:val="26"/>
           <w:szCs w:val="26"/>
           <w:lang w:val="pt-PT"/>
         </w:rPr>
-        <w:t xml:space="preserve">otal </w:t>
+        <w:t>otal</w:t>
+      </w:r>
+      <w:proofErr w:type="spellEnd"/>
+      <w:r>
+        <w:rPr>
+          <w:sz w:val="26"/>
+          <w:szCs w:val="26"/>
+          <w:lang w:val="pt-PT"/>
+        </w:rPr>
+        <w:t xml:space="preserve"> </w:t>
       </w:r>
       <w:r>
         <w:rPr>
@@ -6181,7 +6828,73 @@
           <w:szCs w:val="26"/>
           <w:lang w:val="de-DE"/>
         </w:rPr>
-        <w:t>Alpha-beta (Defensive Heuristic 2) vs Alpha-beta (Offensive Heuristic 1)</w:t>
+        <w:t xml:space="preserve">Alpha-beta (Defensive </w:t>
+      </w:r>
+      <w:proofErr w:type="spellStart"/>
+      <w:r>
+        <w:rPr>
+          <w:b/>
+          <w:bCs/>
+          <w:sz w:val="26"/>
+          <w:szCs w:val="26"/>
+          <w:lang w:val="de-DE"/>
+        </w:rPr>
+        <w:t>Heuristic</w:t>
+      </w:r>
+      <w:proofErr w:type="spellEnd"/>
+      <w:r>
+        <w:rPr>
+          <w:b/>
+          <w:bCs/>
+          <w:sz w:val="26"/>
+          <w:szCs w:val="26"/>
+          <w:lang w:val="de-DE"/>
+        </w:rPr>
+        <w:t xml:space="preserve"> 2) </w:t>
+      </w:r>
+      <w:proofErr w:type="spellStart"/>
+      <w:r>
+        <w:rPr>
+          <w:b/>
+          <w:bCs/>
+          <w:sz w:val="26"/>
+          <w:szCs w:val="26"/>
+          <w:lang w:val="de-DE"/>
+        </w:rPr>
+        <w:t>vs</w:t>
+      </w:r>
+      <w:proofErr w:type="spellEnd"/>
+      <w:r>
+        <w:rPr>
+          <w:b/>
+          <w:bCs/>
+          <w:sz w:val="26"/>
+          <w:szCs w:val="26"/>
+          <w:lang w:val="de-DE"/>
+        </w:rPr>
+        <w:t xml:space="preserve"> Alpha-beta (Offensive </w:t>
+      </w:r>
+      <w:proofErr w:type="spellStart"/>
+      <w:r>
+        <w:rPr>
+          <w:b/>
+          <w:bCs/>
+          <w:sz w:val="26"/>
+          <w:szCs w:val="26"/>
+          <w:lang w:val="de-DE"/>
+        </w:rPr>
+        <w:t>Heuristic</w:t>
+      </w:r>
+      <w:proofErr w:type="spellEnd"/>
+      <w:r>
+        <w:rPr>
+          <w:b/>
+          <w:bCs/>
+          <w:sz w:val="26"/>
+          <w:szCs w:val="26"/>
+          <w:lang w:val="de-DE"/>
+        </w:rPr>
+        <w:t xml:space="preserve"> 1)</w:t>
       </w:r>
     </w:p>
     <w:p>
@@ -6311,13 +7024,59 @@
         </w:rPr>
         <w:t xml:space="preserve">Black: </w:t>
       </w:r>
+      <w:proofErr w:type="spellStart"/>
       <w:r>
         <w:rPr>
           <w:sz w:val="26"/>
           <w:szCs w:val="26"/>
           <w:lang w:val="nl-NL"/>
         </w:rPr>
-        <w:t>Alpha-beta (Defensive Heuristic 2)</w:t>
+        <w:t>Alpha-beta</w:t>
+      </w:r>
+      <w:proofErr w:type="spellEnd"/>
+      <w:r>
+        <w:rPr>
+          <w:sz w:val="26"/>
+          <w:szCs w:val="26"/>
+          <w:lang w:val="nl-NL"/>
+        </w:rPr>
+        <w:t xml:space="preserve"> (</w:t>
+      </w:r>
+      <w:proofErr w:type="spellStart"/>
+      <w:r>
+        <w:rPr>
+          <w:sz w:val="26"/>
+          <w:szCs w:val="26"/>
+          <w:lang w:val="nl-NL"/>
+        </w:rPr>
+        <w:t>Defensive</w:t>
+      </w:r>
+      <w:proofErr w:type="spellEnd"/>
+      <w:r>
+        <w:rPr>
+          <w:sz w:val="26"/>
+          <w:szCs w:val="26"/>
+          <w:lang w:val="nl-NL"/>
+        </w:rPr>
+        <w:t xml:space="preserve"> </w:t>
+      </w:r>
+      <w:proofErr w:type="spellStart"/>
+      <w:r>
+        <w:rPr>
+          <w:sz w:val="26"/>
+          <w:szCs w:val="26"/>
+          <w:lang w:val="nl-NL"/>
+        </w:rPr>
+        <w:t>Heuristic</w:t>
+      </w:r>
+      <w:proofErr w:type="spellEnd"/>
+      <w:r>
+        <w:rPr>
+          <w:sz w:val="26"/>
+          <w:szCs w:val="26"/>
+          <w:lang w:val="nl-NL"/>
+        </w:rPr>
+        <w:t xml:space="preserve"> 2)</w:t>
       </w:r>
     </w:p>
     <w:p>
@@ -6391,13 +7150,23 @@
         </w:rPr>
         <w:t>T</w:t>
       </w:r>
+      <w:proofErr w:type="spellStart"/>
       <w:r>
         <w:rPr>
           <w:sz w:val="26"/>
           <w:szCs w:val="26"/>
           <w:lang w:val="pt-PT"/>
         </w:rPr>
-        <w:t xml:space="preserve">otal </w:t>
+        <w:t>otal</w:t>
+      </w:r>
+      <w:proofErr w:type="spellEnd"/>
+      <w:r>
+        <w:rPr>
+          <w:sz w:val="26"/>
+          <w:szCs w:val="26"/>
+          <w:lang w:val="pt-PT"/>
+        </w:rPr>
+        <w:t xml:space="preserve"> </w:t>
       </w:r>
       <w:r>
         <w:rPr>
@@ -6560,13 +7329,23 @@
         </w:rPr>
         <w:t>T</w:t>
       </w:r>
+      <w:proofErr w:type="spellStart"/>
       <w:r>
         <w:rPr>
           <w:sz w:val="26"/>
           <w:szCs w:val="26"/>
           <w:lang w:val="pt-PT"/>
         </w:rPr>
-        <w:t xml:space="preserve">otal </w:t>
+        <w:t>otal</w:t>
+      </w:r>
+      <w:proofErr w:type="spellEnd"/>
+      <w:r>
+        <w:rPr>
+          <w:sz w:val="26"/>
+          <w:szCs w:val="26"/>
+          <w:lang w:val="pt-PT"/>
+        </w:rPr>
+        <w:t xml:space="preserve"> </w:t>
       </w:r>
       <w:r>
         <w:rPr>
@@ -6703,7 +7482,73 @@
           <w:szCs w:val="26"/>
           <w:lang w:val="de-DE"/>
         </w:rPr>
-        <w:t>Alpha-beta (Offensive Heuristic 2) vs Alpha-beta (Offensive Heuristic 1)</w:t>
+        <w:t xml:space="preserve">Alpha-beta (Offensive </w:t>
+      </w:r>
+      <w:proofErr w:type="spellStart"/>
+      <w:r>
+        <w:rPr>
+          <w:b/>
+          <w:bCs/>
+          <w:sz w:val="26"/>
+          <w:szCs w:val="26"/>
+          <w:lang w:val="de-DE"/>
+        </w:rPr>
+        <w:t>Heuristic</w:t>
+      </w:r>
+      <w:proofErr w:type="spellEnd"/>
+      <w:r>
+        <w:rPr>
+          <w:b/>
+          <w:bCs/>
+          <w:sz w:val="26"/>
+          <w:szCs w:val="26"/>
+          <w:lang w:val="de-DE"/>
+        </w:rPr>
+        <w:t xml:space="preserve"> 2) </w:t>
+      </w:r>
+      <w:proofErr w:type="spellStart"/>
+      <w:r>
+        <w:rPr>
+          <w:b/>
+          <w:bCs/>
+          <w:sz w:val="26"/>
+          <w:szCs w:val="26"/>
+          <w:lang w:val="de-DE"/>
+        </w:rPr>
+        <w:t>vs</w:t>
+      </w:r>
+      <w:proofErr w:type="spellEnd"/>
+      <w:r>
+        <w:rPr>
+          <w:b/>
+          <w:bCs/>
+          <w:sz w:val="26"/>
+          <w:szCs w:val="26"/>
+          <w:lang w:val="de-DE"/>
+        </w:rPr>
+        <w:t xml:space="preserve"> Alpha-beta (Offensive </w:t>
+      </w:r>
+      <w:proofErr w:type="spellStart"/>
+      <w:r>
+        <w:rPr>
+          <w:b/>
+          <w:bCs/>
+          <w:sz w:val="26"/>
+          <w:szCs w:val="26"/>
+          <w:lang w:val="de-DE"/>
+        </w:rPr>
+        <w:t>Heuristic</w:t>
+      </w:r>
+      <w:proofErr w:type="spellEnd"/>
+      <w:r>
+        <w:rPr>
+          <w:b/>
+          <w:bCs/>
+          <w:sz w:val="26"/>
+          <w:szCs w:val="26"/>
+          <w:lang w:val="de-DE"/>
+        </w:rPr>
+        <w:t xml:space="preserve"> 1)</w:t>
       </w:r>
     </w:p>
     <w:p>
@@ -6822,7 +7667,25 @@
           <w:szCs w:val="26"/>
           <w:lang w:val="de-DE"/>
         </w:rPr>
-        <w:t>Alpha-beta (Offensive Heuristic 2)</w:t>
+        <w:t xml:space="preserve">Alpha-beta (Offensive </w:t>
+      </w:r>
+      <w:proofErr w:type="spellStart"/>
+      <w:r>
+        <w:rPr>
+          <w:sz w:val="26"/>
+          <w:szCs w:val="26"/>
+          <w:lang w:val="de-DE"/>
+        </w:rPr>
+        <w:t>Heuristic</w:t>
+      </w:r>
+      <w:proofErr w:type="spellEnd"/>
+      <w:r>
+        <w:rPr>
+          <w:sz w:val="26"/>
+          <w:szCs w:val="26"/>
+          <w:lang w:val="de-DE"/>
+        </w:rPr>
+        <w:t xml:space="preserve"> 2)</w:t>
       </w:r>
     </w:p>
     <w:p>
@@ -6889,13 +7752,23 @@
         </w:rPr>
         <w:t>T</w:t>
       </w:r>
+      <w:proofErr w:type="spellStart"/>
       <w:r>
         <w:rPr>
           <w:sz w:val="26"/>
           <w:szCs w:val="26"/>
           <w:lang w:val="pt-PT"/>
         </w:rPr>
-        <w:t xml:space="preserve">otal </w:t>
+        <w:t>otal</w:t>
+      </w:r>
+      <w:proofErr w:type="spellEnd"/>
+      <w:r>
+        <w:rPr>
+          <w:sz w:val="26"/>
+          <w:szCs w:val="26"/>
+          <w:lang w:val="pt-PT"/>
+        </w:rPr>
+        <w:t xml:space="preserve"> </w:t>
       </w:r>
       <w:r>
         <w:rPr>
@@ -7023,13 +7896,23 @@
         </w:rPr>
         <w:t>T</w:t>
       </w:r>
+      <w:proofErr w:type="spellStart"/>
       <w:r>
         <w:rPr>
           <w:sz w:val="26"/>
           <w:szCs w:val="26"/>
           <w:lang w:val="pt-PT"/>
         </w:rPr>
-        <w:t xml:space="preserve">otal </w:t>
+        <w:t>otal</w:t>
+      </w:r>
+      <w:proofErr w:type="spellEnd"/>
+      <w:r>
+        <w:rPr>
+          <w:sz w:val="26"/>
+          <w:szCs w:val="26"/>
+          <w:lang w:val="pt-PT"/>
+        </w:rPr>
+        <w:t xml:space="preserve"> </w:t>
       </w:r>
       <w:r>
         <w:rPr>
@@ -7146,6 +8029,7 @@
         </w:rPr>
         <w:t xml:space="preserve">5. </w:t>
       </w:r>
+      <w:proofErr w:type="spellStart"/>
       <w:r>
         <w:rPr>
           <w:b/>
@@ -7154,7 +8038,150 @@
           <w:szCs w:val="26"/>
           <w:lang w:val="nl-NL"/>
         </w:rPr>
-        <w:t>Alpha-beta (Defensive Heuristic 2) vs Alpha-beta (Defensive Heuristic 1)</w:t>
+        <w:t>Alpha-beta</w:t>
+      </w:r>
+      <w:proofErr w:type="spellEnd"/>
+      <w:r>
+        <w:rPr>
+          <w:b/>
+          <w:bCs/>
+          <w:sz w:val="26"/>
+          <w:szCs w:val="26"/>
+          <w:lang w:val="nl-NL"/>
+        </w:rPr>
+        <w:t xml:space="preserve"> (</w:t>
+      </w:r>
+      <w:proofErr w:type="spellStart"/>
+      <w:r>
+        <w:rPr>
+          <w:b/>
+          <w:bCs/>
+          <w:sz w:val="26"/>
+          <w:szCs w:val="26"/>
+          <w:lang w:val="nl-NL"/>
+        </w:rPr>
+        <w:t>Defensive</w:t>
+      </w:r>
+      <w:proofErr w:type="spellEnd"/>
+      <w:r>
+        <w:rPr>
+          <w:b/>
+          <w:bCs/>
+          <w:sz w:val="26"/>
+          <w:szCs w:val="26"/>
+          <w:lang w:val="nl-NL"/>
+        </w:rPr>
+        <w:t xml:space="preserve"> </w:t>
+      </w:r>
+      <w:proofErr w:type="spellStart"/>
+      <w:r>
+        <w:rPr>
+          <w:b/>
+          <w:bCs/>
+          <w:sz w:val="26"/>
+          <w:szCs w:val="26"/>
+          <w:lang w:val="nl-NL"/>
+        </w:rPr>
+        <w:t>Heuristic</w:t>
+      </w:r>
+      <w:proofErr w:type="spellEnd"/>
+      <w:r>
+        <w:rPr>
+          <w:b/>
+          <w:bCs/>
+          <w:sz w:val="26"/>
+          <w:szCs w:val="26"/>
+          <w:lang w:val="nl-NL"/>
+        </w:rPr>
+        <w:t xml:space="preserve"> 2) </w:t>
+      </w:r>
+      <w:proofErr w:type="spellStart"/>
+      <w:r>
+        <w:rPr>
+          <w:b/>
+          <w:bCs/>
+          <w:sz w:val="26"/>
+          <w:szCs w:val="26"/>
+          <w:lang w:val="nl-NL"/>
+        </w:rPr>
+        <w:t>vs</w:t>
+      </w:r>
+      <w:proofErr w:type="spellEnd"/>
+      <w:r>
+        <w:rPr>
+          <w:b/>
+          <w:bCs/>
+          <w:sz w:val="26"/>
+          <w:szCs w:val="26"/>
+          <w:lang w:val="nl-NL"/>
+        </w:rPr>
+        <w:t xml:space="preserve"> </w:t>
+      </w:r>
+      <w:proofErr w:type="spellStart"/>
+      <w:r>
+        <w:rPr>
+          <w:b/>
+          <w:bCs/>
+          <w:sz w:val="26"/>
+          <w:szCs w:val="26"/>
+          <w:lang w:val="nl-NL"/>
+        </w:rPr>
+        <w:t>Alpha-beta</w:t>
+      </w:r>
+      <w:proofErr w:type="spellEnd"/>
+      <w:r>
+        <w:rPr>
+          <w:b/>
+          <w:bCs/>
+          <w:sz w:val="26"/>
+          <w:szCs w:val="26"/>
+          <w:lang w:val="nl-NL"/>
+        </w:rPr>
+        <w:t xml:space="preserve"> (</w:t>
+      </w:r>
+      <w:proofErr w:type="spellStart"/>
+      <w:r>
+        <w:rPr>
+          <w:b/>
+          <w:bCs/>
+          <w:sz w:val="26"/>
+          <w:szCs w:val="26"/>
+          <w:lang w:val="nl-NL"/>
+        </w:rPr>
+        <w:t>Defensive</w:t>
+      </w:r>
+      <w:proofErr w:type="spellEnd"/>
+      <w:r>
+        <w:rPr>
+          <w:b/>
+          <w:bCs/>
+          <w:sz w:val="26"/>
+          <w:szCs w:val="26"/>
+          <w:lang w:val="nl-NL"/>
+        </w:rPr>
+        <w:t xml:space="preserve"> </w:t>
+      </w:r>
+      <w:proofErr w:type="spellStart"/>
+      <w:r>
+        <w:rPr>
+          <w:b/>
+          <w:bCs/>
+          <w:sz w:val="26"/>
+          <w:szCs w:val="26"/>
+          <w:lang w:val="nl-NL"/>
+        </w:rPr>
+        <w:t>Heuristic</w:t>
+      </w:r>
+      <w:proofErr w:type="spellEnd"/>
+      <w:r>
+        <w:rPr>
+          <w:b/>
+          <w:bCs/>
+          <w:sz w:val="26"/>
+          <w:szCs w:val="26"/>
+          <w:lang w:val="nl-NL"/>
+        </w:rPr>
+        <w:t xml:space="preserve"> 1)</w:t>
       </w:r>
     </w:p>
     <w:p>
@@ -7203,13 +8230,59 @@
         </w:rPr>
         <w:t xml:space="preserve">Black: </w:t>
       </w:r>
+      <w:proofErr w:type="spellStart"/>
       <w:r>
         <w:rPr>
           <w:sz w:val="26"/>
           <w:szCs w:val="26"/>
           <w:lang w:val="nl-NL"/>
         </w:rPr>
-        <w:t>Alpha-beta (Defensive Heuristic 2)</w:t>
+        <w:t>Alpha-beta</w:t>
+      </w:r>
+      <w:proofErr w:type="spellEnd"/>
+      <w:r>
+        <w:rPr>
+          <w:sz w:val="26"/>
+          <w:szCs w:val="26"/>
+          <w:lang w:val="nl-NL"/>
+        </w:rPr>
+        <w:t xml:space="preserve"> (</w:t>
+      </w:r>
+      <w:proofErr w:type="spellStart"/>
+      <w:r>
+        <w:rPr>
+          <w:sz w:val="26"/>
+          <w:szCs w:val="26"/>
+          <w:lang w:val="nl-NL"/>
+        </w:rPr>
+        <w:t>Defensive</w:t>
+      </w:r>
+      <w:proofErr w:type="spellEnd"/>
+      <w:r>
+        <w:rPr>
+          <w:sz w:val="26"/>
+          <w:szCs w:val="26"/>
+          <w:lang w:val="nl-NL"/>
+        </w:rPr>
+        <w:t xml:space="preserve"> </w:t>
+      </w:r>
+      <w:proofErr w:type="spellStart"/>
+      <w:r>
+        <w:rPr>
+          <w:sz w:val="26"/>
+          <w:szCs w:val="26"/>
+          <w:lang w:val="nl-NL"/>
+        </w:rPr>
+        <w:t>Heuristic</w:t>
+      </w:r>
+      <w:proofErr w:type="spellEnd"/>
+      <w:r>
+        <w:rPr>
+          <w:sz w:val="26"/>
+          <w:szCs w:val="26"/>
+          <w:lang w:val="nl-NL"/>
+        </w:rPr>
+        <w:t xml:space="preserve"> 2)</w:t>
       </w:r>
       <w:r>
         <w:rPr>
@@ -7353,13 +8426,23 @@
         </w:rPr>
         <w:t>T</w:t>
       </w:r>
+      <w:proofErr w:type="spellStart"/>
       <w:r>
         <w:rPr>
           <w:sz w:val="26"/>
           <w:szCs w:val="26"/>
           <w:lang w:val="pt-PT"/>
         </w:rPr>
-        <w:t xml:space="preserve">otal </w:t>
+        <w:t>otal</w:t>
+      </w:r>
+      <w:proofErr w:type="spellEnd"/>
+      <w:r>
+        <w:rPr>
+          <w:sz w:val="26"/>
+          <w:szCs w:val="26"/>
+          <w:lang w:val="pt-PT"/>
+        </w:rPr>
+        <w:t xml:space="preserve"> </w:t>
       </w:r>
       <w:r>
         <w:rPr>
@@ -7543,13 +8626,23 @@
         </w:rPr>
         <w:t>T</w:t>
       </w:r>
+      <w:proofErr w:type="spellStart"/>
       <w:r>
         <w:rPr>
           <w:sz w:val="26"/>
           <w:szCs w:val="26"/>
           <w:lang w:val="pt-PT"/>
         </w:rPr>
-        <w:t xml:space="preserve">otal </w:t>
+        <w:t>otal</w:t>
+      </w:r>
+      <w:proofErr w:type="spellEnd"/>
+      <w:r>
+        <w:rPr>
+          <w:sz w:val="26"/>
+          <w:szCs w:val="26"/>
+          <w:lang w:val="pt-PT"/>
+        </w:rPr>
+        <w:t xml:space="preserve"> </w:t>
       </w:r>
       <w:r>
         <w:rPr>
@@ -7675,7 +8768,73 @@
           <w:szCs w:val="26"/>
           <w:lang w:val="de-DE"/>
         </w:rPr>
-        <w:t>Alpha-beta (Offensive Heuristic 2) vs Alpha-beta (Defensive Heuristic 2)</w:t>
+        <w:t xml:space="preserve">Alpha-beta (Offensive </w:t>
+      </w:r>
+      <w:proofErr w:type="spellStart"/>
+      <w:r>
+        <w:rPr>
+          <w:b/>
+          <w:bCs/>
+          <w:sz w:val="26"/>
+          <w:szCs w:val="26"/>
+          <w:lang w:val="de-DE"/>
+        </w:rPr>
+        <w:t>Heuristic</w:t>
+      </w:r>
+      <w:proofErr w:type="spellEnd"/>
+      <w:r>
+        <w:rPr>
+          <w:b/>
+          <w:bCs/>
+          <w:sz w:val="26"/>
+          <w:szCs w:val="26"/>
+          <w:lang w:val="de-DE"/>
+        </w:rPr>
+        <w:t xml:space="preserve"> 2) </w:t>
+      </w:r>
+      <w:proofErr w:type="spellStart"/>
+      <w:r>
+        <w:rPr>
+          <w:b/>
+          <w:bCs/>
+          <w:sz w:val="26"/>
+          <w:szCs w:val="26"/>
+          <w:lang w:val="de-DE"/>
+        </w:rPr>
+        <w:t>vs</w:t>
+      </w:r>
+      <w:proofErr w:type="spellEnd"/>
+      <w:r>
+        <w:rPr>
+          <w:b/>
+          <w:bCs/>
+          <w:sz w:val="26"/>
+          <w:szCs w:val="26"/>
+          <w:lang w:val="de-DE"/>
+        </w:rPr>
+        <w:t xml:space="preserve"> Alpha-beta (Defensive </w:t>
+      </w:r>
+      <w:proofErr w:type="spellStart"/>
+      <w:r>
+        <w:rPr>
+          <w:b/>
+          <w:bCs/>
+          <w:sz w:val="26"/>
+          <w:szCs w:val="26"/>
+          <w:lang w:val="de-DE"/>
+        </w:rPr>
+        <w:t>Heuristic</w:t>
+      </w:r>
+      <w:proofErr w:type="spellEnd"/>
+      <w:r>
+        <w:rPr>
+          <w:b/>
+          <w:bCs/>
+          <w:sz w:val="26"/>
+          <w:szCs w:val="26"/>
+          <w:lang w:val="de-DE"/>
+        </w:rPr>
+        <w:t xml:space="preserve"> 2)</w:t>
       </w:r>
       <w:r>
         <w:rPr>
@@ -7795,7 +8954,25 @@
           <w:szCs w:val="26"/>
           <w:lang w:val="de-DE"/>
         </w:rPr>
-        <w:t xml:space="preserve"> Heuristic 2)</w:t>
+        <w:t xml:space="preserve"> </w:t>
+      </w:r>
+      <w:proofErr w:type="spellStart"/>
+      <w:r>
+        <w:rPr>
+          <w:sz w:val="26"/>
+          <w:szCs w:val="26"/>
+          <w:lang w:val="de-DE"/>
+        </w:rPr>
+        <w:t>Heuristic</w:t>
+      </w:r>
+      <w:proofErr w:type="spellEnd"/>
+      <w:r>
+        <w:rPr>
+          <w:sz w:val="26"/>
+          <w:szCs w:val="26"/>
+          <w:lang w:val="de-DE"/>
+        </w:rPr>
+        <w:t xml:space="preserve"> 2)</w:t>
       </w:r>
     </w:p>
     <w:p>
@@ -7862,13 +9039,23 @@
         </w:rPr>
         <w:t>T</w:t>
       </w:r>
+      <w:proofErr w:type="spellStart"/>
       <w:r>
         <w:rPr>
           <w:sz w:val="26"/>
           <w:szCs w:val="26"/>
           <w:lang w:val="pt-PT"/>
         </w:rPr>
-        <w:t xml:space="preserve">otal </w:t>
+        <w:t>otal</w:t>
+      </w:r>
+      <w:proofErr w:type="spellEnd"/>
+      <w:r>
+        <w:rPr>
+          <w:sz w:val="26"/>
+          <w:szCs w:val="26"/>
+          <w:lang w:val="pt-PT"/>
+        </w:rPr>
+        <w:t xml:space="preserve"> </w:t>
       </w:r>
       <w:r>
         <w:rPr>
@@ -7996,13 +9183,23 @@
         </w:rPr>
         <w:t>T</w:t>
       </w:r>
+      <w:proofErr w:type="spellStart"/>
       <w:r>
         <w:rPr>
           <w:sz w:val="26"/>
           <w:szCs w:val="26"/>
           <w:lang w:val="pt-PT"/>
         </w:rPr>
-        <w:t xml:space="preserve">otal </w:t>
+        <w:t>otal</w:t>
+      </w:r>
+      <w:proofErr w:type="spellEnd"/>
+      <w:r>
+        <w:rPr>
+          <w:sz w:val="26"/>
+          <w:szCs w:val="26"/>
+          <w:lang w:val="pt-PT"/>
+        </w:rPr>
+        <w:t xml:space="preserve"> </w:t>
       </w:r>
       <w:r>
         <w:rPr>
@@ -8106,6 +9303,7 @@
         <w:tab/>
         <w:t xml:space="preserve">According to the results, we can see that firstly using Alpha-beta search can defeat minimax search based on the same heuristic function. Secondly, our </w:t>
       </w:r>
+      <w:proofErr w:type="spellStart"/>
       <w:r>
         <w:rPr>
           <w:sz w:val="26"/>
@@ -8114,6 +9312,7 @@
         </w:rPr>
         <w:t>Heuristic</w:t>
       </w:r>
+      <w:proofErr w:type="spellEnd"/>
       <w:r>
         <w:rPr>
           <w:sz w:val="26"/>
@@ -8121,6 +9320,7 @@
         </w:rPr>
         <w:t xml:space="preserve"> 2 functions defeat all of </w:t>
       </w:r>
+      <w:proofErr w:type="spellStart"/>
       <w:r>
         <w:rPr>
           <w:sz w:val="26"/>
@@ -8129,6 +9329,7 @@
         </w:rPr>
         <w:t>Heuristic</w:t>
       </w:r>
+      <w:proofErr w:type="spellEnd"/>
       <w:r>
         <w:rPr>
           <w:sz w:val="26"/>
@@ -8157,7 +9358,61 @@
           <w:szCs w:val="26"/>
           <w:lang w:val="de-DE"/>
         </w:rPr>
-        <w:t>Alpha-beta (Offensive Heuristic 2) vs Alpha-beta (Defensive Heuristic 2)</w:t>
+        <w:t xml:space="preserve">Alpha-beta (Offensive </w:t>
+      </w:r>
+      <w:proofErr w:type="spellStart"/>
+      <w:r>
+        <w:rPr>
+          <w:sz w:val="26"/>
+          <w:szCs w:val="26"/>
+          <w:lang w:val="de-DE"/>
+        </w:rPr>
+        <w:t>Heuristic</w:t>
+      </w:r>
+      <w:proofErr w:type="spellEnd"/>
+      <w:r>
+        <w:rPr>
+          <w:sz w:val="26"/>
+          <w:szCs w:val="26"/>
+          <w:lang w:val="de-DE"/>
+        </w:rPr>
+        <w:t xml:space="preserve"> 2) </w:t>
+      </w:r>
+      <w:proofErr w:type="spellStart"/>
+      <w:r>
+        <w:rPr>
+          <w:sz w:val="26"/>
+          <w:szCs w:val="26"/>
+          <w:lang w:val="de-DE"/>
+        </w:rPr>
+        <w:t>vs</w:t>
+      </w:r>
+      <w:proofErr w:type="spellEnd"/>
+      <w:r>
+        <w:rPr>
+          <w:sz w:val="26"/>
+          <w:szCs w:val="26"/>
+          <w:lang w:val="de-DE"/>
+        </w:rPr>
+        <w:t xml:space="preserve"> Alpha-beta (Defensive </w:t>
+      </w:r>
+      <w:proofErr w:type="spellStart"/>
+      <w:r>
+        <w:rPr>
+          <w:sz w:val="26"/>
+          <w:szCs w:val="26"/>
+          <w:lang w:val="de-DE"/>
+        </w:rPr>
+        <w:t>Heuristic</w:t>
+      </w:r>
+      <w:proofErr w:type="spellEnd"/>
+      <w:r>
+        <w:rPr>
+          <w:sz w:val="26"/>
+          <w:szCs w:val="26"/>
+          <w:lang w:val="de-DE"/>
+        </w:rPr>
+        <w:t xml:space="preserve"> 2)</w:t>
       </w:r>
       <w:r>
         <w:rPr>
@@ -8172,7 +9427,25 @@
           <w:szCs w:val="26"/>
           <w:lang w:val="de-DE"/>
         </w:rPr>
-        <w:t>Offensive Heuristic 2</w:t>
+        <w:t xml:space="preserve">Offensive </w:t>
+      </w:r>
+      <w:proofErr w:type="spellStart"/>
+      <w:r>
+        <w:rPr>
+          <w:sz w:val="26"/>
+          <w:szCs w:val="26"/>
+          <w:lang w:val="de-DE"/>
+        </w:rPr>
+        <w:t>Heuristic</w:t>
+      </w:r>
+      <w:proofErr w:type="spellEnd"/>
+      <w:r>
+        <w:rPr>
+          <w:sz w:val="26"/>
+          <w:szCs w:val="26"/>
+          <w:lang w:val="de-DE"/>
+        </w:rPr>
+        <w:t xml:space="preserve"> 2</w:t>
       </w:r>
       <w:r>
         <w:rPr>
@@ -8585,7 +9858,73 @@
           <w:szCs w:val="26"/>
           <w:lang w:val="de-DE"/>
         </w:rPr>
-        <w:t>Alpha-beta (Offensive Heuristic 2) vs Alpha-beta (Defensive Heuristic 2)</w:t>
+        <w:t xml:space="preserve">Alpha-beta (Offensive </w:t>
+      </w:r>
+      <w:proofErr w:type="spellStart"/>
+      <w:r>
+        <w:rPr>
+          <w:b/>
+          <w:bCs/>
+          <w:sz w:val="26"/>
+          <w:szCs w:val="26"/>
+          <w:lang w:val="de-DE"/>
+        </w:rPr>
+        <w:t>Heuristic</w:t>
+      </w:r>
+      <w:proofErr w:type="spellEnd"/>
+      <w:r>
+        <w:rPr>
+          <w:b/>
+          <w:bCs/>
+          <w:sz w:val="26"/>
+          <w:szCs w:val="26"/>
+          <w:lang w:val="de-DE"/>
+        </w:rPr>
+        <w:t xml:space="preserve"> 2) </w:t>
+      </w:r>
+      <w:proofErr w:type="spellStart"/>
+      <w:r>
+        <w:rPr>
+          <w:b/>
+          <w:bCs/>
+          <w:sz w:val="26"/>
+          <w:szCs w:val="26"/>
+          <w:lang w:val="de-DE"/>
+        </w:rPr>
+        <w:t>vs</w:t>
+      </w:r>
+      <w:proofErr w:type="spellEnd"/>
+      <w:r>
+        <w:rPr>
+          <w:b/>
+          <w:bCs/>
+          <w:sz w:val="26"/>
+          <w:szCs w:val="26"/>
+          <w:lang w:val="de-DE"/>
+        </w:rPr>
+        <w:t xml:space="preserve"> Alpha-beta (Defensive </w:t>
+      </w:r>
+      <w:proofErr w:type="spellStart"/>
+      <w:r>
+        <w:rPr>
+          <w:b/>
+          <w:bCs/>
+          <w:sz w:val="26"/>
+          <w:szCs w:val="26"/>
+          <w:lang w:val="de-DE"/>
+        </w:rPr>
+        <w:t>Heuristic</w:t>
+      </w:r>
+      <w:proofErr w:type="spellEnd"/>
+      <w:r>
+        <w:rPr>
+          <w:b/>
+          <w:bCs/>
+          <w:sz w:val="26"/>
+          <w:szCs w:val="26"/>
+          <w:lang w:val="de-DE"/>
+        </w:rPr>
+        <w:t xml:space="preserve"> 2)</w:t>
       </w:r>
     </w:p>
     <w:p>
@@ -8632,15 +9971,42 @@
           <w:sz w:val="26"/>
           <w:szCs w:val="26"/>
         </w:rPr>
-        <w:t>White: Alpha-beta (Denfensive</w:t>
-      </w:r>
+        <w:t>White: Alpha-beta (</w:t>
+      </w:r>
+      <w:proofErr w:type="spellStart"/>
+      <w:r>
+        <w:rPr>
+          <w:sz w:val="26"/>
+          <w:szCs w:val="26"/>
+        </w:rPr>
+        <w:t>Denfensive</w:t>
+      </w:r>
+      <w:proofErr w:type="spellEnd"/>
       <w:r>
         <w:rPr>
           <w:sz w:val="26"/>
           <w:szCs w:val="26"/>
           <w:lang w:val="de-DE"/>
         </w:rPr>
-        <w:t xml:space="preserve"> Heuristic 2)</w:t>
+        <w:t xml:space="preserve"> </w:t>
+      </w:r>
+      <w:proofErr w:type="spellStart"/>
+      <w:r>
+        <w:rPr>
+          <w:sz w:val="26"/>
+          <w:szCs w:val="26"/>
+          <w:lang w:val="de-DE"/>
+        </w:rPr>
+        <w:t>Heuristic</w:t>
+      </w:r>
+      <w:proofErr w:type="spellEnd"/>
+      <w:r>
+        <w:rPr>
+          <w:sz w:val="26"/>
+          <w:szCs w:val="26"/>
+          <w:lang w:val="de-DE"/>
+        </w:rPr>
+        <w:t xml:space="preserve"> 2)</w:t>
       </w:r>
     </w:p>
     <w:p>
@@ -8707,13 +10073,23 @@
         </w:rPr>
         <w:t>T</w:t>
       </w:r>
+      <w:proofErr w:type="spellStart"/>
       <w:r>
         <w:rPr>
           <w:sz w:val="26"/>
           <w:szCs w:val="26"/>
           <w:lang w:val="pt-PT"/>
         </w:rPr>
-        <w:t xml:space="preserve">otal </w:t>
+        <w:t>otal</w:t>
+      </w:r>
+      <w:proofErr w:type="spellEnd"/>
+      <w:r>
+        <w:rPr>
+          <w:sz w:val="26"/>
+          <w:szCs w:val="26"/>
+          <w:lang w:val="pt-PT"/>
+        </w:rPr>
+        <w:t xml:space="preserve"> </w:t>
       </w:r>
       <w:r>
         <w:rPr>
@@ -8904,13 +10280,23 @@
         </w:rPr>
         <w:t>T</w:t>
       </w:r>
+      <w:proofErr w:type="spellStart"/>
       <w:r>
         <w:rPr>
           <w:sz w:val="26"/>
           <w:szCs w:val="26"/>
           <w:lang w:val="pt-PT"/>
         </w:rPr>
-        <w:t xml:space="preserve">otal </w:t>
+        <w:t>otal</w:t>
+      </w:r>
+      <w:proofErr w:type="spellEnd"/>
+      <w:r>
+        <w:rPr>
+          <w:sz w:val="26"/>
+          <w:szCs w:val="26"/>
+          <w:lang w:val="pt-PT"/>
+        </w:rPr>
+        <w:t xml:space="preserve"> </w:t>
       </w:r>
       <w:r>
         <w:rPr>
@@ -9006,6 +10392,7 @@
         </w:rPr>
         <w:t xml:space="preserve">2. </w:t>
       </w:r>
+      <w:proofErr w:type="spellStart"/>
       <w:r>
         <w:rPr>
           <w:b/>
@@ -9014,7 +10401,150 @@
           <w:szCs w:val="26"/>
           <w:lang w:val="nl-NL"/>
         </w:rPr>
-        <w:t>Alpha-beta (Defensive Heuristic 2) vs Alpha-beta (Defensive Heuristic 1)</w:t>
+        <w:t>Alpha-beta</w:t>
+      </w:r>
+      <w:proofErr w:type="spellEnd"/>
+      <w:r>
+        <w:rPr>
+          <w:b/>
+          <w:bCs/>
+          <w:sz w:val="26"/>
+          <w:szCs w:val="26"/>
+          <w:lang w:val="nl-NL"/>
+        </w:rPr>
+        <w:t xml:space="preserve"> (</w:t>
+      </w:r>
+      <w:proofErr w:type="spellStart"/>
+      <w:r>
+        <w:rPr>
+          <w:b/>
+          <w:bCs/>
+          <w:sz w:val="26"/>
+          <w:szCs w:val="26"/>
+          <w:lang w:val="nl-NL"/>
+        </w:rPr>
+        <w:t>Defensive</w:t>
+      </w:r>
+      <w:proofErr w:type="spellEnd"/>
+      <w:r>
+        <w:rPr>
+          <w:b/>
+          <w:bCs/>
+          <w:sz w:val="26"/>
+          <w:szCs w:val="26"/>
+          <w:lang w:val="nl-NL"/>
+        </w:rPr>
+        <w:t xml:space="preserve"> </w:t>
+      </w:r>
+      <w:proofErr w:type="spellStart"/>
+      <w:r>
+        <w:rPr>
+          <w:b/>
+          <w:bCs/>
+          <w:sz w:val="26"/>
+          <w:szCs w:val="26"/>
+          <w:lang w:val="nl-NL"/>
+        </w:rPr>
+        <w:t>Heuristic</w:t>
+      </w:r>
+      <w:proofErr w:type="spellEnd"/>
+      <w:r>
+        <w:rPr>
+          <w:b/>
+          <w:bCs/>
+          <w:sz w:val="26"/>
+          <w:szCs w:val="26"/>
+          <w:lang w:val="nl-NL"/>
+        </w:rPr>
+        <w:t xml:space="preserve"> 2) </w:t>
+      </w:r>
+      <w:proofErr w:type="spellStart"/>
+      <w:r>
+        <w:rPr>
+          <w:b/>
+          <w:bCs/>
+          <w:sz w:val="26"/>
+          <w:szCs w:val="26"/>
+          <w:lang w:val="nl-NL"/>
+        </w:rPr>
+        <w:t>vs</w:t>
+      </w:r>
+      <w:proofErr w:type="spellEnd"/>
+      <w:r>
+        <w:rPr>
+          <w:b/>
+          <w:bCs/>
+          <w:sz w:val="26"/>
+          <w:szCs w:val="26"/>
+          <w:lang w:val="nl-NL"/>
+        </w:rPr>
+        <w:t xml:space="preserve"> </w:t>
+      </w:r>
+      <w:proofErr w:type="spellStart"/>
+      <w:r>
+        <w:rPr>
+          <w:b/>
+          <w:bCs/>
+          <w:sz w:val="26"/>
+          <w:szCs w:val="26"/>
+          <w:lang w:val="nl-NL"/>
+        </w:rPr>
+        <w:t>Alpha-beta</w:t>
+      </w:r>
+      <w:proofErr w:type="spellEnd"/>
+      <w:r>
+        <w:rPr>
+          <w:b/>
+          <w:bCs/>
+          <w:sz w:val="26"/>
+          <w:szCs w:val="26"/>
+          <w:lang w:val="nl-NL"/>
+        </w:rPr>
+        <w:t xml:space="preserve"> (</w:t>
+      </w:r>
+      <w:proofErr w:type="spellStart"/>
+      <w:r>
+        <w:rPr>
+          <w:b/>
+          <w:bCs/>
+          <w:sz w:val="26"/>
+          <w:szCs w:val="26"/>
+          <w:lang w:val="nl-NL"/>
+        </w:rPr>
+        <w:t>Defensive</w:t>
+      </w:r>
+      <w:proofErr w:type="spellEnd"/>
+      <w:r>
+        <w:rPr>
+          <w:b/>
+          <w:bCs/>
+          <w:sz w:val="26"/>
+          <w:szCs w:val="26"/>
+          <w:lang w:val="nl-NL"/>
+        </w:rPr>
+        <w:t xml:space="preserve"> </w:t>
+      </w:r>
+      <w:proofErr w:type="spellStart"/>
+      <w:r>
+        <w:rPr>
+          <w:b/>
+          <w:bCs/>
+          <w:sz w:val="26"/>
+          <w:szCs w:val="26"/>
+          <w:lang w:val="nl-NL"/>
+        </w:rPr>
+        <w:t>Heuristic</w:t>
+      </w:r>
+      <w:proofErr w:type="spellEnd"/>
+      <w:r>
+        <w:rPr>
+          <w:b/>
+          <w:bCs/>
+          <w:sz w:val="26"/>
+          <w:szCs w:val="26"/>
+          <w:lang w:val="nl-NL"/>
+        </w:rPr>
+        <w:t xml:space="preserve"> 1)</w:t>
       </w:r>
     </w:p>
     <w:p>
@@ -9061,15 +10591,42 @@
           <w:sz w:val="26"/>
           <w:szCs w:val="26"/>
         </w:rPr>
-        <w:t>White: Alpha-beta (Denfensive</w:t>
-      </w:r>
+        <w:t>White: Alpha-beta (</w:t>
+      </w:r>
+      <w:proofErr w:type="spellStart"/>
+      <w:r>
+        <w:rPr>
+          <w:sz w:val="26"/>
+          <w:szCs w:val="26"/>
+        </w:rPr>
+        <w:t>Denfensive</w:t>
+      </w:r>
+      <w:proofErr w:type="spellEnd"/>
       <w:r>
         <w:rPr>
           <w:sz w:val="26"/>
           <w:szCs w:val="26"/>
           <w:lang w:val="de-DE"/>
         </w:rPr>
-        <w:t xml:space="preserve"> Heuristic </w:t>
+        <w:t xml:space="preserve"> </w:t>
+      </w:r>
+      <w:proofErr w:type="spellStart"/>
+      <w:r>
+        <w:rPr>
+          <w:sz w:val="26"/>
+          <w:szCs w:val="26"/>
+          <w:lang w:val="de-DE"/>
+        </w:rPr>
+        <w:t>Heuristic</w:t>
+      </w:r>
+      <w:proofErr w:type="spellEnd"/>
+      <w:r>
+        <w:rPr>
+          <w:sz w:val="26"/>
+          <w:szCs w:val="26"/>
+          <w:lang w:val="de-DE"/>
+        </w:rPr>
+        <w:t xml:space="preserve"> </w:t>
       </w:r>
       <w:r>
         <w:rPr>
@@ -9143,13 +10700,23 @@
         </w:rPr>
         <w:t>T</w:t>
       </w:r>
+      <w:proofErr w:type="spellStart"/>
       <w:r>
         <w:rPr>
           <w:sz w:val="26"/>
           <w:szCs w:val="26"/>
           <w:lang w:val="pt-PT"/>
         </w:rPr>
-        <w:t xml:space="preserve">otal </w:t>
+        <w:t>otal</w:t>
+      </w:r>
+      <w:proofErr w:type="spellEnd"/>
+      <w:r>
+        <w:rPr>
+          <w:sz w:val="26"/>
+          <w:szCs w:val="26"/>
+          <w:lang w:val="pt-PT"/>
+        </w:rPr>
+        <w:t xml:space="preserve"> </w:t>
       </w:r>
       <w:r>
         <w:rPr>
@@ -9340,13 +10907,23 @@
         </w:rPr>
         <w:t>T</w:t>
       </w:r>
+      <w:proofErr w:type="spellStart"/>
       <w:r>
         <w:rPr>
           <w:sz w:val="26"/>
           <w:szCs w:val="26"/>
           <w:lang w:val="pt-PT"/>
         </w:rPr>
-        <w:t xml:space="preserve">otal </w:t>
+        <w:t>otal</w:t>
+      </w:r>
+      <w:proofErr w:type="spellEnd"/>
+      <w:r>
+        <w:rPr>
+          <w:sz w:val="26"/>
+          <w:szCs w:val="26"/>
+          <w:lang w:val="pt-PT"/>
+        </w:rPr>
+        <w:t xml:space="preserve"> </w:t>
       </w:r>
       <w:r>
         <w:rPr>
@@ -9450,7 +11027,73 @@
           <w:szCs w:val="26"/>
           <w:lang w:val="de-DE"/>
         </w:rPr>
-        <w:t>Alpha-beta (Offensive Heuristic 2) vs Alpha-beta (Defensive Heuristic 1)</w:t>
+        <w:t xml:space="preserve">Alpha-beta (Offensive </w:t>
+      </w:r>
+      <w:proofErr w:type="spellStart"/>
+      <w:r>
+        <w:rPr>
+          <w:b/>
+          <w:bCs/>
+          <w:sz w:val="26"/>
+          <w:szCs w:val="26"/>
+          <w:lang w:val="de-DE"/>
+        </w:rPr>
+        <w:t>Heuristic</w:t>
+      </w:r>
+      <w:proofErr w:type="spellEnd"/>
+      <w:r>
+        <w:rPr>
+          <w:b/>
+          <w:bCs/>
+          <w:sz w:val="26"/>
+          <w:szCs w:val="26"/>
+          <w:lang w:val="de-DE"/>
+        </w:rPr>
+        <w:t xml:space="preserve"> 2) </w:t>
+      </w:r>
+      <w:proofErr w:type="spellStart"/>
+      <w:r>
+        <w:rPr>
+          <w:b/>
+          <w:bCs/>
+          <w:sz w:val="26"/>
+          <w:szCs w:val="26"/>
+          <w:lang w:val="de-DE"/>
+        </w:rPr>
+        <w:t>vs</w:t>
+      </w:r>
+      <w:proofErr w:type="spellEnd"/>
+      <w:r>
+        <w:rPr>
+          <w:b/>
+          <w:bCs/>
+          <w:sz w:val="26"/>
+          <w:szCs w:val="26"/>
+          <w:lang w:val="de-DE"/>
+        </w:rPr>
+        <w:t xml:space="preserve"> Alpha-beta (Defensive </w:t>
+      </w:r>
+      <w:proofErr w:type="spellStart"/>
+      <w:r>
+        <w:rPr>
+          <w:b/>
+          <w:bCs/>
+          <w:sz w:val="26"/>
+          <w:szCs w:val="26"/>
+          <w:lang w:val="de-DE"/>
+        </w:rPr>
+        <w:t>Heuristic</w:t>
+      </w:r>
+      <w:proofErr w:type="spellEnd"/>
+      <w:r>
+        <w:rPr>
+          <w:b/>
+          <w:bCs/>
+          <w:sz w:val="26"/>
+          <w:szCs w:val="26"/>
+          <w:lang w:val="de-DE"/>
+        </w:rPr>
+        <w:t xml:space="preserve"> 1)</w:t>
       </w:r>
     </w:p>
     <w:p>
@@ -9497,15 +11140,42 @@
           <w:sz w:val="26"/>
           <w:szCs w:val="26"/>
         </w:rPr>
-        <w:t>White: Alpha-beta (Denfensive</w:t>
-      </w:r>
+        <w:t>White: Alpha-beta (</w:t>
+      </w:r>
+      <w:proofErr w:type="spellStart"/>
+      <w:r>
+        <w:rPr>
+          <w:sz w:val="26"/>
+          <w:szCs w:val="26"/>
+        </w:rPr>
+        <w:t>Denfensive</w:t>
+      </w:r>
+      <w:proofErr w:type="spellEnd"/>
       <w:r>
         <w:rPr>
           <w:sz w:val="26"/>
           <w:szCs w:val="26"/>
           <w:lang w:val="de-DE"/>
         </w:rPr>
-        <w:t xml:space="preserve"> Heuristic </w:t>
+        <w:t xml:space="preserve"> </w:t>
+      </w:r>
+      <w:proofErr w:type="spellStart"/>
+      <w:r>
+        <w:rPr>
+          <w:sz w:val="26"/>
+          <w:szCs w:val="26"/>
+          <w:lang w:val="de-DE"/>
+        </w:rPr>
+        <w:t>Heuristic</w:t>
+      </w:r>
+      <w:proofErr w:type="spellEnd"/>
+      <w:r>
+        <w:rPr>
+          <w:sz w:val="26"/>
+          <w:szCs w:val="26"/>
+          <w:lang w:val="de-DE"/>
+        </w:rPr>
+        <w:t xml:space="preserve"> </w:t>
       </w:r>
       <w:r>
         <w:rPr>
@@ -9579,13 +11249,23 @@
         </w:rPr>
         <w:t>T</w:t>
       </w:r>
+      <w:proofErr w:type="spellStart"/>
       <w:r>
         <w:rPr>
           <w:sz w:val="26"/>
           <w:szCs w:val="26"/>
           <w:lang w:val="pt-PT"/>
         </w:rPr>
-        <w:t xml:space="preserve">otal </w:t>
+        <w:t>otal</w:t>
+      </w:r>
+      <w:proofErr w:type="spellEnd"/>
+      <w:r>
+        <w:rPr>
+          <w:sz w:val="26"/>
+          <w:szCs w:val="26"/>
+          <w:lang w:val="pt-PT"/>
+        </w:rPr>
+        <w:t xml:space="preserve"> </w:t>
       </w:r>
       <w:r>
         <w:rPr>
@@ -9776,13 +11456,23 @@
         </w:rPr>
         <w:t>T</w:t>
       </w:r>
+      <w:proofErr w:type="spellStart"/>
       <w:r>
         <w:rPr>
           <w:sz w:val="26"/>
           <w:szCs w:val="26"/>
           <w:lang w:val="pt-PT"/>
         </w:rPr>
-        <w:t xml:space="preserve">otal </w:t>
+        <w:t>otal</w:t>
+      </w:r>
+      <w:proofErr w:type="spellEnd"/>
+      <w:r>
+        <w:rPr>
+          <w:sz w:val="26"/>
+          <w:szCs w:val="26"/>
+          <w:lang w:val="pt-PT"/>
+        </w:rPr>
+        <w:t xml:space="preserve"> </w:t>
       </w:r>
       <w:r>
         <w:rPr>
@@ -9881,15 +11571,42 @@
           <w:szCs w:val="26"/>
         </w:rPr>
         <w:tab/>
-        <w:t>By these results, we can see that the interesting difference that Denfensive</w:t>
-      </w:r>
+        <w:t xml:space="preserve">By these results, we can see that the interesting difference that </w:t>
+      </w:r>
+      <w:proofErr w:type="spellStart"/>
+      <w:r>
+        <w:rPr>
+          <w:sz w:val="26"/>
+          <w:szCs w:val="26"/>
+        </w:rPr>
+        <w:t>Denfensive</w:t>
+      </w:r>
+      <w:proofErr w:type="spellEnd"/>
       <w:r>
         <w:rPr>
           <w:sz w:val="26"/>
           <w:szCs w:val="26"/>
           <w:lang w:val="de-DE"/>
         </w:rPr>
-        <w:t xml:space="preserve"> Heuristic </w:t>
+        <w:t xml:space="preserve"> </w:t>
+      </w:r>
+      <w:proofErr w:type="spellStart"/>
+      <w:r>
+        <w:rPr>
+          <w:sz w:val="26"/>
+          <w:szCs w:val="26"/>
+          <w:lang w:val="de-DE"/>
+        </w:rPr>
+        <w:t>Heuristic</w:t>
+      </w:r>
+      <w:proofErr w:type="spellEnd"/>
+      <w:r>
+        <w:rPr>
+          <w:sz w:val="26"/>
+          <w:szCs w:val="26"/>
+          <w:lang w:val="de-DE"/>
+        </w:rPr>
+        <w:t xml:space="preserve"> </w:t>
       </w:r>
       <w:r>
         <w:rPr>

</xml_diff>